<commit_message>
Relatorio quase completo, faltam ainda 2 topicos
</commit_message>
<xml_diff>
--- a/RelatorioDefault.docx
+++ b/RelatorioDefault.docx
@@ -1,6 +1,6 @@
 
 <file path=word/document.xml><?xml version="1.0" encoding="utf-8"?>
-<w:document xmlns:wpc="http://schemas.microsoft.com/office/word/2010/wordprocessingCanvas" xmlns:cx="http://schemas.microsoft.com/office/drawing/2014/chartex" xmlns:cx1="http://schemas.microsoft.com/office/drawing/2015/9/8/chartex" xmlns:cx2="http://schemas.microsoft.com/office/drawing/2015/10/21/chartex" xmlns:cx3="http://schemas.microsoft.com/office/drawing/2016/5/9/chartex" xmlns:cx4="http://schemas.microsoft.com/office/drawing/2016/5/10/chartex" xmlns:cx5="http://schemas.microsoft.com/office/drawing/2016/5/11/chartex" xmlns:cx6="http://schemas.microsoft.com/office/drawing/2016/5/12/chartex" xmlns:cx7="http://schemas.microsoft.com/office/drawing/2016/5/13/chartex" xmlns:cx8="http://schemas.microsoft.com/office/drawing/2016/5/14/chartex" xmlns:mc="http://schemas.openxmlformats.org/markup-compatibility/2006" xmlns:aink="http://schemas.microsoft.com/office/drawing/2016/ink" xmlns:am3d="http://schemas.microsoft.com/office/drawing/2017/model3d" xmlns:o="urn:schemas-microsoft-com:office:office" xmlns:r="http://schemas.openxmlformats.org/officeDocument/2006/relationships" xmlns:m="http://schemas.openxmlformats.org/officeDocument/2006/math" xmlns:v="urn:schemas-microsoft-com:vml" xmlns:wp14="http://schemas.microsoft.com/office/word/2010/wordprocessingDrawing" xmlns:wp="http://schemas.openxmlformats.org/drawingml/2006/wordprocessingDrawing" xmlns:w10="urn:schemas-microsoft-com:office:word" xmlns:w="http://schemas.openxmlformats.org/wordprocessingml/2006/main" xmlns:w14="http://schemas.microsoft.com/office/word/2010/wordml" xmlns:w15="http://schemas.microsoft.com/office/word/2012/wordml" xmlns:w16cex="http://schemas.microsoft.com/office/word/2018/wordml/cex" xmlns:w16cid="http://schemas.microsoft.com/office/word/2016/wordml/cid" xmlns:w16="http://schemas.microsoft.com/office/word/2018/wordml" xmlns:w16sdtdh="http://schemas.microsoft.com/office/word/2020/wordml/sdtdatahash" xmlns:w16se="http://schemas.microsoft.com/office/word/2015/wordml/symex" xmlns:wpg="http://schemas.microsoft.com/office/word/2010/wordprocessingGroup" xmlns:wpi="http://schemas.microsoft.com/office/word/2010/wordprocessingInk" xmlns:wne="http://schemas.microsoft.com/office/word/2006/wordml" xmlns:wps="http://schemas.microsoft.com/office/word/2010/wordprocessingShape" mc:Ignorable="w14 w15 w16se w16cid w16 w16cex w16sdtdh wp14">
+<w:document xmlns:wpc="http://schemas.microsoft.com/office/word/2010/wordprocessingCanvas" xmlns:cx="http://schemas.microsoft.com/office/drawing/2014/chartex" xmlns:cx1="http://schemas.microsoft.com/office/drawing/2015/9/8/chartex" xmlns:cx2="http://schemas.microsoft.com/office/drawing/2015/10/21/chartex" xmlns:cx3="http://schemas.microsoft.com/office/drawing/2016/5/9/chartex" xmlns:cx4="http://schemas.microsoft.com/office/drawing/2016/5/10/chartex" xmlns:cx5="http://schemas.microsoft.com/office/drawing/2016/5/11/chartex" xmlns:cx6="http://schemas.microsoft.com/office/drawing/2016/5/12/chartex" xmlns:cx7="http://schemas.microsoft.com/office/drawing/2016/5/13/chartex" xmlns:cx8="http://schemas.microsoft.com/office/drawing/2016/5/14/chartex" xmlns:mc="http://schemas.openxmlformats.org/markup-compatibility/2006" xmlns:aink="http://schemas.microsoft.com/office/drawing/2016/ink" xmlns:am3d="http://schemas.microsoft.com/office/drawing/2017/model3d" xmlns:o="urn:schemas-microsoft-com:office:office" xmlns:oel="http://schemas.microsoft.com/office/2019/extlst" xmlns:r="http://schemas.openxmlformats.org/officeDocument/2006/relationships" xmlns:m="http://schemas.openxmlformats.org/officeDocument/2006/math" xmlns:v="urn:schemas-microsoft-com:vml" xmlns:wp14="http://schemas.microsoft.com/office/word/2010/wordprocessingDrawing" xmlns:wp="http://schemas.openxmlformats.org/drawingml/2006/wordprocessingDrawing" xmlns:w10="urn:schemas-microsoft-com:office:word" xmlns:w="http://schemas.openxmlformats.org/wordprocessingml/2006/main" xmlns:w14="http://schemas.microsoft.com/office/word/2010/wordml" xmlns:w15="http://schemas.microsoft.com/office/word/2012/wordml" xmlns:w16cex="http://schemas.microsoft.com/office/word/2018/wordml/cex" xmlns:w16cid="http://schemas.microsoft.com/office/word/2016/wordml/cid" xmlns:w16="http://schemas.microsoft.com/office/word/2018/wordml" xmlns:w16sdtdh="http://schemas.microsoft.com/office/word/2020/wordml/sdtdatahash" xmlns:w16se="http://schemas.microsoft.com/office/word/2015/wordml/symex" xmlns:wpg="http://schemas.microsoft.com/office/word/2010/wordprocessingGroup" xmlns:wpi="http://schemas.microsoft.com/office/word/2010/wordprocessingInk" xmlns:wne="http://schemas.microsoft.com/office/word/2006/wordml" xmlns:wps="http://schemas.microsoft.com/office/word/2010/wordprocessingShape" mc:Ignorable="w14 w15 w16se w16cid w16 w16cex w16sdtdh wp14">
   <w:body>
     <w:p>
       <w:r>
@@ -200,7 +200,7 @@
                 <v:stroke joinstyle="miter"/>
                 <v:path gradientshapeok="t" o:connecttype="rect"/>
               </v:shapetype>
-              <v:shape id="Caixa de texto 3" o:spid="_x0000_s1026" type="#_x0000_t202" style="position:absolute;margin-left:0;margin-top:232.15pt;width:408.85pt;height:2in;z-index:251659264;visibility:visible;mso-wrap-style:square;mso-width-percent:0;mso-height-percent:0;mso-wrap-distance-left:9pt;mso-wrap-distance-top:0;mso-wrap-distance-right:9pt;mso-wrap-distance-bottom:0;mso-position-horizontal:left;mso-position-horizontal-relative:margin;mso-position-vertical:absolute;mso-position-vertical-relative:margin;mso-width-percent:0;mso-height-percent:0;mso-width-relative:margin;mso-height-relative:margin;v-text-anchor:top" o:gfxdata="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" fillcolor="white [3201]" stroked="f" strokeweight=".5pt">
+              <v:shape id="Caixa de texto 3" o:spid="_x0000_s1026" type="#_x0000_t202" style="position:absolute;margin-left:0;margin-top:232.15pt;width:408.85pt;height:2in;z-index:251659264;visibility:visible;mso-wrap-style:square;mso-width-percent:0;mso-height-percent:0;mso-wrap-distance-left:9pt;mso-wrap-distance-top:0;mso-wrap-distance-right:9pt;mso-wrap-distance-bottom:0;mso-position-horizontal:left;mso-position-horizontal-relative:margin;mso-position-vertical:absolute;mso-position-vertical-relative:margin;mso-width-percent:0;mso-height-percent:0;mso-width-relative:margin;mso-height-relative:margin;v-text-anchor:top" o:gfxdata="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" fillcolor="white [3201]" stroked="f" strokeweight=".5pt">
                 <v:textbox>
                   <w:txbxContent>
                     <w:p>
@@ -519,7 +519,7 @@
           </mc:Choice>
           <mc:Fallback>
             <w:pict>
-              <v:shape w14:anchorId="04E1FD1B" id="Text Box 4" o:spid="_x0000_s1027" type="#_x0000_t202" style="position:absolute;margin-left:0;margin-top:631.75pt;width:345.6pt;height:67.2pt;z-index:251660288;visibility:visible;mso-wrap-style:square;mso-height-percent:0;mso-wrap-distance-left:9pt;mso-wrap-distance-top:0;mso-wrap-distance-right:9pt;mso-wrap-distance-bottom:0;mso-position-horizontal:left;mso-position-horizontal-relative:margin;mso-position-vertical:absolute;mso-position-vertical-relative:text;mso-height-percent:0;mso-height-relative:margin;v-text-anchor:top" o:gfxdata="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" fillcolor="white [3201]" stroked="f" strokeweight=".5pt">
+              <v:shape w14:anchorId="04E1FD1B" id="Text Box 4" o:spid="_x0000_s1027" type="#_x0000_t202" style="position:absolute;margin-left:0;margin-top:631.75pt;width:345.6pt;height:67.2pt;z-index:251660288;visibility:visible;mso-wrap-style:square;mso-height-percent:0;mso-wrap-distance-left:9pt;mso-wrap-distance-top:0;mso-wrap-distance-right:9pt;mso-wrap-distance-bottom:0;mso-position-horizontal:left;mso-position-horizontal-relative:margin;mso-position-vertical:absolute;mso-position-vertical-relative:text;mso-height-percent:0;mso-height-relative:margin;v-text-anchor:top" o:gfxdata="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" fillcolor="white [3201]" stroked="f" strokeweight=".5pt">
                 <v:textbox>
                   <w:txbxContent>
                     <w:p>
@@ -720,398 +720,1990 @@
       <w:pPr>
         <w:pStyle w:val="Estilo1"/>
         <w:rPr>
-          <w:lang w:val="en-US"/>
-        </w:rPr>
-      </w:pPr>
-      <w:proofErr w:type="spellStart"/>
-      <w:r>
-        <w:rPr>
-          <w:lang w:val="en-US"/>
+          <w:lang w:val="pt-BR"/>
+        </w:rPr>
+      </w:pPr>
+      <w:r>
+        <w:rPr>
+          <w:lang w:val="pt-BR"/>
         </w:rPr>
         <w:lastRenderedPageBreak/>
         <w:t>Índice</w:t>
       </w:r>
+    </w:p>
+    <w:p>
+      <w:pPr>
+        <w:pStyle w:val="Estilo1"/>
+        <w:rPr>
+          <w:lang w:val="pt-BR"/>
+        </w:rPr>
+      </w:pPr>
+    </w:p>
+    <w:p>
+      <w:pPr>
+        <w:pStyle w:val="Estilo1"/>
+        <w:rPr>
+          <w:sz w:val="24"/>
+          <w:szCs w:val="36"/>
+        </w:rPr>
+      </w:pPr>
+      <w:r>
+        <w:rPr>
+          <w:sz w:val="24"/>
+          <w:szCs w:val="36"/>
+        </w:rPr>
+        <w:t>Introdução.............................</w:t>
+      </w:r>
+      <w:r>
+        <w:rPr>
+          <w:sz w:val="24"/>
+          <w:szCs w:val="36"/>
+        </w:rPr>
+        <w:t>…</w:t>
+      </w:r>
+      <w:r>
+        <w:rPr>
+          <w:sz w:val="24"/>
+          <w:szCs w:val="36"/>
+        </w:rPr>
+        <w:t>.</w:t>
+      </w:r>
+      <w:r>
+        <w:rPr>
+          <w:sz w:val="24"/>
+          <w:szCs w:val="36"/>
+        </w:rPr>
+        <w:t>………</w:t>
+      </w:r>
+      <w:r>
+        <w:rPr>
+          <w:sz w:val="24"/>
+          <w:szCs w:val="36"/>
+        </w:rPr>
+        <w:t>…………………………</w:t>
+      </w:r>
+      <w:r>
+        <w:rPr>
+          <w:sz w:val="24"/>
+          <w:szCs w:val="36"/>
+        </w:rPr>
+        <w:t>………………………2</w:t>
+      </w:r>
+    </w:p>
+    <w:p>
+      <w:pPr>
+        <w:pStyle w:val="Estilo1"/>
+        <w:rPr>
+          <w:sz w:val="24"/>
+          <w:szCs w:val="36"/>
+        </w:rPr>
+      </w:pPr>
+    </w:p>
+    <w:p>
+      <w:pPr>
+        <w:pStyle w:val="Estilo1"/>
+        <w:rPr>
+          <w:sz w:val="24"/>
+          <w:szCs w:val="36"/>
+        </w:rPr>
+      </w:pPr>
+      <w:r>
+        <w:rPr>
+          <w:sz w:val="24"/>
+          <w:szCs w:val="36"/>
+        </w:rPr>
+        <w:t>Contexto da Base de Dados</w:t>
+      </w:r>
+      <w:r>
+        <w:rPr>
+          <w:sz w:val="24"/>
+          <w:szCs w:val="36"/>
+        </w:rPr>
+        <w:t>..………</w:t>
+      </w:r>
+      <w:r>
+        <w:rPr>
+          <w:sz w:val="24"/>
+          <w:szCs w:val="36"/>
+        </w:rPr>
+        <w:t>.</w:t>
+      </w:r>
+      <w:r>
+        <w:rPr>
+          <w:sz w:val="24"/>
+          <w:szCs w:val="36"/>
+        </w:rPr>
+        <w:t>………………………</w:t>
+      </w:r>
+      <w:r>
+        <w:rPr>
+          <w:sz w:val="24"/>
+          <w:szCs w:val="36"/>
+        </w:rPr>
+        <w:t>.</w:t>
+      </w:r>
+      <w:r>
+        <w:rPr>
+          <w:sz w:val="24"/>
+          <w:szCs w:val="36"/>
+        </w:rPr>
+        <w:t>………………………….3</w:t>
+      </w:r>
+    </w:p>
+    <w:p>
+      <w:pPr>
+        <w:pStyle w:val="Estilo1"/>
+        <w:rPr>
+          <w:sz w:val="24"/>
+          <w:szCs w:val="36"/>
+        </w:rPr>
+      </w:pPr>
+    </w:p>
+    <w:p>
+      <w:pPr>
+        <w:pStyle w:val="Estilo1"/>
+        <w:rPr>
+          <w:sz w:val="24"/>
+          <w:szCs w:val="36"/>
+        </w:rPr>
+      </w:pPr>
+      <w:r>
+        <w:rPr>
+          <w:sz w:val="24"/>
+          <w:szCs w:val="36"/>
+        </w:rPr>
+        <w:t xml:space="preserve">Diagramas de Classe UML </w:t>
+      </w:r>
+      <w:r>
+        <w:rPr>
+          <w:sz w:val="24"/>
+          <w:szCs w:val="36"/>
+        </w:rPr>
+        <w:t>–</w:t>
+      </w:r>
+      <w:r>
+        <w:rPr>
+          <w:sz w:val="24"/>
+          <w:szCs w:val="36"/>
+        </w:rPr>
+        <w:t xml:space="preserve"> </w:t>
+      </w:r>
+      <w:r>
+        <w:rPr>
+          <w:sz w:val="24"/>
+          <w:szCs w:val="36"/>
+        </w:rPr>
+        <w:t>Versão Original...…….………………………………4</w:t>
+      </w:r>
+    </w:p>
+    <w:p>
+      <w:pPr>
+        <w:pStyle w:val="Estilo1"/>
+        <w:rPr>
+          <w:sz w:val="24"/>
+          <w:szCs w:val="36"/>
+        </w:rPr>
+      </w:pPr>
+    </w:p>
+    <w:p>
+      <w:pPr>
+        <w:pStyle w:val="Estilo1"/>
+        <w:rPr>
+          <w:sz w:val="24"/>
+          <w:szCs w:val="36"/>
+        </w:rPr>
+      </w:pPr>
+      <w:r>
+        <w:rPr>
+          <w:sz w:val="24"/>
+          <w:szCs w:val="36"/>
+        </w:rPr>
+        <w:t>Diagramas de Classe UML – Versão IA INPUT………………………………..….6</w:t>
+      </w:r>
+    </w:p>
+    <w:p>
+      <w:pPr>
+        <w:pStyle w:val="Estilo1"/>
+        <w:rPr>
+          <w:sz w:val="24"/>
+          <w:szCs w:val="36"/>
+        </w:rPr>
+      </w:pPr>
+    </w:p>
+    <w:p>
+      <w:pPr>
+        <w:pStyle w:val="Estilo1"/>
+        <w:rPr>
+          <w:sz w:val="24"/>
+          <w:szCs w:val="36"/>
+        </w:rPr>
+      </w:pPr>
+      <w:r>
+        <w:rPr>
+          <w:sz w:val="24"/>
+          <w:szCs w:val="36"/>
+        </w:rPr>
+        <w:t>Descrição do Processo de Integração IA…………………………………………..…5</w:t>
+      </w:r>
+    </w:p>
+    <w:p>
+      <w:pPr>
+        <w:pStyle w:val="Estilo1"/>
+        <w:rPr>
+          <w:sz w:val="24"/>
+          <w:szCs w:val="36"/>
+        </w:rPr>
+      </w:pPr>
+    </w:p>
+    <w:p>
+      <w:pPr>
+        <w:pStyle w:val="Estilo1"/>
+        <w:rPr>
+          <w:sz w:val="24"/>
+          <w:szCs w:val="36"/>
+        </w:rPr>
+      </w:pPr>
+      <w:r>
+        <w:rPr>
+          <w:sz w:val="24"/>
+          <w:szCs w:val="36"/>
+        </w:rPr>
+        <w:t>Análise Crítica dos Resultados.....................................................................................6</w:t>
+      </w:r>
+    </w:p>
+    <w:p>
+      <w:pPr>
+        <w:pStyle w:val="Estilo1"/>
+        <w:rPr>
+          <w:sz w:val="24"/>
+          <w:szCs w:val="36"/>
+        </w:rPr>
+      </w:pPr>
+    </w:p>
+    <w:p>
+      <w:pPr>
+        <w:pStyle w:val="Estilo1"/>
+        <w:rPr>
+          <w:sz w:val="24"/>
+          <w:szCs w:val="36"/>
+        </w:rPr>
+      </w:pPr>
+      <w:r>
+        <w:rPr>
+          <w:sz w:val="24"/>
+          <w:szCs w:val="36"/>
+        </w:rPr>
+        <w:t>Considerações Finais…</w:t>
+      </w:r>
+      <w:r>
+        <w:rPr>
+          <w:sz w:val="24"/>
+          <w:szCs w:val="36"/>
+        </w:rPr>
+        <w:t>......................,,,</w:t>
+      </w:r>
+      <w:r>
+        <w:rPr>
+          <w:sz w:val="24"/>
+          <w:szCs w:val="36"/>
+        </w:rPr>
+        <w:t>………………………….…………………..7</w:t>
+      </w:r>
+    </w:p>
+    <w:p>
+      <w:pPr>
+        <w:pStyle w:val="Estilo1"/>
+        <w:rPr>
+          <w:sz w:val="24"/>
+          <w:szCs w:val="36"/>
+        </w:rPr>
+      </w:pPr>
+    </w:p>
+    <w:p>
+      <w:pPr>
+        <w:pStyle w:val="Estilo1"/>
+        <w:rPr>
+          <w:sz w:val="24"/>
+          <w:szCs w:val="36"/>
+        </w:rPr>
+      </w:pPr>
+    </w:p>
+    <w:p>
+      <w:pPr>
+        <w:pStyle w:val="Estilo1"/>
+      </w:pPr>
+    </w:p>
+    <w:p>
+      <w:pPr>
+        <w:pStyle w:val="Estilo1"/>
+      </w:pPr>
+    </w:p>
+    <w:p>
+      <w:pPr>
+        <w:pStyle w:val="Estilo1"/>
+      </w:pPr>
+    </w:p>
+    <w:p>
+      <w:pPr>
+        <w:pStyle w:val="Estilo1"/>
+      </w:pPr>
+    </w:p>
+    <w:p>
+      <w:pPr>
+        <w:pStyle w:val="Estilo1"/>
+      </w:pPr>
+    </w:p>
+    <w:p>
+      <w:pPr>
+        <w:pStyle w:val="Estilo1"/>
+      </w:pPr>
+    </w:p>
+    <w:p>
+      <w:pPr>
+        <w:pStyle w:val="Estilo1"/>
+      </w:pPr>
+    </w:p>
+    <w:p>
+      <w:pPr>
+        <w:pStyle w:val="Estilo1"/>
+      </w:pPr>
+    </w:p>
+    <w:p>
+      <w:pPr>
+        <w:pStyle w:val="Estilo1"/>
+      </w:pPr>
+    </w:p>
+    <w:p>
+      <w:pPr>
+        <w:pStyle w:val="Estilo1"/>
+      </w:pPr>
+    </w:p>
+    <w:p>
+      <w:pPr>
+        <w:pStyle w:val="Estilo1"/>
+      </w:pPr>
+    </w:p>
+    <w:p>
+      <w:pPr>
+        <w:pStyle w:val="Estilo1"/>
+      </w:pPr>
+    </w:p>
+    <w:p>
+      <w:pPr>
+        <w:pStyle w:val="Estilo1"/>
+      </w:pPr>
+    </w:p>
+    <w:p>
+      <w:pPr>
+        <w:pStyle w:val="Estilo1"/>
+      </w:pPr>
+    </w:p>
+    <w:p>
+      <w:pPr>
+        <w:pStyle w:val="Estilo1"/>
+      </w:pPr>
+    </w:p>
+    <w:p>
+      <w:pPr>
+        <w:pStyle w:val="Estilo1"/>
+      </w:pPr>
+    </w:p>
+    <w:p>
+      <w:pPr>
+        <w:pStyle w:val="Estilo1"/>
+      </w:pPr>
+    </w:p>
+    <w:p>
+      <w:pPr>
+        <w:pStyle w:val="Estilo1"/>
+        <w:jc w:val="both"/>
+        <w:rPr>
+          <w:i w:val="0"/>
+          <w:iCs/>
+          <w:lang w:val="pt-BR"/>
+        </w:rPr>
+      </w:pPr>
+      <w:r>
+        <w:rPr>
+          <w:i w:val="0"/>
+          <w:iCs/>
+          <w:lang w:val="pt-BR"/>
+        </w:rPr>
+        <w:t>Introdução</w:t>
+      </w:r>
+    </w:p>
+    <w:p>
+      <w:pPr>
+        <w:pStyle w:val="paragraph"/>
+        <w:spacing w:before="0" w:beforeAutospacing="0" w:after="0" w:afterAutospacing="0"/>
+        <w:ind w:firstLine="720"/>
+        <w:jc w:val="both"/>
+        <w:textAlignment w:val="baseline"/>
+        <w:rPr>
+          <w:rFonts w:ascii="Century Schoolbook" w:hAnsi="Century Schoolbook" w:cs="Segoe UI"/>
+          <w:lang w:val="pt-BR"/>
+        </w:rPr>
+      </w:pPr>
+      <w:r>
+        <w:rPr>
+          <w:rStyle w:val="normaltextrun"/>
+          <w:rFonts w:ascii="Century Schoolbook" w:eastAsia="Microsoft JhengHei" w:hAnsi="Century Schoolbook" w:cs="Segoe UI"/>
+          <w:lang w:val="pt-PT"/>
+        </w:rPr>
+        <w:t>No âmbito da Unidade Curricular de 2º Ano Bases de Dados, iremos, com este projeto, descrever e implementar a base de dados de uma empresa fictícia de aluguer de carros. </w:t>
+      </w:r>
+      <w:r>
+        <w:rPr>
+          <w:rStyle w:val="eop"/>
+          <w:rFonts w:ascii="Century Schoolbook" w:eastAsia="Microsoft JhengHei" w:hAnsi="Century Schoolbook" w:cs="Segoe UI"/>
+          <w:lang w:val="pt-BR"/>
+        </w:rPr>
+        <w:t> </w:t>
+      </w:r>
+    </w:p>
+    <w:p>
+      <w:pPr>
+        <w:pStyle w:val="paragraph"/>
+        <w:spacing w:before="0" w:beforeAutospacing="0" w:after="0" w:afterAutospacing="0"/>
+        <w:ind w:firstLine="720"/>
+        <w:jc w:val="both"/>
+        <w:textAlignment w:val="baseline"/>
+        <w:rPr>
+          <w:rStyle w:val="normaltextrun"/>
+          <w:rFonts w:ascii="Century Schoolbook" w:eastAsia="Microsoft JhengHei" w:hAnsi="Century Schoolbook" w:cs="Segoe UI"/>
+          <w:lang w:val="pt-PT"/>
+        </w:rPr>
+      </w:pPr>
+      <w:r>
+        <w:rPr>
+          <w:rStyle w:val="normaltextrun"/>
+          <w:rFonts w:ascii="Century Schoolbook" w:eastAsia="Microsoft JhengHei" w:hAnsi="Century Schoolbook" w:cs="Segoe UI"/>
+          <w:lang w:val="pt-PT"/>
+        </w:rPr>
+        <w:t>Desta forma, o grupo recorreu a técnicas de representação UML com o intuito de detalhar o modelo conceitual.</w:t>
+      </w:r>
+    </w:p>
+    <w:p>
+      <w:pPr>
+        <w:pStyle w:val="paragraph"/>
+        <w:spacing w:before="0" w:beforeAutospacing="0" w:after="0" w:afterAutospacing="0"/>
+        <w:jc w:val="both"/>
+        <w:textAlignment w:val="baseline"/>
+        <w:rPr>
+          <w:rStyle w:val="normaltextrun"/>
+          <w:rFonts w:ascii="Century Schoolbook" w:eastAsia="Microsoft JhengHei" w:hAnsi="Century Schoolbook" w:cs="Segoe UI"/>
+          <w:lang w:val="pt-PT"/>
+        </w:rPr>
+      </w:pPr>
+    </w:p>
+    <w:p>
+      <w:pPr>
+        <w:pStyle w:val="paragraph"/>
+        <w:spacing w:before="0" w:beforeAutospacing="0" w:after="0" w:afterAutospacing="0"/>
+        <w:jc w:val="both"/>
+        <w:textAlignment w:val="baseline"/>
+        <w:rPr>
+          <w:rStyle w:val="eop"/>
+          <w:rFonts w:ascii="Century Schoolbook" w:eastAsia="Microsoft JhengHei" w:hAnsi="Century Schoolbook" w:cs="Segoe UI"/>
+          <w:sz w:val="44"/>
+          <w:szCs w:val="44"/>
+          <w:lang w:val="pt-BR"/>
+        </w:rPr>
+      </w:pPr>
+      <w:r>
+        <w:rPr>
+          <w:rStyle w:val="eop"/>
+          <w:rFonts w:ascii="Century Schoolbook" w:eastAsia="Microsoft JhengHei" w:hAnsi="Century Schoolbook" w:cs="Segoe UI"/>
+          <w:lang w:val="pt-BR"/>
+        </w:rPr>
+        <w:t> </w:t>
+      </w:r>
+      <w:r>
+        <w:rPr>
+          <w:rStyle w:val="eop"/>
+          <w:rFonts w:ascii="Century Schoolbook" w:eastAsia="Microsoft JhengHei" w:hAnsi="Century Schoolbook" w:cs="Segoe UI"/>
+          <w:sz w:val="44"/>
+          <w:szCs w:val="44"/>
+          <w:lang w:val="pt-BR"/>
+        </w:rPr>
+        <w:t>Contexto da Base de Dados</w:t>
+      </w:r>
+    </w:p>
+    <w:p>
+      <w:pPr>
+        <w:pStyle w:val="paragraph"/>
+        <w:spacing w:before="0" w:beforeAutospacing="0" w:after="0" w:afterAutospacing="0"/>
+        <w:ind w:firstLine="708"/>
+        <w:jc w:val="both"/>
+        <w:textAlignment w:val="baseline"/>
+        <w:rPr>
+          <w:rFonts w:ascii="Century Schoolbook" w:eastAsia="Microsoft JhengHei" w:hAnsi="Century Schoolbook" w:cs="Segoe UI"/>
+          <w:lang w:val="pt-BR"/>
+        </w:rPr>
+      </w:pPr>
+      <w:r>
+        <w:rPr>
+          <w:rStyle w:val="normaltextrun"/>
+          <w:rFonts w:ascii="Century Schoolbook" w:eastAsia="Microsoft JhengHei" w:hAnsi="Century Schoolbook"/>
+          <w:color w:val="000000"/>
+          <w:shd w:val="clear" w:color="auto" w:fill="FFFFFF"/>
+          <w:lang w:val="pt-PT"/>
+        </w:rPr>
+        <w:t xml:space="preserve">Como nosso cliente temos uma empresa que quer construir a base de dados para um negócio de aluguer de carros. Com esta base de dados, a empresa pretende armazenar não só dados relativos aos clientes como também à sua frota de veículos e o ato de alugar o carro. </w:t>
+      </w:r>
+      <w:r>
+        <w:rPr>
+          <w:rStyle w:val="scxw203071706"/>
+          <w:rFonts w:ascii="Century Schoolbook" w:eastAsia="Microsoft JhengHei" w:hAnsi="Century Schoolbook"/>
+          <w:color w:val="000000"/>
+          <w:shd w:val="clear" w:color="auto" w:fill="FFFFFF"/>
+          <w:lang w:val="pt-BR"/>
+        </w:rPr>
+        <w:t> </w:t>
+      </w:r>
+      <w:r>
+        <w:rPr>
+          <w:rFonts w:ascii="Century Schoolbook" w:eastAsia="Microsoft JhengHei" w:hAnsi="Century Schoolbook"/>
+          <w:color w:val="000000"/>
+          <w:shd w:val="clear" w:color="auto" w:fill="FFFFFF"/>
+          <w:lang w:val="pt-BR"/>
+        </w:rPr>
+        <w:br/>
+      </w:r>
+      <w:r>
+        <w:rPr>
+          <w:rStyle w:val="tabchar"/>
+          <w:rFonts w:ascii="Century Schoolbook" w:hAnsi="Century Schoolbook" w:cs="Calibri"/>
+          <w:color w:val="000000"/>
+          <w:shd w:val="clear" w:color="auto" w:fill="FFFFFF"/>
+          <w:lang w:val="pt-BR"/>
+        </w:rPr>
+        <w:tab/>
+      </w:r>
+      <w:r>
+        <w:rPr>
+          <w:rStyle w:val="normaltextrun"/>
+          <w:rFonts w:ascii="Century Schoolbook" w:eastAsia="Microsoft JhengHei" w:hAnsi="Century Schoolbook"/>
+          <w:color w:val="000000"/>
+          <w:shd w:val="clear" w:color="auto" w:fill="FFFFFF"/>
+          <w:lang w:val="pt-PT"/>
+        </w:rPr>
+        <w:t>É importante frisar que esta base de dados não descreve uma aplicação de aluguer de carros, ou seja, o nosso foco com este projeto não é definir uma interface que possibilite, através dela, um cliente efetuar o aluguer. É a recolha dos supracitados dados para armazenamento que nos interessa.</w:t>
+      </w:r>
+      <w:r>
+        <w:rPr>
+          <w:rStyle w:val="eop"/>
+          <w:rFonts w:ascii="Century Schoolbook" w:eastAsia="Microsoft JhengHei" w:hAnsi="Century Schoolbook"/>
+          <w:color w:val="000000"/>
+          <w:shd w:val="clear" w:color="auto" w:fill="FFFFFF"/>
+          <w:lang w:val="pt-BR"/>
+        </w:rPr>
+        <w:t> </w:t>
+      </w:r>
+    </w:p>
+    <w:p>
+      <w:pPr>
+        <w:pStyle w:val="Estilo1"/>
+        <w:jc w:val="both"/>
+        <w:rPr>
+          <w:lang w:val="pt-BR"/>
+        </w:rPr>
+      </w:pPr>
+    </w:p>
+    <w:p>
+      <w:pPr>
+        <w:pStyle w:val="Estilo1"/>
+        <w:jc w:val="both"/>
+        <w:rPr>
+          <w:i w:val="0"/>
+          <w:iCs/>
+          <w:sz w:val="36"/>
+          <w:szCs w:val="36"/>
+          <w:lang w:val="pt-BR"/>
+        </w:rPr>
+      </w:pPr>
+      <w:r>
+        <w:rPr>
+          <w:i w:val="0"/>
+          <w:iCs/>
+          <w:sz w:val="36"/>
+          <w:szCs w:val="36"/>
+          <w:lang w:val="pt-BR"/>
+        </w:rPr>
+        <w:t xml:space="preserve">Pessoa </w:t>
+      </w:r>
+    </w:p>
+    <w:p>
+      <w:pPr>
+        <w:pStyle w:val="Estilo1"/>
+        <w:ind w:firstLine="708"/>
+        <w:jc w:val="both"/>
+        <w:rPr>
+          <w:i w:val="0"/>
+          <w:iCs/>
+          <w:sz w:val="24"/>
+          <w:szCs w:val="24"/>
+          <w:lang w:val="pt-BR"/>
+        </w:rPr>
+      </w:pPr>
+      <w:r>
+        <w:rPr>
+          <w:i w:val="0"/>
+          <w:iCs/>
+          <w:sz w:val="24"/>
+          <w:szCs w:val="24"/>
+          <w:lang w:val="pt-BR"/>
+        </w:rPr>
+        <w:t xml:space="preserve">Pessoa é uma generalização que define a parte humana da base de dados. Destas importa saber o nome, a data de nascimento, a morada, o contacto telefónico e o </w:t>
+      </w:r>
+      <w:r>
+        <w:rPr>
+          <w:i w:val="0"/>
+          <w:iCs/>
+          <w:sz w:val="24"/>
+          <w:szCs w:val="24"/>
+          <w:lang w:val="pt-BR"/>
+        </w:rPr>
+        <w:t>e-mail</w:t>
+      </w:r>
+      <w:r>
+        <w:rPr>
+          <w:i w:val="0"/>
+          <w:iCs/>
+          <w:sz w:val="24"/>
+          <w:szCs w:val="24"/>
+          <w:lang w:val="pt-BR"/>
+        </w:rPr>
+        <w:t>. As pessoas podem ser divididas em duas especializações – Cliente e Funcionário.</w:t>
+      </w:r>
+    </w:p>
+    <w:p>
+      <w:pPr>
+        <w:pStyle w:val="Estilo1"/>
+        <w:jc w:val="both"/>
+        <w:rPr>
+          <w:i w:val="0"/>
+          <w:iCs/>
+          <w:lang w:val="pt-BR"/>
+        </w:rPr>
+      </w:pPr>
+    </w:p>
+    <w:p>
+      <w:pPr>
+        <w:pStyle w:val="Estilo1"/>
+        <w:jc w:val="both"/>
+        <w:rPr>
+          <w:i w:val="0"/>
+          <w:iCs/>
+          <w:sz w:val="36"/>
+          <w:szCs w:val="36"/>
+          <w:lang w:val="pt-BR"/>
+        </w:rPr>
+      </w:pPr>
+      <w:r>
+        <w:rPr>
+          <w:i w:val="0"/>
+          <w:iCs/>
+          <w:sz w:val="36"/>
+          <w:szCs w:val="36"/>
+          <w:lang w:val="pt-BR"/>
+        </w:rPr>
+        <w:t xml:space="preserve">Cliente </w:t>
+      </w:r>
+    </w:p>
+    <w:p>
+      <w:pPr>
+        <w:pStyle w:val="Estilo1"/>
+        <w:ind w:firstLine="708"/>
+        <w:jc w:val="both"/>
+        <w:rPr>
+          <w:i w:val="0"/>
+          <w:iCs/>
+          <w:sz w:val="24"/>
+          <w:szCs w:val="24"/>
+          <w:lang w:val="pt-BR"/>
+        </w:rPr>
+      </w:pPr>
+      <w:r>
+        <w:rPr>
+          <w:i w:val="0"/>
+          <w:iCs/>
+          <w:sz w:val="24"/>
+          <w:szCs w:val="24"/>
+          <w:lang w:val="pt-BR"/>
+        </w:rPr>
+        <w:t>Acerca do Cliente, observamos que, tal como a classe Funcionário, é uma especialização de Pessoa. Decidimos fazer a divisão dados os atributos que se repetiriam entre o Cliente e o Funcionário.</w:t>
+      </w:r>
+    </w:p>
+    <w:p>
+      <w:pPr>
+        <w:pStyle w:val="Estilo1"/>
+        <w:ind w:firstLine="708"/>
+        <w:jc w:val="both"/>
+        <w:rPr>
+          <w:i w:val="0"/>
+          <w:iCs/>
+          <w:sz w:val="24"/>
+          <w:szCs w:val="24"/>
+          <w:lang w:val="pt-BR"/>
+        </w:rPr>
+      </w:pPr>
+      <w:r>
+        <w:rPr>
+          <w:i w:val="0"/>
+          <w:iCs/>
+          <w:sz w:val="24"/>
+          <w:szCs w:val="24"/>
+          <w:lang w:val="pt-BR"/>
+        </w:rPr>
+        <w:t>Os dados da Carta de Condução de cada cliente são relevantes, desta forma, o ID da Carta de Condução, bem como a validade e a sua data de emissão são recolhidos e armazenados como atributos desta classe.</w:t>
+      </w:r>
+    </w:p>
+    <w:p>
+      <w:pPr>
+        <w:pStyle w:val="Estilo1"/>
+        <w:jc w:val="both"/>
+        <w:rPr>
+          <w:lang w:val="pt-BR"/>
+        </w:rPr>
+      </w:pPr>
+    </w:p>
+    <w:p>
+      <w:pPr>
+        <w:pStyle w:val="Estilo1"/>
+        <w:jc w:val="both"/>
+        <w:rPr>
+          <w:i w:val="0"/>
+          <w:iCs/>
+          <w:sz w:val="36"/>
+          <w:szCs w:val="36"/>
+          <w:lang w:val="pt-BR"/>
+        </w:rPr>
+      </w:pPr>
+      <w:r>
+        <w:rPr>
+          <w:i w:val="0"/>
+          <w:iCs/>
+          <w:sz w:val="36"/>
+          <w:szCs w:val="36"/>
+          <w:lang w:val="pt-BR"/>
+        </w:rPr>
+        <w:t xml:space="preserve">Funcionário </w:t>
+      </w:r>
+    </w:p>
+    <w:p>
+      <w:pPr>
+        <w:pStyle w:val="Estilo1"/>
+        <w:ind w:firstLine="708"/>
+        <w:jc w:val="both"/>
+        <w:rPr>
+          <w:i w:val="0"/>
+          <w:iCs/>
+          <w:sz w:val="24"/>
+          <w:szCs w:val="24"/>
+          <w:lang w:val="pt-BR"/>
+        </w:rPr>
+      </w:pPr>
+      <w:r>
+        <w:rPr>
+          <w:i w:val="0"/>
+          <w:iCs/>
+          <w:sz w:val="24"/>
+          <w:szCs w:val="24"/>
+          <w:lang w:val="pt-BR"/>
+        </w:rPr>
+        <w:t xml:space="preserve">A cada funcionário que trabalha na empresa é lhe associado, por motivos de identificação, um ID. O número de horas semanais bem com o salário por hora de cada um é armazenado como atributo. Isto serve para a empresa saber quanto tem de pagar a cada funcionário no mês. </w:t>
+      </w:r>
+    </w:p>
+    <w:p>
+      <w:pPr>
+        <w:pStyle w:val="Estilo1"/>
+        <w:jc w:val="both"/>
+        <w:rPr>
+          <w:lang w:val="pt-BR"/>
+        </w:rPr>
+      </w:pPr>
+    </w:p>
+    <w:p>
+      <w:pPr>
+        <w:pStyle w:val="Estilo1"/>
+        <w:jc w:val="both"/>
+        <w:rPr>
+          <w:lang w:val="pt-BR"/>
+        </w:rPr>
+      </w:pPr>
+    </w:p>
+    <w:p>
+      <w:pPr>
+        <w:pStyle w:val="Estilo1"/>
+        <w:jc w:val="both"/>
+        <w:rPr>
+          <w:i w:val="0"/>
+          <w:iCs/>
+          <w:sz w:val="36"/>
+          <w:szCs w:val="36"/>
+          <w:lang w:val="pt-BR"/>
+        </w:rPr>
+      </w:pPr>
+      <w:r>
+        <w:rPr>
+          <w:i w:val="0"/>
+          <w:iCs/>
+          <w:sz w:val="36"/>
+          <w:szCs w:val="36"/>
+          <w:lang w:val="pt-BR"/>
+        </w:rPr>
+        <w:lastRenderedPageBreak/>
+        <w:t xml:space="preserve"> Marca</w:t>
+      </w:r>
+    </w:p>
+    <w:p>
+      <w:pPr>
+        <w:pStyle w:val="Estilo1"/>
+        <w:ind w:firstLine="708"/>
+        <w:jc w:val="both"/>
+        <w:rPr>
+          <w:i w:val="0"/>
+          <w:iCs/>
+          <w:sz w:val="24"/>
+          <w:szCs w:val="24"/>
+          <w:lang w:val="pt-BR"/>
+        </w:rPr>
+      </w:pPr>
+      <w:r>
+        <w:rPr>
+          <w:i w:val="0"/>
+          <w:iCs/>
+          <w:sz w:val="24"/>
+          <w:szCs w:val="24"/>
+          <w:lang w:val="pt-BR"/>
+        </w:rPr>
+        <w:t>A entidade marca possui como atributo apenas um nome e se associa com a classe Modelo, podendo ter vários modelos associados à mesma marca.</w:t>
+      </w:r>
+    </w:p>
+    <w:p>
+      <w:pPr>
+        <w:pStyle w:val="Estilo1"/>
+        <w:jc w:val="both"/>
+        <w:rPr>
+          <w:lang w:val="pt-BR"/>
+        </w:rPr>
+      </w:pPr>
+    </w:p>
+    <w:p>
+      <w:pPr>
+        <w:pStyle w:val="Estilo1"/>
+        <w:jc w:val="both"/>
+        <w:rPr>
+          <w:i w:val="0"/>
+          <w:iCs/>
+          <w:sz w:val="36"/>
+          <w:szCs w:val="36"/>
+          <w:lang w:val="pt-BR"/>
+        </w:rPr>
+      </w:pPr>
+      <w:r>
+        <w:rPr>
+          <w:i w:val="0"/>
+          <w:iCs/>
+          <w:sz w:val="36"/>
+          <w:szCs w:val="36"/>
+          <w:lang w:val="pt-BR"/>
+        </w:rPr>
+        <w:t>Modelo</w:t>
+      </w:r>
+    </w:p>
+    <w:p>
+      <w:pPr>
+        <w:pStyle w:val="Estilo1"/>
+        <w:ind w:firstLine="708"/>
+        <w:jc w:val="both"/>
+        <w:rPr>
+          <w:i w:val="0"/>
+          <w:iCs/>
+          <w:sz w:val="24"/>
+          <w:szCs w:val="24"/>
+          <w:lang w:val="pt-BR"/>
+        </w:rPr>
+      </w:pPr>
+      <w:r>
+        <w:rPr>
+          <w:i w:val="0"/>
+          <w:iCs/>
+          <w:sz w:val="24"/>
+          <w:szCs w:val="24"/>
+          <w:lang w:val="pt-BR"/>
+        </w:rPr>
+        <w:t>A classe Modelo é importante para especificar o tipo de carro no qual aquele modelo se encaixa. Cada modelo só pode ter uma única marca associada e um modelo pode se associar com um ou muitos carros.</w:t>
+      </w:r>
+    </w:p>
+    <w:p>
+      <w:pPr>
+        <w:pStyle w:val="Estilo1"/>
+        <w:ind w:firstLine="708"/>
+        <w:jc w:val="both"/>
+        <w:rPr>
+          <w:i w:val="0"/>
+          <w:iCs/>
+          <w:sz w:val="24"/>
+          <w:szCs w:val="24"/>
+          <w:lang w:val="pt-BR"/>
+        </w:rPr>
+      </w:pPr>
+    </w:p>
+    <w:p>
+      <w:pPr>
+        <w:pStyle w:val="Estilo1"/>
+        <w:jc w:val="both"/>
+        <w:rPr>
+          <w:i w:val="0"/>
+          <w:iCs/>
+          <w:sz w:val="36"/>
+          <w:szCs w:val="36"/>
+          <w:lang w:val="pt-BR"/>
+        </w:rPr>
+      </w:pPr>
+      <w:r>
+        <w:rPr>
+          <w:i w:val="0"/>
+          <w:iCs/>
+          <w:sz w:val="36"/>
+          <w:szCs w:val="36"/>
+          <w:lang w:val="pt-BR"/>
+        </w:rPr>
+        <w:t>Seguradora</w:t>
+      </w:r>
+    </w:p>
+    <w:p>
+      <w:pPr>
+        <w:pStyle w:val="Estilo1"/>
+        <w:ind w:firstLine="708"/>
+        <w:jc w:val="both"/>
+        <w:rPr>
+          <w:i w:val="0"/>
+          <w:iCs/>
+          <w:sz w:val="24"/>
+          <w:szCs w:val="24"/>
+          <w:lang w:val="pt-BR"/>
+        </w:rPr>
+      </w:pPr>
+      <w:r>
+        <w:rPr>
+          <w:i w:val="0"/>
+          <w:iCs/>
+          <w:sz w:val="24"/>
+          <w:szCs w:val="24"/>
+          <w:lang w:val="pt-BR"/>
+        </w:rPr>
+        <w:t>É importante guardarmos na nossa base as Seguradoras parceiras, para isso, informações como seu nome, morada, telefone e e-mail serão armazenadas como atributos. A função principal desta entidade é fornecer a empresa seguros variados, que por sua vez podem ser fornecidos por diversas seguradoras.</w:t>
+      </w:r>
+    </w:p>
+    <w:p>
+      <w:pPr>
+        <w:pStyle w:val="Estilo1"/>
+        <w:ind w:firstLine="708"/>
+        <w:jc w:val="both"/>
+        <w:rPr>
+          <w:i w:val="0"/>
+          <w:iCs/>
+          <w:sz w:val="24"/>
+          <w:szCs w:val="24"/>
+          <w:lang w:val="pt-BR"/>
+        </w:rPr>
+      </w:pPr>
+    </w:p>
+    <w:p>
+      <w:pPr>
+        <w:pStyle w:val="Estilo1"/>
+        <w:jc w:val="both"/>
+        <w:rPr>
+          <w:i w:val="0"/>
+          <w:iCs/>
+          <w:sz w:val="36"/>
+          <w:szCs w:val="36"/>
+          <w:lang w:val="pt-BR"/>
+        </w:rPr>
+      </w:pPr>
+      <w:r>
+        <w:rPr>
+          <w:i w:val="0"/>
+          <w:iCs/>
+          <w:sz w:val="36"/>
+          <w:szCs w:val="36"/>
+          <w:lang w:val="pt-BR"/>
+        </w:rPr>
+        <w:t>Seguro</w:t>
+      </w:r>
+    </w:p>
+    <w:p>
+      <w:pPr>
+        <w:pStyle w:val="Estilo1"/>
+        <w:ind w:firstLine="708"/>
+        <w:jc w:val="both"/>
+        <w:rPr>
+          <w:i w:val="0"/>
+          <w:iCs/>
+          <w:sz w:val="24"/>
+          <w:szCs w:val="24"/>
+          <w:lang w:val="pt-BR"/>
+        </w:rPr>
+      </w:pPr>
+      <w:r>
+        <w:rPr>
+          <w:i w:val="0"/>
+          <w:iCs/>
+          <w:sz w:val="24"/>
+          <w:szCs w:val="24"/>
+          <w:lang w:val="pt-BR"/>
+        </w:rPr>
+        <w:t>A classe Seguro se mostra necessária para garantir ao cliente a cobertura de danos em vários níveis, essa informação aliada com os benefícios de viagem e acomodação que um seguro de automóvel pode oferecer ir</w:t>
+      </w:r>
+      <w:r>
+        <w:rPr>
+          <w:i w:val="0"/>
+          <w:iCs/>
+          <w:sz w:val="24"/>
+          <w:szCs w:val="24"/>
+          <w:lang w:val="pt-BR"/>
+        </w:rPr>
+        <w:t>á</w:t>
+      </w:r>
+      <w:r>
+        <w:rPr>
+          <w:i w:val="0"/>
+          <w:iCs/>
+          <w:sz w:val="24"/>
+          <w:szCs w:val="24"/>
+          <w:lang w:val="pt-BR"/>
+        </w:rPr>
+        <w:t xml:space="preserve"> </w:t>
+      </w:r>
+      <w:r>
+        <w:rPr>
+          <w:i w:val="0"/>
+          <w:iCs/>
+          <w:sz w:val="24"/>
+          <w:szCs w:val="24"/>
+          <w:lang w:val="pt-BR"/>
+        </w:rPr>
+        <w:t xml:space="preserve">ajudar a </w:t>
+      </w:r>
+      <w:r>
+        <w:rPr>
+          <w:i w:val="0"/>
+          <w:iCs/>
+          <w:sz w:val="24"/>
+          <w:szCs w:val="24"/>
+          <w:lang w:val="pt-BR"/>
+        </w:rPr>
+        <w:t xml:space="preserve">definir o tipo do plano que, por sua vez, irá ditar seu preço. É importante destacar que um seguro será obrigatoriamente associado ao ato de aluguer. </w:t>
+      </w:r>
+    </w:p>
+    <w:p>
+      <w:pPr>
+        <w:pStyle w:val="Estilo1"/>
+        <w:jc w:val="both"/>
+        <w:rPr>
+          <w:lang w:val="pt-BR"/>
+        </w:rPr>
+      </w:pPr>
+    </w:p>
+    <w:p>
+      <w:pPr>
+        <w:pStyle w:val="Estilo1"/>
+        <w:jc w:val="both"/>
+        <w:rPr>
+          <w:i w:val="0"/>
+          <w:iCs/>
+          <w:sz w:val="36"/>
+          <w:szCs w:val="36"/>
+          <w:lang w:val="pt-BR"/>
+        </w:rPr>
+      </w:pPr>
+      <w:r>
+        <w:rPr>
+          <w:i w:val="0"/>
+          <w:iCs/>
+          <w:sz w:val="36"/>
+          <w:szCs w:val="36"/>
+          <w:lang w:val="pt-BR"/>
+        </w:rPr>
+        <w:t>Carro</w:t>
+      </w:r>
+    </w:p>
+    <w:p>
+      <w:pPr>
+        <w:pStyle w:val="Estilo1"/>
+        <w:ind w:firstLine="708"/>
+        <w:jc w:val="both"/>
+        <w:rPr>
+          <w:i w:val="0"/>
+          <w:iCs/>
+          <w:sz w:val="24"/>
+          <w:szCs w:val="24"/>
+          <w:lang w:val="pt-BR"/>
+        </w:rPr>
+      </w:pPr>
+      <w:r>
+        <w:rPr>
+          <w:i w:val="0"/>
+          <w:iCs/>
+          <w:sz w:val="24"/>
+          <w:szCs w:val="24"/>
+          <w:lang w:val="pt-BR"/>
+        </w:rPr>
+        <w:t>Os</w:t>
+      </w:r>
+      <w:r>
+        <w:rPr>
+          <w:i w:val="0"/>
+          <w:iCs/>
+          <w:sz w:val="24"/>
+          <w:szCs w:val="24"/>
+          <w:lang w:val="pt-BR"/>
+        </w:rPr>
+        <w:t xml:space="preserve"> carro</w:t>
+      </w:r>
+      <w:r>
+        <w:rPr>
+          <w:i w:val="0"/>
+          <w:iCs/>
+          <w:sz w:val="24"/>
+          <w:szCs w:val="24"/>
+          <w:lang w:val="pt-BR"/>
+        </w:rPr>
+        <w:t>s pertencentes a empresa serão armazenados de forma que a base</w:t>
+      </w:r>
+      <w:r>
+        <w:rPr>
+          <w:i w:val="0"/>
+          <w:iCs/>
+          <w:sz w:val="24"/>
+          <w:szCs w:val="24"/>
+          <w:lang w:val="pt-BR"/>
+        </w:rPr>
+        <w:t xml:space="preserve"> guarda informações da matrícula e do estado do veículo. Cada carro possui um único modelo</w:t>
+      </w:r>
+      <w:r>
+        <w:rPr>
+          <w:i w:val="0"/>
+          <w:iCs/>
+          <w:sz w:val="24"/>
+          <w:szCs w:val="24"/>
+          <w:lang w:val="pt-BR"/>
+        </w:rPr>
+        <w:t xml:space="preserve"> </w:t>
+      </w:r>
+      <w:r>
+        <w:rPr>
+          <w:i w:val="0"/>
+          <w:iCs/>
+          <w:sz w:val="24"/>
+          <w:szCs w:val="24"/>
+          <w:lang w:val="pt-BR"/>
+        </w:rPr>
+        <w:t>associado, e de acordo com o tipo de carro especificado pela entidade Modelo, faz parte de um único plano de aluguer.</w:t>
+      </w:r>
+      <w:r>
+        <w:rPr>
+          <w:i w:val="0"/>
+          <w:iCs/>
+          <w:sz w:val="24"/>
+          <w:szCs w:val="24"/>
+          <w:lang w:val="pt-BR"/>
+        </w:rPr>
+        <w:t xml:space="preserve"> </w:t>
+      </w:r>
+      <w:r>
+        <w:rPr>
+          <w:rFonts w:cs="Noto Sans"/>
+          <w:i w:val="0"/>
+          <w:iCs/>
+          <w:sz w:val="24"/>
+          <w:szCs w:val="24"/>
+          <w:bdr w:val="none" w:sz="0" w:space="0" w:color="auto" w:frame="1"/>
+        </w:rPr>
+        <w:t>Decidimos utilizar as classes Modelo e Marca, ao invés de apenas colocá-los como atributos da Classe carro, para evitar várias repetições de marca e modelo, visto que vários carros podem ter o mesmo modelo e, consequentemente a mesma marca</w:t>
+      </w:r>
+    </w:p>
+    <w:p>
+      <w:pPr>
+        <w:pStyle w:val="Estilo1"/>
+        <w:jc w:val="both"/>
+        <w:rPr>
+          <w:i w:val="0"/>
+          <w:iCs/>
+          <w:sz w:val="24"/>
+          <w:szCs w:val="24"/>
+          <w:lang w:val="pt-BR"/>
+        </w:rPr>
+      </w:pPr>
+    </w:p>
+    <w:p>
+      <w:pPr>
+        <w:pStyle w:val="Estilo1"/>
+        <w:jc w:val="both"/>
+        <w:rPr>
+          <w:i w:val="0"/>
+          <w:iCs/>
+          <w:sz w:val="36"/>
+          <w:szCs w:val="36"/>
+          <w:lang w:val="pt-BR"/>
+        </w:rPr>
+      </w:pPr>
+      <w:r>
+        <w:rPr>
+          <w:i w:val="0"/>
+          <w:iCs/>
+          <w:sz w:val="36"/>
+          <w:szCs w:val="36"/>
+          <w:lang w:val="pt-BR"/>
+        </w:rPr>
+        <w:t>Plano de Aluguer</w:t>
+      </w:r>
+    </w:p>
+    <w:p>
+      <w:pPr>
+        <w:pStyle w:val="Estilo1"/>
+        <w:jc w:val="both"/>
+        <w:rPr>
+          <w:i w:val="0"/>
+          <w:iCs/>
+          <w:sz w:val="24"/>
+          <w:szCs w:val="24"/>
+          <w:lang w:val="pt-BR"/>
+        </w:rPr>
+      </w:pPr>
+      <w:r>
+        <w:rPr>
+          <w:i w:val="0"/>
+          <w:iCs/>
+          <w:sz w:val="36"/>
+          <w:szCs w:val="36"/>
+          <w:lang w:val="pt-BR"/>
+        </w:rPr>
+        <w:tab/>
+      </w:r>
+      <w:r>
+        <w:rPr>
+          <w:i w:val="0"/>
+          <w:iCs/>
+          <w:sz w:val="24"/>
+          <w:szCs w:val="24"/>
+          <w:lang w:val="pt-BR"/>
+        </w:rPr>
+        <w:t xml:space="preserve">Os planos que a empresa oferece serão ditados pelo carro associado ao plano e seu respectivo tipo de modelo, dessa forma, um carro de categoria mais alta terá um preço mais elevado. </w:t>
+      </w:r>
+    </w:p>
+    <w:p>
+      <w:pPr>
+        <w:pStyle w:val="Estilo1"/>
+        <w:jc w:val="both"/>
+        <w:rPr>
+          <w:i w:val="0"/>
+          <w:iCs/>
+          <w:sz w:val="36"/>
+          <w:szCs w:val="36"/>
+          <w:lang w:val="pt-BR"/>
+        </w:rPr>
+      </w:pPr>
+    </w:p>
+    <w:p>
+      <w:pPr>
+        <w:pStyle w:val="Estilo1"/>
+        <w:jc w:val="both"/>
+        <w:rPr>
+          <w:i w:val="0"/>
+          <w:iCs/>
+          <w:sz w:val="36"/>
+          <w:szCs w:val="36"/>
+          <w:lang w:val="pt-BR"/>
+        </w:rPr>
+      </w:pPr>
+      <w:r>
+        <w:rPr>
+          <w:i w:val="0"/>
+          <w:iCs/>
+          <w:sz w:val="36"/>
+          <w:szCs w:val="36"/>
+          <w:lang w:val="pt-BR"/>
+        </w:rPr>
+        <w:t>Extras</w:t>
+      </w:r>
+    </w:p>
+    <w:p>
+      <w:pPr>
+        <w:pStyle w:val="Estilo1"/>
+        <w:jc w:val="both"/>
+        <w:rPr>
+          <w:i w:val="0"/>
+          <w:iCs/>
+          <w:sz w:val="24"/>
+          <w:szCs w:val="24"/>
+          <w:lang w:val="pt-BR"/>
+        </w:rPr>
+      </w:pPr>
+      <w:r>
+        <w:rPr>
+          <w:i w:val="0"/>
+          <w:iCs/>
+          <w:sz w:val="24"/>
+          <w:szCs w:val="24"/>
+          <w:lang w:val="pt-BR"/>
+        </w:rPr>
+        <w:tab/>
+        <w:t>Os extras são adicionais específicos à necessidade do cliente</w:t>
+      </w:r>
+      <w:r>
+        <w:rPr>
+          <w:i w:val="0"/>
+          <w:iCs/>
+          <w:sz w:val="24"/>
+          <w:szCs w:val="24"/>
+          <w:lang w:val="pt-BR"/>
+        </w:rPr>
+        <w:t xml:space="preserve">, esses podem ser adicionados de acordo com a escolha pessoal daquele que irá contratar o plano. Exemplos de extras podem ser “cadeirinha de bebê” ou “porta </w:t>
+      </w:r>
+      <w:proofErr w:type="spellStart"/>
+      <w:r>
+        <w:rPr>
+          <w:i w:val="0"/>
+          <w:iCs/>
+          <w:sz w:val="24"/>
+          <w:szCs w:val="24"/>
+          <w:lang w:val="pt-BR"/>
+        </w:rPr>
+        <w:t>cd</w:t>
+      </w:r>
       <w:proofErr w:type="spellEnd"/>
-    </w:p>
-    <w:p>
-      <w:pPr>
-        <w:pStyle w:val="Estilo1"/>
-        <w:rPr>
-          <w:lang w:val="en-US"/>
-        </w:rPr>
-      </w:pPr>
-    </w:p>
-    <w:p>
-      <w:pPr>
-        <w:pStyle w:val="Estilo1"/>
-        <w:rPr>
-          <w:sz w:val="24"/>
-          <w:szCs w:val="36"/>
-        </w:rPr>
-      </w:pPr>
-      <w:r>
-        <w:rPr>
-          <w:sz w:val="24"/>
-          <w:szCs w:val="36"/>
-        </w:rPr>
-        <w:t>Descrição………………………………</w:t>
-      </w:r>
-      <w:r>
-        <w:rPr>
-          <w:sz w:val="24"/>
-          <w:szCs w:val="36"/>
-        </w:rPr>
-        <w:t>…………………………</w:t>
-      </w:r>
-      <w:r>
-        <w:rPr>
-          <w:sz w:val="24"/>
-          <w:szCs w:val="36"/>
-        </w:rPr>
-        <w:t>………………………2</w:t>
-      </w:r>
-    </w:p>
-    <w:p>
-      <w:pPr>
-        <w:pStyle w:val="Estilo1"/>
-        <w:rPr>
-          <w:sz w:val="24"/>
-          <w:szCs w:val="36"/>
-        </w:rPr>
-      </w:pPr>
-    </w:p>
-    <w:p>
-      <w:pPr>
-        <w:pStyle w:val="Estilo1"/>
-        <w:rPr>
-          <w:sz w:val="24"/>
-          <w:szCs w:val="36"/>
-        </w:rPr>
-      </w:pPr>
-      <w:r>
-        <w:rPr>
-          <w:sz w:val="24"/>
-          <w:szCs w:val="36"/>
-        </w:rPr>
-        <w:t>Atributos..……………………………………………………</w:t>
-      </w:r>
-      <w:r>
-        <w:rPr>
-          <w:sz w:val="24"/>
-          <w:szCs w:val="36"/>
-        </w:rPr>
-        <w:t>.</w:t>
-      </w:r>
-      <w:r>
-        <w:rPr>
-          <w:sz w:val="24"/>
-          <w:szCs w:val="36"/>
-        </w:rPr>
-        <w:t>………………………….3</w:t>
-      </w:r>
-    </w:p>
-    <w:p>
-      <w:pPr>
-        <w:pStyle w:val="Estilo1"/>
-        <w:rPr>
-          <w:sz w:val="24"/>
-          <w:szCs w:val="36"/>
-        </w:rPr>
-      </w:pPr>
-    </w:p>
-    <w:p>
-      <w:pPr>
-        <w:pStyle w:val="Estilo1"/>
-        <w:rPr>
-          <w:sz w:val="24"/>
-          <w:szCs w:val="36"/>
-        </w:rPr>
-      </w:pPr>
-      <w:r>
-        <w:rPr>
-          <w:sz w:val="24"/>
-          <w:szCs w:val="36"/>
-        </w:rPr>
-        <w:t xml:space="preserve">Diagramas de Classe UML </w:t>
-      </w:r>
-      <w:r>
-        <w:rPr>
-          <w:sz w:val="24"/>
-          <w:szCs w:val="36"/>
+      <w:r>
+        <w:rPr>
+          <w:i w:val="0"/>
+          <w:iCs/>
+          <w:sz w:val="24"/>
+          <w:szCs w:val="24"/>
+          <w:lang w:val="pt-BR"/>
+        </w:rPr>
+        <w:t>/</w:t>
+      </w:r>
+      <w:proofErr w:type="spellStart"/>
+      <w:r>
+        <w:rPr>
+          <w:i w:val="0"/>
+          <w:iCs/>
+          <w:sz w:val="24"/>
+          <w:szCs w:val="24"/>
+          <w:lang w:val="pt-BR"/>
+        </w:rPr>
+        <w:t>dvd</w:t>
+      </w:r>
+      <w:proofErr w:type="spellEnd"/>
+      <w:r>
+        <w:rPr>
+          <w:i w:val="0"/>
+          <w:iCs/>
+          <w:sz w:val="24"/>
+          <w:szCs w:val="24"/>
+          <w:lang w:val="pt-BR"/>
+        </w:rPr>
+        <w:t>”, ou seja, partes adicionais do carro que agregam valor a experiência, e claro, acrescentam um preço extra.</w:t>
+      </w:r>
+    </w:p>
+    <w:p>
+      <w:pPr>
+        <w:pStyle w:val="Estilo1"/>
+        <w:jc w:val="both"/>
+        <w:rPr>
+          <w:i w:val="0"/>
+          <w:iCs/>
+          <w:sz w:val="24"/>
+          <w:szCs w:val="24"/>
+          <w:lang w:val="pt-BR"/>
+        </w:rPr>
+      </w:pPr>
+    </w:p>
+    <w:p>
+      <w:pPr>
+        <w:pStyle w:val="Estilo1"/>
+        <w:jc w:val="both"/>
+        <w:rPr>
+          <w:i w:val="0"/>
+          <w:iCs/>
+          <w:sz w:val="36"/>
+          <w:szCs w:val="36"/>
+          <w:lang w:val="pt-BR"/>
+        </w:rPr>
+      </w:pPr>
+      <w:r>
+        <w:rPr>
+          <w:i w:val="0"/>
+          <w:iCs/>
+          <w:sz w:val="36"/>
+          <w:szCs w:val="36"/>
+          <w:lang w:val="pt-BR"/>
+        </w:rPr>
+        <w:t xml:space="preserve">Aluguer </w:t>
+      </w:r>
+    </w:p>
+    <w:p>
+      <w:pPr>
+        <w:pStyle w:val="Estilo1"/>
+        <w:jc w:val="both"/>
+        <w:rPr>
+          <w:i w:val="0"/>
+          <w:iCs/>
+          <w:sz w:val="24"/>
+          <w:szCs w:val="24"/>
+          <w:lang w:val="pt-BR"/>
+        </w:rPr>
+      </w:pPr>
+      <w:r>
+        <w:rPr>
+          <w:lang w:val="pt-BR"/>
+        </w:rPr>
+        <w:tab/>
+      </w:r>
+      <w:r>
+        <w:rPr>
+          <w:i w:val="0"/>
+          <w:iCs/>
+          <w:sz w:val="24"/>
+          <w:szCs w:val="24"/>
+          <w:lang w:val="pt-BR"/>
+        </w:rPr>
+        <w:t>A classe Aluguer define o ato de alugar um veículo. Desta forma, é importante registar tanto a data e hora do início do contrato, como a data e hora de entrega do veículo, ou seja, do fim do contrato. Como as empresas podem ter 1 ou mais locais de levantamento de viaturas, também armazenaremos esta informação.</w:t>
+      </w:r>
+    </w:p>
+    <w:p>
+      <w:pPr>
+        <w:pStyle w:val="Estilo1"/>
+        <w:jc w:val="both"/>
+        <w:rPr>
+          <w:i w:val="0"/>
+          <w:iCs/>
+          <w:sz w:val="24"/>
+          <w:szCs w:val="24"/>
+          <w:lang w:val="pt-BR"/>
+        </w:rPr>
+      </w:pPr>
+    </w:p>
+    <w:p>
+      <w:pPr>
+        <w:pStyle w:val="Estilo1"/>
+        <w:jc w:val="both"/>
+        <w:rPr>
+          <w:i w:val="0"/>
+          <w:iCs/>
+          <w:sz w:val="36"/>
+          <w:szCs w:val="36"/>
+          <w:lang w:val="pt-BR"/>
+        </w:rPr>
+      </w:pPr>
+      <w:r>
+        <w:rPr>
+          <w:i w:val="0"/>
+          <w:iCs/>
+          <w:sz w:val="36"/>
+          <w:szCs w:val="36"/>
+          <w:lang w:val="pt-BR"/>
+        </w:rPr>
+        <w:t>Entrega e Devolução</w:t>
+      </w:r>
+    </w:p>
+    <w:p>
+      <w:pPr>
+        <w:pStyle w:val="Estilo1"/>
+        <w:jc w:val="both"/>
+        <w:rPr>
+          <w:i w:val="0"/>
+          <w:iCs/>
+          <w:sz w:val="36"/>
+          <w:szCs w:val="36"/>
+          <w:lang w:val="pt-BR"/>
+        </w:rPr>
+      </w:pPr>
+      <w:r>
+        <w:rPr>
+          <w:lang w:val="pt-BR"/>
+        </w:rPr>
+        <w:tab/>
+      </w:r>
+      <w:r>
+        <w:rPr>
+          <w:i w:val="0"/>
+          <w:iCs/>
+          <w:sz w:val="24"/>
+          <w:szCs w:val="24"/>
+          <w:lang w:val="pt-BR"/>
+        </w:rPr>
+        <w:t xml:space="preserve">A necessidade de especificar o ato de entrega e devolução surgiu para termos como identificar o funcionário que exercerá cada função, além de guardar o estado do veículo em ambos os momentos. </w:t>
+      </w:r>
+      <w:r>
+        <w:rPr>
+          <w:lang w:val="pt-BR"/>
+        </w:rPr>
+        <w:tab/>
+      </w:r>
+    </w:p>
+    <w:p>
+      <w:pPr>
+        <w:pStyle w:val="Estilo1"/>
+        <w:jc w:val="both"/>
+        <w:rPr>
+          <w:i w:val="0"/>
+          <w:iCs/>
+          <w:sz w:val="36"/>
+          <w:szCs w:val="36"/>
+          <w:lang w:val="pt-BR"/>
+        </w:rPr>
+      </w:pPr>
+    </w:p>
+    <w:p>
+      <w:pPr>
+        <w:rPr>
+          <w:i/>
+        </w:rPr>
+        <w:sectPr>
+          <w:footerReference w:type="default" r:id="rId9"/>
+          <w:headerReference w:type="first" r:id="rId10"/>
+          <w:footerReference w:type="first" r:id="rId11"/>
+          <w:pgSz w:w="11906" w:h="16838"/>
+          <w:pgMar w:top="1417" w:right="1701" w:bottom="1417" w:left="1701" w:header="708" w:footer="708" w:gutter="0"/>
+          <w:pgNumType w:start="0"/>
+          <w:cols w:space="708"/>
+          <w:titlePg/>
+          <w:docGrid w:linePitch="360"/>
+        </w:sectPr>
+      </w:pPr>
+    </w:p>
+    <w:p>
+      <w:pPr>
+        <w:pStyle w:val="Estilo1"/>
+        <w:rPr>
+          <w:i w:val="0"/>
+          <w:iCs/>
+        </w:rPr>
+      </w:pPr>
+      <w:r>
+        <w:rPr>
+          <w:noProof/>
+        </w:rPr>
+        <w:lastRenderedPageBreak/>
+        <w:drawing>
+          <wp:anchor distT="0" distB="0" distL="114300" distR="114300" simplePos="0" relativeHeight="251661312" behindDoc="1" locked="0" layoutInCell="1" allowOverlap="1" wp14:anchorId="42190BAB" wp14:editId="07778F5C">
+            <wp:simplePos x="0" y="0"/>
+            <wp:positionH relativeFrom="margin">
+              <wp:align>center</wp:align>
+            </wp:positionH>
+            <wp:positionV relativeFrom="paragraph">
+              <wp:posOffset>985520</wp:posOffset>
+            </wp:positionV>
+            <wp:extent cx="6838950" cy="6916420"/>
+            <wp:effectExtent l="0" t="0" r="0" b="0"/>
+            <wp:wrapTight wrapText="bothSides">
+              <wp:wrapPolygon edited="0">
+                <wp:start x="0" y="0"/>
+                <wp:lineTo x="0" y="21537"/>
+                <wp:lineTo x="21540" y="21537"/>
+                <wp:lineTo x="21540" y="0"/>
+                <wp:lineTo x="0" y="0"/>
+              </wp:wrapPolygon>
+            </wp:wrapTight>
+            <wp:docPr id="1410641184" name="Imagem 1"/>
+            <wp:cNvGraphicFramePr>
+              <a:graphicFrameLocks xmlns:a="http://schemas.openxmlformats.org/drawingml/2006/main" noChangeAspect="1"/>
+            </wp:cNvGraphicFramePr>
+            <a:graphic xmlns:a="http://schemas.openxmlformats.org/drawingml/2006/main">
+              <a:graphicData uri="http://schemas.openxmlformats.org/drawingml/2006/picture">
+                <pic:pic xmlns:pic="http://schemas.openxmlformats.org/drawingml/2006/picture">
+                  <pic:nvPicPr>
+                    <pic:cNvPr id="1410641184" name=""/>
+                    <pic:cNvPicPr/>
+                  </pic:nvPicPr>
+                  <pic:blipFill>
+                    <a:blip r:embed="rId12">
+                      <a:extLst>
+                        <a:ext uri="{28A0092B-C50C-407E-A947-70E740481C1C}">
+                          <a14:useLocalDpi xmlns:a14="http://schemas.microsoft.com/office/drawing/2010/main" val="0"/>
+                        </a:ext>
+                      </a:extLst>
+                    </a:blip>
+                    <a:stretch>
+                      <a:fillRect/>
+                    </a:stretch>
+                  </pic:blipFill>
+                  <pic:spPr>
+                    <a:xfrm>
+                      <a:off x="0" y="0"/>
+                      <a:ext cx="6838950" cy="6916420"/>
+                    </a:xfrm>
+                    <a:prstGeom prst="rect">
+                      <a:avLst/>
+                    </a:prstGeom>
+                  </pic:spPr>
+                </pic:pic>
+              </a:graphicData>
+            </a:graphic>
+            <wp14:sizeRelH relativeFrom="margin">
+              <wp14:pctWidth>0</wp14:pctWidth>
+            </wp14:sizeRelH>
+            <wp14:sizeRelV relativeFrom="margin">
+              <wp14:pctHeight>0</wp14:pctHeight>
+            </wp14:sizeRelV>
+          </wp:anchor>
+        </w:drawing>
+      </w:r>
+      <w:r>
+        <w:rPr>
+          <w:i w:val="0"/>
+          <w:iCs/>
+        </w:rPr>
+        <w:t xml:space="preserve">Diagrama de Classes </w:t>
+      </w:r>
+      <w:r>
+        <w:rPr>
+          <w:i w:val="0"/>
+          <w:iCs/>
         </w:rPr>
         <w:t>–</w:t>
       </w:r>
       <w:r>
         <w:rPr>
-          <w:sz w:val="24"/>
-          <w:szCs w:val="36"/>
-        </w:rPr>
-        <w:t xml:space="preserve"> </w:t>
-      </w:r>
-      <w:r>
-        <w:rPr>
-          <w:sz w:val="24"/>
-          <w:szCs w:val="36"/>
-        </w:rPr>
-        <w:t>Versão Original...…….………………………………4</w:t>
-      </w:r>
-    </w:p>
-    <w:p>
-      <w:pPr>
-        <w:pStyle w:val="Estilo1"/>
-        <w:rPr>
-          <w:sz w:val="24"/>
-          <w:szCs w:val="36"/>
-        </w:rPr>
-      </w:pPr>
-    </w:p>
-    <w:p>
-      <w:pPr>
-        <w:pStyle w:val="Estilo1"/>
-        <w:rPr>
-          <w:sz w:val="24"/>
-          <w:szCs w:val="36"/>
-        </w:rPr>
-      </w:pPr>
-      <w:r>
-        <w:rPr>
-          <w:sz w:val="24"/>
-          <w:szCs w:val="36"/>
-        </w:rPr>
-        <w:t>Descrição do Processo de Integração IA…………………………………………...…5</w:t>
-      </w:r>
-    </w:p>
-    <w:p>
-      <w:pPr>
-        <w:pStyle w:val="Estilo1"/>
-        <w:rPr>
-          <w:sz w:val="24"/>
-          <w:szCs w:val="36"/>
-        </w:rPr>
-      </w:pPr>
-    </w:p>
-    <w:p>
-      <w:pPr>
-        <w:pStyle w:val="Estilo1"/>
-        <w:rPr>
-          <w:sz w:val="24"/>
-          <w:szCs w:val="36"/>
-        </w:rPr>
-      </w:pPr>
-      <w:r>
-        <w:rPr>
-          <w:sz w:val="24"/>
-          <w:szCs w:val="36"/>
-        </w:rPr>
-        <w:t>Diagramas de Classe UML – Versão IA INPUT………………………………..….6</w:t>
-      </w:r>
-    </w:p>
-    <w:p>
-      <w:pPr>
-        <w:pStyle w:val="Estilo1"/>
-        <w:rPr>
-          <w:sz w:val="24"/>
-          <w:szCs w:val="36"/>
-        </w:rPr>
-      </w:pPr>
-    </w:p>
-    <w:p>
-      <w:pPr>
-        <w:pStyle w:val="Estilo1"/>
-        <w:rPr>
-          <w:sz w:val="24"/>
-          <w:szCs w:val="36"/>
-        </w:rPr>
-      </w:pPr>
-      <w:r>
-        <w:rPr>
-          <w:sz w:val="24"/>
-          <w:szCs w:val="36"/>
-        </w:rPr>
-        <w:t>Discussão e Considerações Finais……………………………….…………………..7</w:t>
-      </w:r>
-    </w:p>
-    <w:p>
-      <w:pPr>
-        <w:pStyle w:val="Estilo1"/>
-        <w:rPr>
-          <w:sz w:val="24"/>
-          <w:szCs w:val="36"/>
-        </w:rPr>
-      </w:pPr>
-    </w:p>
-    <w:p>
-      <w:pPr>
-        <w:pStyle w:val="Estilo1"/>
-        <w:rPr>
-          <w:sz w:val="24"/>
-          <w:szCs w:val="36"/>
-        </w:rPr>
-      </w:pPr>
-    </w:p>
-    <w:p>
-      <w:pPr>
-        <w:pStyle w:val="Estilo1"/>
-      </w:pPr>
-    </w:p>
-    <w:p>
-      <w:pPr>
-        <w:pStyle w:val="Estilo1"/>
-      </w:pPr>
-    </w:p>
-    <w:p>
-      <w:pPr>
-        <w:pStyle w:val="Estilo1"/>
-      </w:pPr>
-    </w:p>
-    <w:p>
-      <w:pPr>
-        <w:pStyle w:val="Estilo1"/>
-      </w:pPr>
-    </w:p>
-    <w:p>
-      <w:pPr>
-        <w:pStyle w:val="Estilo1"/>
-      </w:pPr>
-    </w:p>
-    <w:p>
-      <w:pPr>
-        <w:pStyle w:val="Estilo1"/>
-      </w:pPr>
-    </w:p>
-    <w:p>
-      <w:pPr>
-        <w:pStyle w:val="Estilo1"/>
-      </w:pPr>
-    </w:p>
-    <w:p>
-      <w:pPr>
-        <w:pStyle w:val="Estilo1"/>
-      </w:pPr>
-    </w:p>
-    <w:p>
-      <w:pPr>
-        <w:pStyle w:val="Estilo1"/>
-      </w:pPr>
-    </w:p>
-    <w:p>
-      <w:pPr>
-        <w:pStyle w:val="Estilo1"/>
-      </w:pPr>
-    </w:p>
-    <w:p>
-      <w:pPr>
-        <w:pStyle w:val="Estilo1"/>
-      </w:pPr>
-    </w:p>
-    <w:p>
-      <w:pPr>
-        <w:pStyle w:val="Estilo1"/>
-      </w:pPr>
-    </w:p>
-    <w:p>
-      <w:pPr>
-        <w:pStyle w:val="Estilo1"/>
-      </w:pPr>
-    </w:p>
-    <w:p>
-      <w:pPr>
-        <w:pStyle w:val="Estilo1"/>
-      </w:pPr>
-    </w:p>
-    <w:p>
-      <w:pPr>
-        <w:pStyle w:val="Estilo1"/>
-      </w:pPr>
-    </w:p>
-    <w:p>
-      <w:pPr>
-        <w:pStyle w:val="Estilo1"/>
-      </w:pPr>
-    </w:p>
-    <w:p>
-      <w:pPr>
-        <w:pStyle w:val="Estilo1"/>
-      </w:pPr>
-    </w:p>
-    <w:p>
-      <w:pPr>
-        <w:pStyle w:val="Estilo1"/>
-        <w:rPr>
-          <w:lang w:val="en-US"/>
-        </w:rPr>
-      </w:pPr>
-      <w:proofErr w:type="spellStart"/>
-      <w:r>
-        <w:rPr>
-          <w:lang w:val="en-US"/>
-        </w:rPr>
-        <w:lastRenderedPageBreak/>
-        <w:t>Descrição</w:t>
-      </w:r>
-      <w:proofErr w:type="spellEnd"/>
-    </w:p>
-    <w:p>
-      <w:pPr>
-        <w:pStyle w:val="Estilo1"/>
-        <w:rPr>
-          <w:lang w:val="en-US"/>
-        </w:rPr>
-      </w:pPr>
-    </w:p>
-    <w:p>
-      <w:pPr>
+          <w:i w:val="0"/>
+          <w:iCs/>
+        </w:rPr>
+        <w:t xml:space="preserve"> UML</w:t>
+      </w:r>
+      <w:r>
+        <w:rPr>
+          <w:i w:val="0"/>
+          <w:iCs/>
+        </w:rPr>
+        <w:t xml:space="preserve"> Versão Original</w:t>
+      </w:r>
+    </w:p>
+    <w:p>
+      <w:pPr>
+        <w:pStyle w:val="Estilo1"/>
+      </w:pPr>
+    </w:p>
+    <w:p>
+      <w:pPr>
+        <w:pStyle w:val="Estilo1"/>
+        <w:rPr>
+          <w:noProof/>
+        </w:rPr>
+      </w:pPr>
+    </w:p>
+    <w:p>
+      <w:pPr>
+        <w:pStyle w:val="Estilo1"/>
+        <w:rPr>
+          <w:noProof/>
+        </w:rPr>
+      </w:pPr>
+    </w:p>
+    <w:p>
+      <w:pPr>
+        <w:pStyle w:val="Estilo1"/>
+        <w:rPr>
+          <w:i w:val="0"/>
+          <w:iCs/>
+        </w:rPr>
+      </w:pPr>
+      <w:r>
+        <w:rPr>
+          <w:i w:val="0"/>
+          <w:iCs/>
+        </w:rPr>
+        <w:t>Diagramas de Classe UML – Versão IA INPUT</w:t>
+      </w:r>
+    </w:p>
+    <w:p>
+      <w:pPr>
+        <w:pStyle w:val="Estilo1"/>
+      </w:pPr>
+      <w:r>
+        <w:rPr>
+          <w:noProof/>
+        </w:rPr>
+        <w:drawing>
+          <wp:anchor distT="0" distB="0" distL="114300" distR="114300" simplePos="0" relativeHeight="251670528" behindDoc="1" locked="0" layoutInCell="1" allowOverlap="1" wp14:anchorId="29B0FD51" wp14:editId="1CB3E387">
+            <wp:simplePos x="0" y="0"/>
+            <wp:positionH relativeFrom="margin">
+              <wp:posOffset>-927735</wp:posOffset>
+            </wp:positionH>
+            <wp:positionV relativeFrom="paragraph">
+              <wp:posOffset>520700</wp:posOffset>
+            </wp:positionV>
+            <wp:extent cx="7270750" cy="6457950"/>
+            <wp:effectExtent l="0" t="0" r="6350" b="0"/>
+            <wp:wrapTight wrapText="bothSides">
+              <wp:wrapPolygon edited="0">
+                <wp:start x="0" y="0"/>
+                <wp:lineTo x="0" y="21536"/>
+                <wp:lineTo x="21562" y="21536"/>
+                <wp:lineTo x="21562" y="0"/>
+                <wp:lineTo x="0" y="0"/>
+              </wp:wrapPolygon>
+            </wp:wrapTight>
+            <wp:docPr id="160800735" name="Imagem 5"/>
+            <wp:cNvGraphicFramePr>
+              <a:graphicFrameLocks xmlns:a="http://schemas.openxmlformats.org/drawingml/2006/main" noChangeAspect="1"/>
+            </wp:cNvGraphicFramePr>
+            <a:graphic xmlns:a="http://schemas.openxmlformats.org/drawingml/2006/main">
+              <a:graphicData uri="http://schemas.openxmlformats.org/drawingml/2006/picture">
+                <pic:pic xmlns:pic="http://schemas.openxmlformats.org/drawingml/2006/picture">
+                  <pic:nvPicPr>
+                    <pic:cNvPr id="0" name="Picture 5"/>
+                    <pic:cNvPicPr>
+                      <a:picLocks noChangeAspect="1" noChangeArrowheads="1"/>
+                    </pic:cNvPicPr>
+                  </pic:nvPicPr>
+                  <pic:blipFill>
+                    <a:blip r:embed="rId13">
+                      <a:extLst>
+                        <a:ext uri="{28A0092B-C50C-407E-A947-70E740481C1C}">
+                          <a14:useLocalDpi xmlns:a14="http://schemas.microsoft.com/office/drawing/2010/main" val="0"/>
+                        </a:ext>
+                      </a:extLst>
+                    </a:blip>
+                    <a:srcRect/>
+                    <a:stretch>
+                      <a:fillRect/>
+                    </a:stretch>
+                  </pic:blipFill>
+                  <pic:spPr bwMode="auto">
+                    <a:xfrm>
+                      <a:off x="0" y="0"/>
+                      <a:ext cx="7270750" cy="6457950"/>
+                    </a:xfrm>
+                    <a:prstGeom prst="rect">
+                      <a:avLst/>
+                    </a:prstGeom>
+                    <a:noFill/>
+                    <a:ln>
+                      <a:noFill/>
+                    </a:ln>
+                  </pic:spPr>
+                </pic:pic>
+              </a:graphicData>
+            </a:graphic>
+            <wp14:sizeRelH relativeFrom="margin">
+              <wp14:pctWidth>0</wp14:pctWidth>
+            </wp14:sizeRelH>
+            <wp14:sizeRelV relativeFrom="margin">
+              <wp14:pctHeight>0</wp14:pctHeight>
+            </wp14:sizeRelV>
+          </wp:anchor>
+        </w:drawing>
+      </w:r>
+    </w:p>
+    <w:p>
+      <w:pPr>
+        <w:pStyle w:val="Estilo1"/>
+        <w:rPr>
+          <w:u w:val="single"/>
+        </w:rPr>
+      </w:pPr>
+    </w:p>
+    <w:p>
+      <w:pPr>
+        <w:pStyle w:val="Estilo1"/>
+        <w:rPr>
+          <w:u w:val="single"/>
+        </w:rPr>
+      </w:pPr>
+    </w:p>
+    <w:p>
+      <w:pPr>
+        <w:pStyle w:val="Estilo1"/>
+        <w:rPr>
+          <w:u w:val="single"/>
+        </w:rPr>
+      </w:pPr>
+    </w:p>
+    <w:p>
+      <w:pPr>
+        <w:pStyle w:val="Estilo1"/>
+        <w:rPr>
+          <w:i w:val="0"/>
+          <w:iCs/>
+        </w:rPr>
+      </w:pPr>
+      <w:r>
+        <w:rPr>
+          <w:i w:val="0"/>
+          <w:iCs/>
+        </w:rPr>
+        <w:t>Descrição do Processo de Integração IA</w:t>
+      </w:r>
+    </w:p>
+    <w:p>
+      <w:pPr>
+        <w:pStyle w:val="Estilo1"/>
         <w:jc w:val="both"/>
         <w:rPr>
-          <w:rFonts w:ascii="Century Schoolbook" w:hAnsi="Century Schoolbook"/>
-          <w:lang w:val="en-US"/>
-        </w:rPr>
-      </w:pPr>
-      <w:r>
-        <w:rPr>
-          <w:lang w:val="en-US"/>
-        </w:rPr>
-        <w:br w:type="page"/>
-      </w:r>
-    </w:p>
-    <w:p>
-      <w:pPr>
-        <w:pStyle w:val="Estilo1"/>
-      </w:pPr>
-      <w:r>
-        <w:lastRenderedPageBreak/>
-        <w:t>Atributos</w:t>
-      </w:r>
-    </w:p>
-    <w:p>
-      <w:pPr>
-        <w:pStyle w:val="Estilo1"/>
-        <w:rPr>
-          <w:sz w:val="24"/>
-        </w:rPr>
-      </w:pPr>
-      <w:r>
-        <w:rPr>
-          <w:i w:val="0"/>
+          <w:i w:val="0"/>
+          <w:iCs/>
+          <w:sz w:val="24"/>
+          <w:szCs w:val="24"/>
+        </w:rPr>
+      </w:pPr>
+      <w:r>
+        <w:rPr>
+          <w:i w:val="0"/>
+          <w:iCs/>
+          <w:sz w:val="24"/>
+          <w:szCs w:val="24"/>
+        </w:rPr>
+        <w:tab/>
+        <w:t xml:space="preserve">A integração IA surge como uma ferramenta para analisarmos as melhoras que poderiamos ter feito no nosso projeto e, de acordo com nossa lógica, julgar se a implementação do ponto de vista da inteligência artificial faria sentido. Para isso usamos a ferramenta </w:t>
+      </w:r>
+      <w:r>
+        <w:rPr>
+          <w:b/>
+          <w:bCs/>
+          <w:i w:val="0"/>
+          <w:iCs/>
+          <w:sz w:val="24"/>
+          <w:szCs w:val="24"/>
+        </w:rPr>
+        <w:t xml:space="preserve">ChatUML </w:t>
+      </w:r>
+      <w:r>
+        <w:rPr>
+          <w:i w:val="0"/>
+          <w:iCs/>
+          <w:sz w:val="24"/>
+          <w:szCs w:val="24"/>
+        </w:rPr>
+        <w:t>da seguinte maneira:</w:t>
+      </w:r>
+    </w:p>
+    <w:p>
+      <w:pPr>
+        <w:pStyle w:val="Estilo1"/>
+        <w:jc w:val="both"/>
+        <w:rPr>
+          <w:i w:val="0"/>
+          <w:iCs/>
+          <w:sz w:val="24"/>
+          <w:szCs w:val="24"/>
+        </w:rPr>
+      </w:pPr>
+      <w:r>
+        <w:rPr>
+          <w:i w:val="0"/>
+          <w:iCs/>
           <w:noProof/>
           <w:sz w:val="24"/>
-          <w:lang w:val="en-GB" w:eastAsia="en-GB"/>
+          <w:szCs w:val="24"/>
         </w:rPr>
         <mc:AlternateContent>
           <mc:Choice Requires="wps">
             <w:drawing>
-              <wp:anchor distT="45720" distB="45720" distL="114300" distR="114300" simplePos="0" relativeHeight="251662336" behindDoc="1" locked="0" layoutInCell="1" allowOverlap="1" wp14:anchorId="2BCFCE64" wp14:editId="5E2DA007">
+              <wp:anchor distT="0" distB="0" distL="114300" distR="114300" simplePos="0" relativeHeight="251658239" behindDoc="0" locked="0" layoutInCell="1" allowOverlap="1" wp14:anchorId="2DC18699" wp14:editId="72479262">
                 <wp:simplePos x="0" y="0"/>
                 <wp:positionH relativeFrom="margin">
-                  <wp:posOffset>-36195</wp:posOffset>
+                  <wp:posOffset>-156210</wp:posOffset>
                 </wp:positionH>
                 <wp:positionV relativeFrom="paragraph">
-                  <wp:posOffset>196850</wp:posOffset>
+                  <wp:posOffset>171450</wp:posOffset>
                 </wp:positionV>
-                <wp:extent cx="2499360" cy="8816340"/>
-                <wp:effectExtent l="0" t="0" r="0" b="3810"/>
+                <wp:extent cx="5610225" cy="2990850"/>
+                <wp:effectExtent l="0" t="0" r="28575" b="19050"/>
                 <wp:wrapNone/>
-                <wp:docPr id="217" name="Text Box 2"/>
+                <wp:docPr id="1708754963" name="Retângulo 1"/>
+                <wp:cNvGraphicFramePr/>
+                <a:graphic xmlns:a="http://schemas.openxmlformats.org/drawingml/2006/main">
+                  <a:graphicData uri="http://schemas.microsoft.com/office/word/2010/wordprocessingShape">
+                    <wps:wsp>
+                      <wps:cNvSpPr/>
+                      <wps:spPr>
+                        <a:xfrm>
+                          <a:off x="0" y="0"/>
+                          <a:ext cx="5610225" cy="2990850"/>
+                        </a:xfrm>
+                        <a:prstGeom prst="rect">
+                          <a:avLst/>
+                        </a:prstGeom>
+                      </wps:spPr>
+                      <wps:style>
+                        <a:lnRef idx="3">
+                          <a:schemeClr val="lt1"/>
+                        </a:lnRef>
+                        <a:fillRef idx="1">
+                          <a:schemeClr val="accent3"/>
+                        </a:fillRef>
+                        <a:effectRef idx="1">
+                          <a:schemeClr val="accent3"/>
+                        </a:effectRef>
+                        <a:fontRef idx="minor">
+                          <a:schemeClr val="lt1"/>
+                        </a:fontRef>
+                      </wps:style>
+                      <wps:bodyPr rot="0" spcFirstLastPara="0" vertOverflow="overflow" horzOverflow="overflow" vert="horz" wrap="square" lIns="91440" tIns="45720" rIns="91440" bIns="45720" numCol="1" spcCol="0" rtlCol="0" fromWordArt="0" anchor="ctr" anchorCtr="0" forceAA="0" compatLnSpc="1">
+                        <a:prstTxWarp prst="textNoShape">
+                          <a:avLst/>
+                        </a:prstTxWarp>
+                        <a:noAutofit/>
+                      </wps:bodyPr>
+                    </wps:wsp>
+                  </a:graphicData>
+                </a:graphic>
+                <wp14:sizeRelH relativeFrom="margin">
+                  <wp14:pctWidth>0</wp14:pctWidth>
+                </wp14:sizeRelH>
+                <wp14:sizeRelV relativeFrom="margin">
+                  <wp14:pctHeight>0</wp14:pctHeight>
+                </wp14:sizeRelV>
+              </wp:anchor>
+            </w:drawing>
+          </mc:Choice>
+          <mc:Fallback>
+            <w:pict>
+              <v:rect w14:anchorId="2BD18C5A" id="Retângulo 1" o:spid="_x0000_s1026" style="position:absolute;margin-left:-12.3pt;margin-top:13.5pt;width:441.75pt;height:235.5pt;z-index:251658239;visibility:visible;mso-wrap-style:square;mso-width-percent:0;mso-height-percent:0;mso-wrap-distance-left:9pt;mso-wrap-distance-top:0;mso-wrap-distance-right:9pt;mso-wrap-distance-bottom:0;mso-position-horizontal:absolute;mso-position-horizontal-relative:margin;mso-position-vertical:absolute;mso-position-vertical-relative:text;mso-width-percent:0;mso-height-percent:0;mso-width-relative:margin;mso-height-relative:margin;v-text-anchor:middle" o:gfxdata="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" fillcolor="#a5a5a5 [3206]" strokecolor="white [3201]" strokeweight="1.5pt">
+                <w10:wrap anchorx="margin"/>
+              </v:rect>
+            </w:pict>
+          </mc:Fallback>
+        </mc:AlternateContent>
+      </w:r>
+    </w:p>
+    <w:p>
+      <w:pPr>
+        <w:pStyle w:val="Estilo1"/>
+        <w:rPr>
+          <w:i w:val="0"/>
+          <w:iCs/>
+          <w:sz w:val="24"/>
+          <w:szCs w:val="24"/>
+        </w:rPr>
+      </w:pPr>
+      <w:r>
+        <w:rPr>
+          <w:i w:val="0"/>
+          <w:iCs/>
+          <w:noProof/>
+          <w:sz w:val="24"/>
+          <w:szCs w:val="24"/>
+        </w:rPr>
+        <mc:AlternateContent>
+          <mc:Choice Requires="wps">
+            <w:drawing>
+              <wp:anchor distT="45720" distB="45720" distL="114300" distR="114300" simplePos="0" relativeHeight="251663360" behindDoc="0" locked="0" layoutInCell="1" allowOverlap="1" wp14:anchorId="7D0F09E9" wp14:editId="72FD3559">
+                <wp:simplePos x="0" y="0"/>
+                <wp:positionH relativeFrom="column">
+                  <wp:posOffset>395605</wp:posOffset>
+                </wp:positionH>
+                <wp:positionV relativeFrom="paragraph">
+                  <wp:posOffset>178435</wp:posOffset>
+                </wp:positionV>
+                <wp:extent cx="5724525" cy="3009900"/>
+                <wp:effectExtent l="0" t="0" r="28575" b="19050"/>
+                <wp:wrapSquare wrapText="bothSides"/>
+                <wp:docPr id="217" name="Caixa de Texto 2"/>
                 <wp:cNvGraphicFramePr>
                   <a:graphicFrameLocks xmlns:a="http://schemas.openxmlformats.org/drawingml/2006/main"/>
                 </wp:cNvGraphicFramePr>
@@ -1124,7 +2716,7 @@
                       <wps:spPr bwMode="auto">
                         <a:xfrm>
                           <a:off x="0" y="0"/>
-                          <a:ext cx="2499360" cy="8816340"/>
+                          <a:ext cx="5724525" cy="3009900"/>
                         </a:xfrm>
                         <a:prstGeom prst="rect">
                           <a:avLst/>
@@ -1133,7 +2725,9 @@
                           <a:srgbClr val="FFFFFF"/>
                         </a:solidFill>
                         <a:ln w="9525">
-                          <a:noFill/>
+                          <a:solidFill>
+                            <a:srgbClr val="000000"/>
+                          </a:solidFill>
                           <a:miter lim="800000"/>
                           <a:headEnd/>
                           <a:tailEnd/>
@@ -1143,16 +2737,92 @@
                         <w:txbxContent>
                           <w:p>
                             <w:pPr>
-                              <w:pStyle w:val="ListParagraph"/>
-                              <w:numPr>
-                                <w:ilvl w:val="0"/>
-                                <w:numId w:val="2"/>
-                              </w:numPr>
+                              <w:pStyle w:val="Estilo1"/>
+                              <w:jc w:val="both"/>
+                              <w:rPr>
+                                <w:b/>
+                                <w:bCs/>
+                                <w:i w:val="0"/>
+                                <w:iCs/>
+                                <w:sz w:val="28"/>
+                                <w:szCs w:val="28"/>
+                              </w:rPr>
+                            </w:pPr>
+                            <w:r>
+                              <w:rPr>
+                                <w:b/>
+                                <w:bCs/>
+                                <w:i w:val="0"/>
+                                <w:iCs/>
+                                <w:sz w:val="28"/>
+                                <w:szCs w:val="28"/>
+                              </w:rPr>
+                              <w:t xml:space="preserve">1º Prompt - </w:t>
+                            </w:r>
+                          </w:p>
+                          <w:p>
+                            <w:pPr>
+                              <w:pStyle w:val="Estilo1"/>
+                              <w:rPr>
+                                <w:i w:val="0"/>
+                                <w:iCs/>
+                                <w:sz w:val="24"/>
+                                <w:szCs w:val="24"/>
+                              </w:rPr>
+                            </w:pPr>
+                          </w:p>
+                          <w:p>
+                            <w:pPr>
+                              <w:rPr>
+                                <w:rFonts w:ascii="Century Schoolbook" w:hAnsi="Century Schoolbook"/>
+                              </w:rPr>
+                            </w:pPr>
+                            <w:r>
+                              <w:rPr>
+                                <w:rFonts w:ascii="Century Schoolbook" w:hAnsi="Century Schoolbook"/>
+                              </w:rPr>
+                              <w:t>No âmbito da Unidade Curricular de 2º Ano Bases de Dados, iremos, com este projeto, descrever e implementar a base de dados de uma empresa fictícia de aluguer de carros.</w:t>
+                            </w:r>
+                          </w:p>
+                          <w:p>
+                            <w:pPr>
+                              <w:rPr>
+                                <w:rFonts w:ascii="Century Schoolbook" w:hAnsi="Century Schoolbook"/>
+                              </w:rPr>
+                            </w:pPr>
+                            <w:r>
+                              <w:rPr>
+                                <w:rFonts w:ascii="Century Schoolbook" w:hAnsi="Century Schoolbook"/>
+                              </w:rPr>
+                              <w:t>Desta forma, o grupo recorreu a técnicas de representação UML com o intuito de detalhar o modelo conceitual. Como nosso cliente, temos uma empresa que quer construir a base de dados para um negócio de aluguer de carros. Com esta base de dados, a empresa pretende armazenar não só dados relativos aos clientes como também à sua frota de veículos e o ato de alugar o carro.</w:t>
+                            </w:r>
+                          </w:p>
+                          <w:p>
+                            <w:pPr>
+                              <w:jc w:val="both"/>
+                              <w:rPr>
+                                <w:rFonts w:ascii="Century Schoolbook" w:hAnsi="Century Schoolbook"/>
+                                <w:sz w:val="24"/>
+                                <w:szCs w:val="24"/>
+                              </w:rPr>
+                            </w:pPr>
+                            <w:r>
+                              <w:rPr>
+                                <w:rFonts w:ascii="Century Schoolbook" w:hAnsi="Century Schoolbook"/>
+                                <w:sz w:val="24"/>
+                                <w:szCs w:val="24"/>
+                              </w:rPr>
+                              <w:t>É importante frisar que esta base de dados não descreve uma aplicação de aluguer de carros, ou seja, o nosso foco com este projeto não é definir uma interface que possibilite, através dela, um cliente efetuar o aluguer. É a recolha dos supracitados dados para armazenamento que nos interessa.</w:t>
+                            </w:r>
+                          </w:p>
+                          <w:p>
+                            <w:pPr>
                               <w:rPr>
                                 <w:rFonts w:ascii="Century Schoolbook" w:hAnsi="Century Schoolbook"/>
                               </w:rPr>
                             </w:pPr>
                           </w:p>
+                          <w:p/>
                         </w:txbxContent>
                       </wps:txbx>
                       <wps:bodyPr rot="0" vert="horz" wrap="square" lIns="91440" tIns="45720" rIns="91440" bIns="45720" anchor="t" anchorCtr="0">
@@ -1172,24 +2842,100 @@
           </mc:Choice>
           <mc:Fallback>
             <w:pict>
-              <v:shape w14:anchorId="2BCFCE64" id="Text Box 2" o:spid="_x0000_s1028" type="#_x0000_t202" style="position:absolute;margin-left:-2.85pt;margin-top:15.5pt;width:196.8pt;height:694.2pt;z-index:-251654144;visibility:visible;mso-wrap-style:square;mso-width-percent:0;mso-height-percent:0;mso-wrap-distance-left:9pt;mso-wrap-distance-top:3.6pt;mso-wrap-distance-right:9pt;mso-wrap-distance-bottom:3.6pt;mso-position-horizontal:absolute;mso-position-horizontal-relative:margin;mso-position-vertical:absolute;mso-position-vertical-relative:text;mso-width-percent:0;mso-height-percent:0;mso-width-relative:margin;mso-height-relative:margin;v-text-anchor:top" o:gfxdata="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" stroked="f">
+              <v:shape w14:anchorId="7D0F09E9" id="Caixa de Texto 2" o:spid="_x0000_s1028" type="#_x0000_t202" style="position:absolute;margin-left:31.15pt;margin-top:14.05pt;width:450.75pt;height:237pt;z-index:251663360;visibility:visible;mso-wrap-style:square;mso-width-percent:0;mso-height-percent:0;mso-wrap-distance-left:9pt;mso-wrap-distance-top:3.6pt;mso-wrap-distance-right:9pt;mso-wrap-distance-bottom:3.6pt;mso-position-horizontal:absolute;mso-position-horizontal-relative:text;mso-position-vertical:absolute;mso-position-vertical-relative:text;mso-width-percent:0;mso-height-percent:0;mso-width-relative:margin;mso-height-relative:margin;v-text-anchor:top" o:gfxdata="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">
                 <v:textbox>
                   <w:txbxContent>
                     <w:p>
                       <w:pPr>
-                        <w:pStyle w:val="ListParagraph"/>
-                        <w:numPr>
-                          <w:ilvl w:val="0"/>
-                          <w:numId w:val="2"/>
-                        </w:numPr>
+                        <w:pStyle w:val="Estilo1"/>
+                        <w:jc w:val="both"/>
+                        <w:rPr>
+                          <w:b/>
+                          <w:bCs/>
+                          <w:i w:val="0"/>
+                          <w:iCs/>
+                          <w:sz w:val="28"/>
+                          <w:szCs w:val="28"/>
+                        </w:rPr>
+                      </w:pPr>
+                      <w:r>
+                        <w:rPr>
+                          <w:b/>
+                          <w:bCs/>
+                          <w:i w:val="0"/>
+                          <w:iCs/>
+                          <w:sz w:val="28"/>
+                          <w:szCs w:val="28"/>
+                        </w:rPr>
+                        <w:t xml:space="preserve">1º Prompt - </w:t>
+                      </w:r>
+                    </w:p>
+                    <w:p>
+                      <w:pPr>
+                        <w:pStyle w:val="Estilo1"/>
+                        <w:rPr>
+                          <w:i w:val="0"/>
+                          <w:iCs/>
+                          <w:sz w:val="24"/>
+                          <w:szCs w:val="24"/>
+                        </w:rPr>
+                      </w:pPr>
+                    </w:p>
+                    <w:p>
+                      <w:pPr>
+                        <w:rPr>
+                          <w:rFonts w:ascii="Century Schoolbook" w:hAnsi="Century Schoolbook"/>
+                        </w:rPr>
+                      </w:pPr>
+                      <w:r>
+                        <w:rPr>
+                          <w:rFonts w:ascii="Century Schoolbook" w:hAnsi="Century Schoolbook"/>
+                        </w:rPr>
+                        <w:t>No âmbito da Unidade Curricular de 2º Ano Bases de Dados, iremos, com este projeto, descrever e implementar a base de dados de uma empresa fictícia de aluguer de carros.</w:t>
+                      </w:r>
+                    </w:p>
+                    <w:p>
+                      <w:pPr>
+                        <w:rPr>
+                          <w:rFonts w:ascii="Century Schoolbook" w:hAnsi="Century Schoolbook"/>
+                        </w:rPr>
+                      </w:pPr>
+                      <w:r>
+                        <w:rPr>
+                          <w:rFonts w:ascii="Century Schoolbook" w:hAnsi="Century Schoolbook"/>
+                        </w:rPr>
+                        <w:t>Desta forma, o grupo recorreu a técnicas de representação UML com o intuito de detalhar o modelo conceitual. Como nosso cliente, temos uma empresa que quer construir a base de dados para um negócio de aluguer de carros. Com esta base de dados, a empresa pretende armazenar não só dados relativos aos clientes como também à sua frota de veículos e o ato de alugar o carro.</w:t>
+                      </w:r>
+                    </w:p>
+                    <w:p>
+                      <w:pPr>
+                        <w:jc w:val="both"/>
+                        <w:rPr>
+                          <w:rFonts w:ascii="Century Schoolbook" w:hAnsi="Century Schoolbook"/>
+                          <w:sz w:val="24"/>
+                          <w:szCs w:val="24"/>
+                        </w:rPr>
+                      </w:pPr>
+                      <w:r>
+                        <w:rPr>
+                          <w:rFonts w:ascii="Century Schoolbook" w:hAnsi="Century Schoolbook"/>
+                          <w:sz w:val="24"/>
+                          <w:szCs w:val="24"/>
+                        </w:rPr>
+                        <w:t>É importante frisar que esta base de dados não descreve uma aplicação de aluguer de carros, ou seja, o nosso foco com este projeto não é definir uma interface que possibilite, através dela, um cliente efetuar o aluguer. É a recolha dos supracitados dados para armazenamento que nos interessa.</w:t>
+                      </w:r>
+                    </w:p>
+                    <w:p>
+                      <w:pPr>
                         <w:rPr>
                           <w:rFonts w:ascii="Century Schoolbook" w:hAnsi="Century Schoolbook"/>
                         </w:rPr>
                       </w:pPr>
                     </w:p>
+                    <w:p/>
                   </w:txbxContent>
                 </v:textbox>
-                <w10:wrap anchorx="margin"/>
+                <w10:wrap type="square"/>
               </v:shape>
             </w:pict>
           </mc:Fallback>
@@ -1201,31 +2947,453 @@
         <w:pStyle w:val="Estilo1"/>
         <w:rPr>
           <w:i w:val="0"/>
-          <w:sz w:val="24"/>
-        </w:rPr>
-      </w:pPr>
-      <w:r>
-        <w:rPr>
-          <w:i w:val="0"/>
+          <w:iCs/>
+          <w:sz w:val="24"/>
+          <w:szCs w:val="24"/>
+        </w:rPr>
+      </w:pPr>
+      <w:r>
+        <w:rPr>
+          <w:i w:val="0"/>
+          <w:iCs/>
+          <w:sz w:val="24"/>
+          <w:szCs w:val="24"/>
+        </w:rPr>
+        <w:t>O output que nos foi dado inicialmente foi este:</w:t>
+      </w:r>
+    </w:p>
+    <w:p>
+      <w:pPr>
+        <w:pStyle w:val="Estilo1"/>
+        <w:rPr>
+          <w:i w:val="0"/>
+          <w:iCs/>
+          <w:sz w:val="24"/>
+          <w:szCs w:val="24"/>
+        </w:rPr>
+      </w:pPr>
+    </w:p>
+    <w:p>
+      <w:pPr>
+        <w:pStyle w:val="Estilo1"/>
+        <w:rPr>
+          <w:i w:val="0"/>
+          <w:iCs/>
+          <w:sz w:val="24"/>
+          <w:szCs w:val="24"/>
+        </w:rPr>
+      </w:pPr>
+      <w:r>
+        <w:rPr>
           <w:noProof/>
-          <w:sz w:val="24"/>
-          <w:lang w:val="en-GB" w:eastAsia="en-GB"/>
+        </w:rPr>
+        <w:drawing>
+          <wp:anchor distT="0" distB="0" distL="114300" distR="114300" simplePos="0" relativeHeight="251664384" behindDoc="1" locked="0" layoutInCell="1" allowOverlap="1" wp14:anchorId="022385C0" wp14:editId="78C73CE0">
+            <wp:simplePos x="0" y="0"/>
+            <wp:positionH relativeFrom="margin">
+              <wp:posOffset>2720340</wp:posOffset>
+            </wp:positionH>
+            <wp:positionV relativeFrom="paragraph">
+              <wp:posOffset>108585</wp:posOffset>
+            </wp:positionV>
+            <wp:extent cx="973455" cy="3114675"/>
+            <wp:effectExtent l="0" t="0" r="0" b="9525"/>
+            <wp:wrapTight wrapText="bothSides">
+              <wp:wrapPolygon edited="0">
+                <wp:start x="0" y="0"/>
+                <wp:lineTo x="0" y="21534"/>
+                <wp:lineTo x="21135" y="21534"/>
+                <wp:lineTo x="21135" y="0"/>
+                <wp:lineTo x="0" y="0"/>
+              </wp:wrapPolygon>
+            </wp:wrapTight>
+            <wp:docPr id="828734950" name="Imagem 3"/>
+            <wp:cNvGraphicFramePr>
+              <a:graphicFrameLocks xmlns:a="http://schemas.openxmlformats.org/drawingml/2006/main" noChangeAspect="1"/>
+            </wp:cNvGraphicFramePr>
+            <a:graphic xmlns:a="http://schemas.openxmlformats.org/drawingml/2006/main">
+              <a:graphicData uri="http://schemas.openxmlformats.org/drawingml/2006/picture">
+                <pic:pic xmlns:pic="http://schemas.openxmlformats.org/drawingml/2006/picture">
+                  <pic:nvPicPr>
+                    <pic:cNvPr id="0" name="Picture 1"/>
+                    <pic:cNvPicPr>
+                      <a:picLocks noChangeAspect="1" noChangeArrowheads="1"/>
+                    </pic:cNvPicPr>
+                  </pic:nvPicPr>
+                  <pic:blipFill>
+                    <a:blip r:embed="rId14" cstate="print">
+                      <a:extLst>
+                        <a:ext uri="{28A0092B-C50C-407E-A947-70E740481C1C}">
+                          <a14:useLocalDpi xmlns:a14="http://schemas.microsoft.com/office/drawing/2010/main" val="0"/>
+                        </a:ext>
+                      </a:extLst>
+                    </a:blip>
+                    <a:srcRect/>
+                    <a:stretch>
+                      <a:fillRect/>
+                    </a:stretch>
+                  </pic:blipFill>
+                  <pic:spPr bwMode="auto">
+                    <a:xfrm>
+                      <a:off x="0" y="0"/>
+                      <a:ext cx="973455" cy="3114675"/>
+                    </a:xfrm>
+                    <a:prstGeom prst="rect">
+                      <a:avLst/>
+                    </a:prstGeom>
+                    <a:noFill/>
+                    <a:ln>
+                      <a:noFill/>
+                    </a:ln>
+                  </pic:spPr>
+                </pic:pic>
+              </a:graphicData>
+            </a:graphic>
+            <wp14:sizeRelH relativeFrom="margin">
+              <wp14:pctWidth>0</wp14:pctWidth>
+            </wp14:sizeRelH>
+            <wp14:sizeRelV relativeFrom="margin">
+              <wp14:pctHeight>0</wp14:pctHeight>
+            </wp14:sizeRelV>
+          </wp:anchor>
+        </w:drawing>
+      </w:r>
+      <w:r>
+        <w:rPr>
+          <w:i w:val="0"/>
+          <w:iCs/>
+          <w:noProof/>
+          <w:sz w:val="24"/>
+          <w:szCs w:val="24"/>
         </w:rPr>
         <mc:AlternateContent>
           <mc:Choice Requires="wps">
             <w:drawing>
-              <wp:anchor distT="45720" distB="45720" distL="114300" distR="114300" simplePos="0" relativeHeight="251664384" behindDoc="1" locked="0" layoutInCell="1" allowOverlap="1" wp14:anchorId="1761143F" wp14:editId="0252775A">
+              <wp:anchor distT="0" distB="0" distL="114300" distR="114300" simplePos="0" relativeHeight="251657214" behindDoc="0" locked="0" layoutInCell="1" allowOverlap="1" wp14:anchorId="6D6370A8" wp14:editId="2954550F">
                 <wp:simplePos x="0" y="0"/>
                 <wp:positionH relativeFrom="margin">
-                  <wp:posOffset>2858424</wp:posOffset>
+                  <wp:posOffset>2615565</wp:posOffset>
                 </wp:positionH>
                 <wp:positionV relativeFrom="paragraph">
-                  <wp:posOffset>14605</wp:posOffset>
+                  <wp:posOffset>6985</wp:posOffset>
                 </wp:positionV>
-                <wp:extent cx="2522220" cy="8984673"/>
-                <wp:effectExtent l="0" t="0" r="0" b="0"/>
+                <wp:extent cx="981075" cy="2924175"/>
+                <wp:effectExtent l="0" t="0" r="28575" b="28575"/>
                 <wp:wrapNone/>
-                <wp:docPr id="7" name="Text Box 2"/>
+                <wp:docPr id="43269046" name="Retângulo 1"/>
+                <wp:cNvGraphicFramePr/>
+                <a:graphic xmlns:a="http://schemas.openxmlformats.org/drawingml/2006/main">
+                  <a:graphicData uri="http://schemas.microsoft.com/office/word/2010/wordprocessingShape">
+                    <wps:wsp>
+                      <wps:cNvSpPr/>
+                      <wps:spPr>
+                        <a:xfrm>
+                          <a:off x="0" y="0"/>
+                          <a:ext cx="981075" cy="2924175"/>
+                        </a:xfrm>
+                        <a:prstGeom prst="rect">
+                          <a:avLst/>
+                        </a:prstGeom>
+                      </wps:spPr>
+                      <wps:style>
+                        <a:lnRef idx="3">
+                          <a:schemeClr val="lt1"/>
+                        </a:lnRef>
+                        <a:fillRef idx="1">
+                          <a:schemeClr val="accent3"/>
+                        </a:fillRef>
+                        <a:effectRef idx="1">
+                          <a:schemeClr val="accent3"/>
+                        </a:effectRef>
+                        <a:fontRef idx="minor">
+                          <a:schemeClr val="lt1"/>
+                        </a:fontRef>
+                      </wps:style>
+                      <wps:bodyPr rot="0" spcFirstLastPara="0" vertOverflow="overflow" horzOverflow="overflow" vert="horz" wrap="square" lIns="91440" tIns="45720" rIns="91440" bIns="45720" numCol="1" spcCol="0" rtlCol="0" fromWordArt="0" anchor="ctr" anchorCtr="0" forceAA="0" compatLnSpc="1">
+                        <a:prstTxWarp prst="textNoShape">
+                          <a:avLst/>
+                        </a:prstTxWarp>
+                        <a:noAutofit/>
+                      </wps:bodyPr>
+                    </wps:wsp>
+                  </a:graphicData>
+                </a:graphic>
+                <wp14:sizeRelH relativeFrom="margin">
+                  <wp14:pctWidth>0</wp14:pctWidth>
+                </wp14:sizeRelH>
+                <wp14:sizeRelV relativeFrom="margin">
+                  <wp14:pctHeight>0</wp14:pctHeight>
+                </wp14:sizeRelV>
+              </wp:anchor>
+            </w:drawing>
+          </mc:Choice>
+          <mc:Fallback>
+            <w:pict>
+              <v:rect w14:anchorId="66194FEA" id="Retângulo 1" o:spid="_x0000_s1026" style="position:absolute;margin-left:205.95pt;margin-top:.55pt;width:77.25pt;height:230.25pt;z-index:251657214;visibility:visible;mso-wrap-style:square;mso-width-percent:0;mso-height-percent:0;mso-wrap-distance-left:9pt;mso-wrap-distance-top:0;mso-wrap-distance-right:9pt;mso-wrap-distance-bottom:0;mso-position-horizontal:absolute;mso-position-horizontal-relative:margin;mso-position-vertical:absolute;mso-position-vertical-relative:text;mso-width-percent:0;mso-height-percent:0;mso-width-relative:margin;mso-height-relative:margin;v-text-anchor:middle" o:gfxdata="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" fillcolor="#a5a5a5 [3206]" strokecolor="white [3201]" strokeweight="1.5pt">
+                <w10:wrap anchorx="margin"/>
+              </v:rect>
+            </w:pict>
+          </mc:Fallback>
+        </mc:AlternateContent>
+      </w:r>
+    </w:p>
+    <w:p>
+      <w:pPr>
+        <w:pStyle w:val="Estilo1"/>
+        <w:rPr>
+          <w:u w:val="single"/>
+        </w:rPr>
+      </w:pPr>
+    </w:p>
+    <w:p>
+      <w:pPr>
+        <w:pStyle w:val="Estilo1"/>
+        <w:rPr>
+          <w:u w:val="single"/>
+        </w:rPr>
+      </w:pPr>
+    </w:p>
+    <w:p>
+      <w:pPr>
+        <w:pStyle w:val="Estilo1"/>
+        <w:rPr>
+          <w:u w:val="single"/>
+        </w:rPr>
+      </w:pPr>
+    </w:p>
+    <w:p>
+      <w:pPr>
+        <w:pStyle w:val="Estilo1"/>
+        <w:rPr>
+          <w:u w:val="single"/>
+        </w:rPr>
+      </w:pPr>
+    </w:p>
+    <w:p>
+      <w:pPr>
+        <w:pStyle w:val="Estilo1"/>
+        <w:rPr>
+          <w:u w:val="single"/>
+        </w:rPr>
+      </w:pPr>
+    </w:p>
+    <w:p>
+      <w:pPr>
+        <w:pStyle w:val="Estilo1"/>
+        <w:rPr>
+          <w:u w:val="single"/>
+        </w:rPr>
+      </w:pPr>
+    </w:p>
+    <w:p>
+      <w:pPr>
+        <w:pStyle w:val="Estilo1"/>
+        <w:rPr>
+          <w:u w:val="single"/>
+        </w:rPr>
+      </w:pPr>
+    </w:p>
+    <w:p>
+      <w:pPr>
+        <w:pStyle w:val="Estilo1"/>
+        <w:rPr>
+          <w:u w:val="single"/>
+        </w:rPr>
+      </w:pPr>
+    </w:p>
+    <w:p>
+      <w:pPr>
+        <w:pStyle w:val="Estilo1"/>
+        <w:rPr>
+          <w:u w:val="single"/>
+        </w:rPr>
+      </w:pPr>
+    </w:p>
+    <w:p>
+      <w:pPr>
+        <w:pStyle w:val="Estilo1"/>
+        <w:rPr>
+          <w:u w:val="single"/>
+        </w:rPr>
+      </w:pPr>
+    </w:p>
+    <w:p>
+      <w:pPr>
+        <w:pStyle w:val="Estilo1"/>
+        <w:rPr>
+          <w:u w:val="single"/>
+        </w:rPr>
+      </w:pPr>
+    </w:p>
+    <w:p>
+      <w:pPr>
+        <w:pStyle w:val="Estilo1"/>
+        <w:rPr>
+          <w:u w:val="single"/>
+        </w:rPr>
+      </w:pPr>
+    </w:p>
+    <w:p>
+      <w:pPr>
+        <w:pStyle w:val="Estilo1"/>
+        <w:rPr>
+          <w:i w:val="0"/>
+          <w:iCs/>
+          <w:sz w:val="24"/>
+          <w:szCs w:val="24"/>
+        </w:rPr>
+      </w:pPr>
+    </w:p>
+    <w:p>
+      <w:pPr>
+        <w:pStyle w:val="Estilo1"/>
+        <w:rPr>
+          <w:i w:val="0"/>
+          <w:iCs/>
+          <w:sz w:val="24"/>
+          <w:szCs w:val="24"/>
+        </w:rPr>
+      </w:pPr>
+      <w:r>
+        <w:rPr>
+          <w:i w:val="0"/>
+          <w:iCs/>
+          <w:sz w:val="24"/>
+          <w:szCs w:val="24"/>
+        </w:rPr>
+        <w:t>Assim, sentimos necessidade de ser mais expressivos com a IA:</w:t>
+      </w:r>
+    </w:p>
+    <w:p>
+      <w:pPr>
+        <w:pStyle w:val="Estilo1"/>
+        <w:rPr>
+          <w:i w:val="0"/>
+          <w:iCs/>
+          <w:sz w:val="24"/>
+          <w:szCs w:val="24"/>
+        </w:rPr>
+      </w:pPr>
+    </w:p>
+    <w:p>
+      <w:pPr>
+        <w:pStyle w:val="Estilo1"/>
+        <w:rPr>
+          <w:i w:val="0"/>
+          <w:iCs/>
+          <w:sz w:val="24"/>
+          <w:szCs w:val="24"/>
+        </w:rPr>
+      </w:pPr>
+      <w:r>
+        <w:rPr>
+          <w:i w:val="0"/>
+          <w:iCs/>
+          <w:noProof/>
+          <w:sz w:val="24"/>
+          <w:szCs w:val="24"/>
+        </w:rPr>
+        <mc:AlternateContent>
+          <mc:Choice Requires="wps">
+            <w:drawing>
+              <wp:anchor distT="0" distB="0" distL="114300" distR="114300" simplePos="0" relativeHeight="251666432" behindDoc="0" locked="0" layoutInCell="1" allowOverlap="1" wp14:anchorId="67068EE5" wp14:editId="3A22A4BE">
+                <wp:simplePos x="0" y="0"/>
+                <wp:positionH relativeFrom="margin">
+                  <wp:posOffset>38100</wp:posOffset>
+                </wp:positionH>
+                <wp:positionV relativeFrom="paragraph">
+                  <wp:posOffset>31115</wp:posOffset>
+                </wp:positionV>
+                <wp:extent cx="5534025" cy="1885950"/>
+                <wp:effectExtent l="0" t="0" r="28575" b="19050"/>
+                <wp:wrapNone/>
+                <wp:docPr id="827169599" name="Retângulo 1"/>
+                <wp:cNvGraphicFramePr/>
+                <a:graphic xmlns:a="http://schemas.openxmlformats.org/drawingml/2006/main">
+                  <a:graphicData uri="http://schemas.microsoft.com/office/word/2010/wordprocessingShape">
+                    <wps:wsp>
+                      <wps:cNvSpPr/>
+                      <wps:spPr>
+                        <a:xfrm>
+                          <a:off x="0" y="0"/>
+                          <a:ext cx="5534025" cy="1885950"/>
+                        </a:xfrm>
+                        <a:prstGeom prst="rect">
+                          <a:avLst/>
+                        </a:prstGeom>
+                      </wps:spPr>
+                      <wps:style>
+                        <a:lnRef idx="3">
+                          <a:schemeClr val="lt1"/>
+                        </a:lnRef>
+                        <a:fillRef idx="1">
+                          <a:schemeClr val="accent3"/>
+                        </a:fillRef>
+                        <a:effectRef idx="1">
+                          <a:schemeClr val="accent3"/>
+                        </a:effectRef>
+                        <a:fontRef idx="minor">
+                          <a:schemeClr val="lt1"/>
+                        </a:fontRef>
+                      </wps:style>
+                      <wps:bodyPr rot="0" spcFirstLastPara="0" vertOverflow="overflow" horzOverflow="overflow" vert="horz" wrap="square" lIns="91440" tIns="45720" rIns="91440" bIns="45720" numCol="1" spcCol="0" rtlCol="0" fromWordArt="0" anchor="ctr" anchorCtr="0" forceAA="0" compatLnSpc="1">
+                        <a:prstTxWarp prst="textNoShape">
+                          <a:avLst/>
+                        </a:prstTxWarp>
+                        <a:noAutofit/>
+                      </wps:bodyPr>
+                    </wps:wsp>
+                  </a:graphicData>
+                </a:graphic>
+                <wp14:sizeRelH relativeFrom="margin">
+                  <wp14:pctWidth>0</wp14:pctWidth>
+                </wp14:sizeRelH>
+                <wp14:sizeRelV relativeFrom="margin">
+                  <wp14:pctHeight>0</wp14:pctHeight>
+                </wp14:sizeRelV>
+              </wp:anchor>
+            </w:drawing>
+          </mc:Choice>
+          <mc:Fallback>
+            <w:pict>
+              <v:rect w14:anchorId="2668EC2C" id="Retângulo 1" o:spid="_x0000_s1026" style="position:absolute;margin-left:3pt;margin-top:2.45pt;width:435.75pt;height:148.5pt;z-index:251666432;visibility:visible;mso-wrap-style:square;mso-width-percent:0;mso-height-percent:0;mso-wrap-distance-left:9pt;mso-wrap-distance-top:0;mso-wrap-distance-right:9pt;mso-wrap-distance-bottom:0;mso-position-horizontal:absolute;mso-position-horizontal-relative:margin;mso-position-vertical:absolute;mso-position-vertical-relative:text;mso-width-percent:0;mso-height-percent:0;mso-width-relative:margin;mso-height-relative:margin;v-text-anchor:middle" o:gfxdata="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" fillcolor="#a5a5a5 [3206]" strokecolor="white [3201]" strokeweight="1.5pt">
+                <w10:wrap anchorx="margin"/>
+              </v:rect>
+            </w:pict>
+          </mc:Fallback>
+        </mc:AlternateContent>
+      </w:r>
+      <w:r>
+        <w:rPr>
+          <w:i w:val="0"/>
+          <w:iCs/>
+          <w:noProof/>
+          <w:sz w:val="24"/>
+          <w:szCs w:val="24"/>
+        </w:rPr>
+        <mc:AlternateContent>
+          <mc:Choice Requires="wps">
+            <w:drawing>
+              <wp:anchor distT="45720" distB="45720" distL="114300" distR="114300" simplePos="0" relativeHeight="251668480" behindDoc="1" locked="0" layoutInCell="1" allowOverlap="1" wp14:anchorId="58C9F70F" wp14:editId="569CF0A2">
+                <wp:simplePos x="0" y="0"/>
+                <wp:positionH relativeFrom="column">
+                  <wp:posOffset>186690</wp:posOffset>
+                </wp:positionH>
+                <wp:positionV relativeFrom="paragraph">
+                  <wp:posOffset>269240</wp:posOffset>
+                </wp:positionV>
+                <wp:extent cx="5438775" cy="1771650"/>
+                <wp:effectExtent l="0" t="0" r="28575" b="19050"/>
+                <wp:wrapTight wrapText="bothSides">
+                  <wp:wrapPolygon edited="0">
+                    <wp:start x="0" y="0"/>
+                    <wp:lineTo x="0" y="21600"/>
+                    <wp:lineTo x="21638" y="21600"/>
+                    <wp:lineTo x="21638" y="0"/>
+                    <wp:lineTo x="0" y="0"/>
+                  </wp:wrapPolygon>
+                </wp:wrapTight>
+                <wp:docPr id="84957852" name="Caixa de Texto 2"/>
                 <wp:cNvGraphicFramePr>
                   <a:graphicFrameLocks xmlns:a="http://schemas.openxmlformats.org/drawingml/2006/main"/>
                 </wp:cNvGraphicFramePr>
@@ -1238,14 +3406,18 @@
                       <wps:spPr bwMode="auto">
                         <a:xfrm>
                           <a:off x="0" y="0"/>
-                          <a:ext cx="2522220" cy="8984673"/>
+                          <a:ext cx="5438775" cy="1771650"/>
                         </a:xfrm>
                         <a:prstGeom prst="rect">
                           <a:avLst/>
                         </a:prstGeom>
-                        <a:noFill/>
+                        <a:solidFill>
+                          <a:srgbClr val="FFFFFF"/>
+                        </a:solidFill>
                         <a:ln w="9525">
-                          <a:noFill/>
+                          <a:solidFill>
+                            <a:srgbClr val="000000"/>
+                          </a:solidFill>
                           <a:miter lim="800000"/>
                           <a:headEnd/>
                           <a:tailEnd/>
@@ -1255,25 +3427,70 @@
                         <w:txbxContent>
                           <w:p>
                             <w:pPr>
+                              <w:pStyle w:val="Estilo1"/>
+                              <w:jc w:val="both"/>
                               <w:rPr>
-                                <w:rFonts w:ascii="Century Schoolbook" w:hAnsi="Century Schoolbook"/>
+                                <w:b/>
+                                <w:bCs/>
+                                <w:i w:val="0"/>
+                                <w:iCs/>
+                                <w:sz w:val="28"/>
+                                <w:szCs w:val="28"/>
+                              </w:rPr>
+                            </w:pPr>
+                            <w:r>
+                              <w:rPr>
+                                <w:b/>
+                                <w:bCs/>
+                                <w:i w:val="0"/>
+                                <w:iCs/>
+                                <w:sz w:val="28"/>
+                                <w:szCs w:val="28"/>
+                              </w:rPr>
+                              <w:t>2</w:t>
+                            </w:r>
+                            <w:r>
+                              <w:rPr>
+                                <w:b/>
+                                <w:bCs/>
+                                <w:i w:val="0"/>
+                                <w:iCs/>
+                                <w:sz w:val="28"/>
+                                <w:szCs w:val="28"/>
+                              </w:rPr>
+                              <w:t xml:space="preserve">º Prompt - </w:t>
+                            </w:r>
+                          </w:p>
+                          <w:p>
+                            <w:pPr>
+                              <w:pStyle w:val="Estilo1"/>
+                              <w:rPr>
+                                <w:i w:val="0"/>
+                                <w:iCs/>
+                                <w:sz w:val="24"/>
+                                <w:szCs w:val="24"/>
                               </w:rPr>
                             </w:pPr>
                           </w:p>
                           <w:p>
                             <w:pPr>
+                              <w:jc w:val="both"/>
                               <w:rPr>
                                 <w:rFonts w:ascii="Century Schoolbook" w:hAnsi="Century Schoolbook"/>
+                                <w:sz w:val="24"/>
+                                <w:szCs w:val="24"/>
                               </w:rPr>
                             </w:pPr>
-                          </w:p>
-                          <w:p>
-                            <w:pPr>
+                            <w:r>
                               <w:rPr>
                                 <w:rFonts w:ascii="Century Schoolbook" w:hAnsi="Century Schoolbook"/>
+                                <w:sz w:val="24"/>
+                                <w:szCs w:val="24"/>
                               </w:rPr>
-                            </w:pPr>
+                              <w:t>Ok, mas ficou muito básico para o que temos em mente no nosso projeto. Queremos trabalhar com as seguintes classes: Pessoa, Cliente, Funcionário, Marca, Modelo, Carro, Plano de Aluguer, Extras, Seguro, Seguradora, Aluguer, Entrega e Devolução. Entrega e Devolução devem contêr informações sobre o funcionário que realizou essas duas operações.</w:t>
+                            </w:r>
                           </w:p>
+                          <w:p/>
                         </w:txbxContent>
                       </wps:txbx>
                       <wps:bodyPr rot="0" vert="horz" wrap="square" lIns="91440" tIns="45720" rIns="91440" bIns="45720" anchor="t" anchorCtr="0">
@@ -1293,678 +3510,493 @@
           </mc:Choice>
           <mc:Fallback>
             <w:pict>
-              <v:shape w14:anchorId="1761143F" id="_x0000_s1029" type="#_x0000_t202" style="position:absolute;margin-left:225.05pt;margin-top:1.15pt;width:198.6pt;height:707.45pt;z-index:-251652096;visibility:visible;mso-wrap-style:square;mso-width-percent:0;mso-height-percent:0;mso-wrap-distance-left:9pt;mso-wrap-distance-top:3.6pt;mso-wrap-distance-right:9pt;mso-wrap-distance-bottom:3.6pt;mso-position-horizontal:absolute;mso-position-horizontal-relative:margin;mso-position-vertical:absolute;mso-position-vertical-relative:text;mso-width-percent:0;mso-height-percent:0;mso-width-relative:margin;mso-height-relative:margin;v-text-anchor:top" o:gfxdata="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" filled="f" stroked="f">
+              <v:shape w14:anchorId="58C9F70F" id="_x0000_s1029" type="#_x0000_t202" style="position:absolute;margin-left:14.7pt;margin-top:21.2pt;width:428.25pt;height:139.5pt;z-index:-251648000;visibility:visible;mso-wrap-style:square;mso-width-percent:0;mso-height-percent:0;mso-wrap-distance-left:9pt;mso-wrap-distance-top:3.6pt;mso-wrap-distance-right:9pt;mso-wrap-distance-bottom:3.6pt;mso-position-horizontal:absolute;mso-position-horizontal-relative:text;mso-position-vertical:absolute;mso-position-vertical-relative:text;mso-width-percent:0;mso-height-percent:0;mso-width-relative:margin;mso-height-relative:margin;v-text-anchor:top" o:gfxdata="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">
                 <v:textbox>
                   <w:txbxContent>
                     <w:p>
                       <w:pPr>
+                        <w:pStyle w:val="Estilo1"/>
+                        <w:jc w:val="both"/>
                         <w:rPr>
-                          <w:rFonts w:ascii="Century Schoolbook" w:hAnsi="Century Schoolbook"/>
+                          <w:b/>
+                          <w:bCs/>
+                          <w:i w:val="0"/>
+                          <w:iCs/>
+                          <w:sz w:val="28"/>
+                          <w:szCs w:val="28"/>
+                        </w:rPr>
+                      </w:pPr>
+                      <w:r>
+                        <w:rPr>
+                          <w:b/>
+                          <w:bCs/>
+                          <w:i w:val="0"/>
+                          <w:iCs/>
+                          <w:sz w:val="28"/>
+                          <w:szCs w:val="28"/>
+                        </w:rPr>
+                        <w:t>2</w:t>
+                      </w:r>
+                      <w:r>
+                        <w:rPr>
+                          <w:b/>
+                          <w:bCs/>
+                          <w:i w:val="0"/>
+                          <w:iCs/>
+                          <w:sz w:val="28"/>
+                          <w:szCs w:val="28"/>
+                        </w:rPr>
+                        <w:t xml:space="preserve">º Prompt - </w:t>
+                      </w:r>
+                    </w:p>
+                    <w:p>
+                      <w:pPr>
+                        <w:pStyle w:val="Estilo1"/>
+                        <w:rPr>
+                          <w:i w:val="0"/>
+                          <w:iCs/>
+                          <w:sz w:val="24"/>
+                          <w:szCs w:val="24"/>
                         </w:rPr>
                       </w:pPr>
                     </w:p>
                     <w:p>
                       <w:pPr>
+                        <w:jc w:val="both"/>
                         <w:rPr>
                           <w:rFonts w:ascii="Century Schoolbook" w:hAnsi="Century Schoolbook"/>
+                          <w:sz w:val="24"/>
+                          <w:szCs w:val="24"/>
                         </w:rPr>
                       </w:pPr>
-                    </w:p>
-                    <w:p>
-                      <w:pPr>
+                      <w:r>
                         <w:rPr>
                           <w:rFonts w:ascii="Century Schoolbook" w:hAnsi="Century Schoolbook"/>
+                          <w:sz w:val="24"/>
+                          <w:szCs w:val="24"/>
                         </w:rPr>
-                      </w:pPr>
+                        <w:t>Ok, mas ficou muito básico para o que temos em mente no nosso projeto. Queremos trabalhar com as seguintes classes: Pessoa, Cliente, Funcionário, Marca, Modelo, Carro, Plano de Aluguer, Extras, Seguro, Seguradora, Aluguer, Entrega e Devolução. Entrega e Devolução devem contêr informações sobre o funcionário que realizou essas duas operações.</w:t>
+                      </w:r>
                     </w:p>
+                    <w:p/>
                   </w:txbxContent>
                 </v:textbox>
-                <w10:wrap anchorx="margin"/>
+                <w10:wrap type="tight"/>
               </v:shape>
             </w:pict>
           </mc:Fallback>
         </mc:AlternateContent>
       </w:r>
     </w:p>
-    <w:p/>
-    <w:p>
-      <w:pPr>
-        <w:rPr>
-          <w:i/>
-        </w:rPr>
-        <w:sectPr>
-          <w:footerReference w:type="default" r:id="rId9"/>
-          <w:headerReference w:type="first" r:id="rId10"/>
-          <w:footerReference w:type="first" r:id="rId11"/>
-          <w:pgSz w:w="11906" w:h="16838"/>
-          <w:pgMar w:top="1417" w:right="1701" w:bottom="1417" w:left="1701" w:header="708" w:footer="708" w:gutter="0"/>
-          <w:pgNumType w:start="0"/>
-          <w:cols w:space="708"/>
-          <w:titlePg/>
-          <w:docGrid w:linePitch="360"/>
-        </w:sectPr>
-      </w:pPr>
-      <w:r>
-        <w:rPr>
-          <w:i/>
-        </w:rPr>
-        <w:br w:type="page"/>
-      </w:r>
-    </w:p>
-    <w:p>
-      <w:pPr>
-        <w:pStyle w:val="Estilo1"/>
-      </w:pPr>
-      <w:r>
+    <w:p>
+      <w:pPr>
+        <w:pStyle w:val="Estilo1"/>
+        <w:jc w:val="both"/>
+        <w:rPr>
+          <w:i w:val="0"/>
+          <w:iCs/>
+          <w:sz w:val="24"/>
+          <w:szCs w:val="24"/>
+        </w:rPr>
+      </w:pPr>
+      <w:r>
+        <w:rPr>
+          <w:i w:val="0"/>
+          <w:iCs/>
+          <w:sz w:val="24"/>
+          <w:szCs w:val="24"/>
+        </w:rPr>
+        <w:t>Então o ChatUML deu-nos um diagrama mais incorpado e com mais classes:</w:t>
+      </w:r>
+    </w:p>
+    <w:p>
+      <w:pPr>
+        <w:pStyle w:val="Estilo1"/>
+        <w:jc w:val="both"/>
+        <w:rPr>
+          <w:i w:val="0"/>
+          <w:iCs/>
+          <w:sz w:val="24"/>
+          <w:szCs w:val="24"/>
+        </w:rPr>
+      </w:pPr>
+    </w:p>
+    <w:p>
+      <w:pPr>
+        <w:pStyle w:val="Estilo1"/>
+        <w:jc w:val="both"/>
+        <w:rPr>
+          <w:i w:val="0"/>
+          <w:iCs/>
+          <w:sz w:val="24"/>
+          <w:szCs w:val="24"/>
+        </w:rPr>
+      </w:pPr>
+      <w:r>
+        <w:rPr>
+          <w:i w:val="0"/>
+          <w:iCs/>
+          <w:noProof/>
+          <w:sz w:val="24"/>
+          <w:szCs w:val="24"/>
+        </w:rPr>
+        <mc:AlternateContent>
+          <mc:Choice Requires="wps">
+            <w:drawing>
+              <wp:anchor distT="0" distB="0" distL="114300" distR="114300" simplePos="0" relativeHeight="251656189" behindDoc="0" locked="0" layoutInCell="1" allowOverlap="1" wp14:anchorId="60E96837" wp14:editId="358F175A">
+                <wp:simplePos x="0" y="0"/>
+                <wp:positionH relativeFrom="page">
+                  <wp:posOffset>1190625</wp:posOffset>
+                </wp:positionH>
+                <wp:positionV relativeFrom="paragraph">
+                  <wp:posOffset>408940</wp:posOffset>
+                </wp:positionV>
+                <wp:extent cx="5543550" cy="5029200"/>
+                <wp:effectExtent l="0" t="0" r="19050" b="19050"/>
+                <wp:wrapNone/>
+                <wp:docPr id="972225413" name="Retângulo 1"/>
+                <wp:cNvGraphicFramePr/>
+                <a:graphic xmlns:a="http://schemas.openxmlformats.org/drawingml/2006/main">
+                  <a:graphicData uri="http://schemas.microsoft.com/office/word/2010/wordprocessingShape">
+                    <wps:wsp>
+                      <wps:cNvSpPr/>
+                      <wps:spPr>
+                        <a:xfrm>
+                          <a:off x="0" y="0"/>
+                          <a:ext cx="5543550" cy="5029200"/>
+                        </a:xfrm>
+                        <a:prstGeom prst="rect">
+                          <a:avLst/>
+                        </a:prstGeom>
+                      </wps:spPr>
+                      <wps:style>
+                        <a:lnRef idx="3">
+                          <a:schemeClr val="lt1"/>
+                        </a:lnRef>
+                        <a:fillRef idx="1">
+                          <a:schemeClr val="accent3"/>
+                        </a:fillRef>
+                        <a:effectRef idx="1">
+                          <a:schemeClr val="accent3"/>
+                        </a:effectRef>
+                        <a:fontRef idx="minor">
+                          <a:schemeClr val="lt1"/>
+                        </a:fontRef>
+                      </wps:style>
+                      <wps:bodyPr rot="0" spcFirstLastPara="0" vertOverflow="overflow" horzOverflow="overflow" vert="horz" wrap="square" lIns="91440" tIns="45720" rIns="91440" bIns="45720" numCol="1" spcCol="0" rtlCol="0" fromWordArt="0" anchor="ctr" anchorCtr="0" forceAA="0" compatLnSpc="1">
+                        <a:prstTxWarp prst="textNoShape">
+                          <a:avLst/>
+                        </a:prstTxWarp>
+                        <a:noAutofit/>
+                      </wps:bodyPr>
+                    </wps:wsp>
+                  </a:graphicData>
+                </a:graphic>
+                <wp14:sizeRelH relativeFrom="margin">
+                  <wp14:pctWidth>0</wp14:pctWidth>
+                </wp14:sizeRelH>
+                <wp14:sizeRelV relativeFrom="margin">
+                  <wp14:pctHeight>0</wp14:pctHeight>
+                </wp14:sizeRelV>
+              </wp:anchor>
+            </w:drawing>
+          </mc:Choice>
+          <mc:Fallback>
+            <w:pict>
+              <v:rect w14:anchorId="7783030A" id="Retângulo 1" o:spid="_x0000_s1026" style="position:absolute;margin-left:93.75pt;margin-top:32.2pt;width:436.5pt;height:396pt;z-index:251656189;visibility:visible;mso-wrap-style:square;mso-width-percent:0;mso-height-percent:0;mso-wrap-distance-left:9pt;mso-wrap-distance-top:0;mso-wrap-distance-right:9pt;mso-wrap-distance-bottom:0;mso-position-horizontal:absolute;mso-position-horizontal-relative:page;mso-position-vertical:absolute;mso-position-vertical-relative:text;mso-width-percent:0;mso-height-percent:0;mso-width-relative:margin;mso-height-relative:margin;v-text-anchor:middle" o:gfxdata="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" fillcolor="#a5a5a5 [3206]" strokecolor="white [3201]" strokeweight="1.5pt">
+                <w10:wrap anchorx="page"/>
+              </v:rect>
+            </w:pict>
+          </mc:Fallback>
+        </mc:AlternateContent>
+      </w:r>
+      <w:r>
+        <w:rPr>
+          <w:noProof/>
+        </w:rPr>
+        <w:drawing>
+          <wp:anchor distT="0" distB="0" distL="114300" distR="114300" simplePos="0" relativeHeight="251669504" behindDoc="1" locked="0" layoutInCell="1" allowOverlap="1" wp14:anchorId="29CE5422" wp14:editId="3C2C7328">
+            <wp:simplePos x="0" y="0"/>
+            <wp:positionH relativeFrom="margin">
+              <wp:align>right</wp:align>
+            </wp:positionH>
+            <wp:positionV relativeFrom="paragraph">
+              <wp:posOffset>300990</wp:posOffset>
+            </wp:positionV>
+            <wp:extent cx="5400040" cy="4796155"/>
+            <wp:effectExtent l="0" t="0" r="0" b="4445"/>
+            <wp:wrapTight wrapText="bothSides">
+              <wp:wrapPolygon edited="0">
+                <wp:start x="0" y="0"/>
+                <wp:lineTo x="0" y="21534"/>
+                <wp:lineTo x="21488" y="21534"/>
+                <wp:lineTo x="21488" y="0"/>
+                <wp:lineTo x="0" y="0"/>
+              </wp:wrapPolygon>
+            </wp:wrapTight>
+            <wp:docPr id="498040302" name="Imagem 4"/>
+            <wp:cNvGraphicFramePr>
+              <a:graphicFrameLocks xmlns:a="http://schemas.openxmlformats.org/drawingml/2006/main" noChangeAspect="1"/>
+            </wp:cNvGraphicFramePr>
+            <a:graphic xmlns:a="http://schemas.openxmlformats.org/drawingml/2006/main">
+              <a:graphicData uri="http://schemas.openxmlformats.org/drawingml/2006/picture">
+                <pic:pic xmlns:pic="http://schemas.openxmlformats.org/drawingml/2006/picture">
+                  <pic:nvPicPr>
+                    <pic:cNvPr id="0" name="Picture 3"/>
+                    <pic:cNvPicPr>
+                      <a:picLocks noChangeAspect="1" noChangeArrowheads="1"/>
+                    </pic:cNvPicPr>
+                  </pic:nvPicPr>
+                  <pic:blipFill>
+                    <a:blip r:embed="rId13" cstate="print">
+                      <a:extLst>
+                        <a:ext uri="{28A0092B-C50C-407E-A947-70E740481C1C}">
+                          <a14:useLocalDpi xmlns:a14="http://schemas.microsoft.com/office/drawing/2010/main" val="0"/>
+                        </a:ext>
+                      </a:extLst>
+                    </a:blip>
+                    <a:srcRect/>
+                    <a:stretch>
+                      <a:fillRect/>
+                    </a:stretch>
+                  </pic:blipFill>
+                  <pic:spPr bwMode="auto">
+                    <a:xfrm>
+                      <a:off x="0" y="0"/>
+                      <a:ext cx="5400040" cy="4796155"/>
+                    </a:xfrm>
+                    <a:prstGeom prst="rect">
+                      <a:avLst/>
+                    </a:prstGeom>
+                    <a:noFill/>
+                    <a:ln>
+                      <a:noFill/>
+                    </a:ln>
+                  </pic:spPr>
+                </pic:pic>
+              </a:graphicData>
+            </a:graphic>
+          </wp:anchor>
+        </w:drawing>
+      </w:r>
+    </w:p>
+    <w:p>
+      <w:pPr>
+        <w:pStyle w:val="Estilo1"/>
+        <w:rPr>
+          <w:i w:val="0"/>
+          <w:iCs/>
+          <w:sz w:val="24"/>
+          <w:szCs w:val="24"/>
+        </w:rPr>
+      </w:pPr>
+      <w:r>
+        <w:rPr>
+          <w:i w:val="0"/>
+          <w:iCs/>
+          <w:sz w:val="24"/>
+          <w:szCs w:val="24"/>
+        </w:rPr>
         <w:lastRenderedPageBreak/>
-        <w:t xml:space="preserve">Diagrama de Classes </w:t>
-      </w:r>
-      <w:r>
-        <w:t>–</w:t>
-      </w:r>
-      <w:r>
-        <w:t xml:space="preserve"> UML</w:t>
-      </w:r>
-    </w:p>
-    <w:p>
-      <w:pPr>
-        <w:pStyle w:val="Estilo1"/>
-      </w:pPr>
-    </w:p>
-    <w:p>
-      <w:pPr>
-        <w:pStyle w:val="Estilo1"/>
-      </w:pPr>
-    </w:p>
-    <w:p>
-      <w:pPr>
-        <w:pStyle w:val="Estilo1"/>
-      </w:pPr>
-    </w:p>
-    <w:p>
-      <w:pPr>
-        <w:pStyle w:val="Estilo1"/>
-      </w:pPr>
-    </w:p>
-    <w:p>
-      <w:pPr>
-        <w:pStyle w:val="Estilo1"/>
-      </w:pPr>
-    </w:p>
-    <w:p>
-      <w:pPr>
-        <w:pStyle w:val="Estilo1"/>
-      </w:pPr>
-    </w:p>
-    <w:p>
-      <w:pPr>
-        <w:pStyle w:val="Estilo1"/>
-      </w:pPr>
-    </w:p>
-    <w:p>
-      <w:pPr>
-        <w:pStyle w:val="Estilo1"/>
-      </w:pPr>
-    </w:p>
-    <w:p>
-      <w:pPr>
-        <w:pStyle w:val="Estilo1"/>
-      </w:pPr>
-    </w:p>
-    <w:p>
-      <w:pPr>
-        <w:pStyle w:val="Estilo1"/>
-      </w:pPr>
-    </w:p>
-    <w:p>
-      <w:pPr>
-        <w:pStyle w:val="Estilo1"/>
-      </w:pPr>
-    </w:p>
-    <w:p>
-      <w:pPr>
-        <w:pStyle w:val="Estilo1"/>
-      </w:pPr>
-    </w:p>
-    <w:p>
-      <w:pPr>
-        <w:pStyle w:val="Estilo1"/>
-      </w:pPr>
-    </w:p>
-    <w:p>
-      <w:pPr>
-        <w:pStyle w:val="Estilo1"/>
-      </w:pPr>
-    </w:p>
-    <w:p>
-      <w:pPr>
-        <w:pStyle w:val="Estilo1"/>
-      </w:pPr>
-    </w:p>
-    <w:p>
-      <w:pPr>
-        <w:pStyle w:val="Estilo1"/>
-      </w:pPr>
-    </w:p>
-    <w:p>
-      <w:pPr>
-        <w:pStyle w:val="Estilo1"/>
-      </w:pPr>
-    </w:p>
-    <w:p>
-      <w:pPr>
-        <w:pStyle w:val="Estilo1"/>
-      </w:pPr>
-    </w:p>
-    <w:p>
-      <w:pPr>
-        <w:pStyle w:val="Estilo1"/>
-      </w:pPr>
-    </w:p>
-    <w:p>
-      <w:pPr>
-        <w:pStyle w:val="Estilo1"/>
-      </w:pPr>
-    </w:p>
-    <w:p>
-      <w:pPr>
-        <w:pStyle w:val="Estilo1"/>
-      </w:pPr>
-    </w:p>
-    <w:p>
-      <w:pPr>
-        <w:pStyle w:val="Estilo1"/>
-      </w:pPr>
-    </w:p>
-    <w:p>
-      <w:pPr>
-        <w:pStyle w:val="Estilo1"/>
-      </w:pPr>
-    </w:p>
-    <w:p>
-      <w:pPr>
-        <w:pStyle w:val="Estilo1"/>
-      </w:pPr>
-    </w:p>
-    <w:p>
-      <w:pPr>
-        <w:pStyle w:val="Estilo1"/>
-      </w:pPr>
-    </w:p>
-    <w:p>
-      <w:pPr>
-        <w:pStyle w:val="Estilo1"/>
-      </w:pPr>
-      <w:r>
-        <w:lastRenderedPageBreak/>
-        <w:t>D</w:t>
-      </w:r>
-      <w:r>
-        <w:t xml:space="preserve">iagramas de Classe UML </w:t>
-      </w:r>
-      <w:r>
-        <w:t>–</w:t>
-      </w:r>
-      <w:r>
-        <w:t xml:space="preserve"> V</w:t>
-      </w:r>
-      <w:r>
-        <w:t>ersão IA INPUT</w:t>
-      </w:r>
-    </w:p>
-    <w:p>
-      <w:pPr>
-        <w:pStyle w:val="Estilo1"/>
-      </w:pPr>
-    </w:p>
-    <w:p>
-      <w:pPr>
-        <w:pStyle w:val="Estilo1"/>
-        <w:rPr>
-          <w:u w:val="single"/>
-        </w:rPr>
-      </w:pPr>
-    </w:p>
-    <w:p>
-      <w:pPr>
-        <w:pStyle w:val="Estilo1"/>
-        <w:rPr>
-          <w:u w:val="single"/>
-        </w:rPr>
-      </w:pPr>
-    </w:p>
-    <w:p>
-      <w:pPr>
-        <w:pStyle w:val="Estilo1"/>
-        <w:rPr>
-          <w:u w:val="single"/>
-        </w:rPr>
-      </w:pPr>
-    </w:p>
-    <w:p>
-      <w:pPr>
-        <w:pStyle w:val="Estilo1"/>
-        <w:rPr>
-          <w:u w:val="single"/>
-        </w:rPr>
-      </w:pPr>
-    </w:p>
-    <w:p>
-      <w:pPr>
-        <w:pStyle w:val="Estilo1"/>
-        <w:rPr>
-          <w:u w:val="single"/>
-        </w:rPr>
-      </w:pPr>
-    </w:p>
-    <w:p>
-      <w:pPr>
-        <w:pStyle w:val="Estilo1"/>
-        <w:rPr>
-          <w:u w:val="single"/>
-        </w:rPr>
-      </w:pPr>
-    </w:p>
-    <w:p>
-      <w:pPr>
-        <w:pStyle w:val="Estilo1"/>
-        <w:rPr>
-          <w:u w:val="single"/>
-        </w:rPr>
-      </w:pPr>
-    </w:p>
-    <w:p>
-      <w:pPr>
-        <w:pStyle w:val="Estilo1"/>
-        <w:rPr>
-          <w:u w:val="single"/>
-        </w:rPr>
-      </w:pPr>
-    </w:p>
-    <w:p>
-      <w:pPr>
-        <w:pStyle w:val="Estilo1"/>
-        <w:rPr>
-          <w:u w:val="single"/>
-        </w:rPr>
-      </w:pPr>
-    </w:p>
-    <w:p>
-      <w:pPr>
-        <w:pStyle w:val="Estilo1"/>
-        <w:rPr>
-          <w:u w:val="single"/>
-        </w:rPr>
-      </w:pPr>
-    </w:p>
-    <w:p>
-      <w:pPr>
-        <w:pStyle w:val="Estilo1"/>
-        <w:rPr>
-          <w:u w:val="single"/>
-        </w:rPr>
-      </w:pPr>
-    </w:p>
-    <w:p>
-      <w:pPr>
-        <w:pStyle w:val="Estilo1"/>
-        <w:rPr>
-          <w:u w:val="single"/>
-        </w:rPr>
-      </w:pPr>
-    </w:p>
-    <w:p>
-      <w:pPr>
-        <w:pStyle w:val="Estilo1"/>
-        <w:rPr>
-          <w:u w:val="single"/>
-        </w:rPr>
-      </w:pPr>
-    </w:p>
-    <w:p>
-      <w:pPr>
-        <w:pStyle w:val="Estilo1"/>
-        <w:rPr>
-          <w:u w:val="single"/>
-        </w:rPr>
-      </w:pPr>
-    </w:p>
-    <w:p>
-      <w:pPr>
-        <w:pStyle w:val="Estilo1"/>
-        <w:rPr>
-          <w:u w:val="single"/>
-        </w:rPr>
-      </w:pPr>
-    </w:p>
-    <w:p>
-      <w:pPr>
-        <w:pStyle w:val="Estilo1"/>
-        <w:rPr>
-          <w:u w:val="single"/>
-        </w:rPr>
-      </w:pPr>
-    </w:p>
-    <w:p>
-      <w:pPr>
-        <w:pStyle w:val="Estilo1"/>
-        <w:rPr>
-          <w:u w:val="single"/>
-        </w:rPr>
-      </w:pPr>
-    </w:p>
-    <w:p>
-      <w:pPr>
-        <w:pStyle w:val="Estilo1"/>
-        <w:rPr>
-          <w:u w:val="single"/>
-        </w:rPr>
-      </w:pPr>
-    </w:p>
-    <w:p>
-      <w:pPr>
-        <w:pStyle w:val="Estilo1"/>
-        <w:rPr>
-          <w:u w:val="single"/>
-        </w:rPr>
-      </w:pPr>
-    </w:p>
-    <w:p>
-      <w:pPr>
-        <w:pStyle w:val="Estilo1"/>
-        <w:rPr>
-          <w:u w:val="single"/>
-        </w:rPr>
-      </w:pPr>
-    </w:p>
-    <w:p>
-      <w:pPr>
-        <w:pStyle w:val="Estilo1"/>
-        <w:rPr>
-          <w:u w:val="single"/>
-        </w:rPr>
-      </w:pPr>
-    </w:p>
-    <w:p>
-      <w:pPr>
-        <w:pStyle w:val="Estilo1"/>
-        <w:rPr>
-          <w:u w:val="single"/>
-        </w:rPr>
-      </w:pPr>
-    </w:p>
-    <w:p>
-      <w:pPr>
-        <w:pStyle w:val="Estilo1"/>
-        <w:rPr>
-          <w:u w:val="single"/>
-        </w:rPr>
-      </w:pPr>
-    </w:p>
-    <w:p>
-      <w:pPr>
-        <w:pStyle w:val="Estilo1"/>
-        <w:rPr>
-          <w:u w:val="single"/>
-        </w:rPr>
-      </w:pPr>
-    </w:p>
-    <w:p>
-      <w:pPr>
-        <w:pStyle w:val="Estilo1"/>
-        <w:rPr>
-          <w:u w:val="single"/>
-        </w:rPr>
-      </w:pPr>
-    </w:p>
-    <w:p>
-      <w:pPr>
-        <w:pStyle w:val="Estilo1"/>
-      </w:pPr>
-      <w:r>
-        <w:t>De</w:t>
-      </w:r>
-      <w:r>
-        <w:t>scrição do Processo de I</w:t>
-      </w:r>
-      <w:r>
-        <w:t>ntegração IA</w:t>
-      </w:r>
-    </w:p>
-    <w:p>
-      <w:pPr>
-        <w:pStyle w:val="Estilo1"/>
-        <w:rPr>
-          <w:u w:val="single"/>
-        </w:rPr>
-      </w:pPr>
-    </w:p>
-    <w:p>
-      <w:pPr>
-        <w:pStyle w:val="Estilo1"/>
-        <w:rPr>
-          <w:u w:val="single"/>
-        </w:rPr>
-      </w:pPr>
-    </w:p>
-    <w:p>
-      <w:pPr>
-        <w:pStyle w:val="Estilo1"/>
-        <w:rPr>
-          <w:u w:val="single"/>
-        </w:rPr>
-      </w:pPr>
-    </w:p>
-    <w:p>
-      <w:pPr>
-        <w:pStyle w:val="Estilo1"/>
-        <w:rPr>
-          <w:u w:val="single"/>
-        </w:rPr>
-      </w:pPr>
-    </w:p>
-    <w:p>
-      <w:pPr>
-        <w:pStyle w:val="Estilo1"/>
-        <w:rPr>
-          <w:u w:val="single"/>
-        </w:rPr>
-      </w:pPr>
-    </w:p>
-    <w:p>
-      <w:pPr>
-        <w:pStyle w:val="Estilo1"/>
-        <w:rPr>
-          <w:u w:val="single"/>
-        </w:rPr>
-      </w:pPr>
-    </w:p>
-    <w:p>
-      <w:pPr>
-        <w:pStyle w:val="Estilo1"/>
-        <w:rPr>
-          <w:u w:val="single"/>
-        </w:rPr>
-      </w:pPr>
-    </w:p>
-    <w:p>
-      <w:pPr>
-        <w:pStyle w:val="Estilo1"/>
-        <w:rPr>
-          <w:u w:val="single"/>
-        </w:rPr>
-      </w:pPr>
-    </w:p>
-    <w:p>
-      <w:pPr>
-        <w:pStyle w:val="Estilo1"/>
-        <w:rPr>
-          <w:u w:val="single"/>
-        </w:rPr>
-      </w:pPr>
-    </w:p>
-    <w:p>
-      <w:pPr>
-        <w:pStyle w:val="Estilo1"/>
-        <w:rPr>
-          <w:u w:val="single"/>
-        </w:rPr>
-      </w:pPr>
-    </w:p>
-    <w:p>
-      <w:pPr>
-        <w:pStyle w:val="Estilo1"/>
-        <w:rPr>
-          <w:u w:val="single"/>
-        </w:rPr>
-      </w:pPr>
-    </w:p>
-    <w:p>
-      <w:pPr>
-        <w:pStyle w:val="Estilo1"/>
-        <w:rPr>
-          <w:u w:val="single"/>
-        </w:rPr>
-      </w:pPr>
-    </w:p>
-    <w:p>
-      <w:pPr>
-        <w:pStyle w:val="Estilo1"/>
-        <w:rPr>
-          <w:u w:val="single"/>
-        </w:rPr>
-      </w:pPr>
-    </w:p>
-    <w:p>
-      <w:pPr>
-        <w:pStyle w:val="Estilo1"/>
-        <w:rPr>
-          <w:u w:val="single"/>
-        </w:rPr>
-      </w:pPr>
-    </w:p>
-    <w:p>
-      <w:pPr>
-        <w:pStyle w:val="Estilo1"/>
-        <w:rPr>
-          <w:u w:val="single"/>
-        </w:rPr>
-      </w:pPr>
-    </w:p>
-    <w:p>
-      <w:pPr>
-        <w:pStyle w:val="Estilo1"/>
-        <w:rPr>
-          <w:u w:val="single"/>
-        </w:rPr>
-      </w:pPr>
-    </w:p>
-    <w:p>
-      <w:pPr>
-        <w:pStyle w:val="Estilo1"/>
-        <w:rPr>
-          <w:u w:val="single"/>
-        </w:rPr>
-      </w:pPr>
-    </w:p>
-    <w:p>
-      <w:pPr>
-        <w:pStyle w:val="Estilo1"/>
-        <w:rPr>
-          <w:u w:val="single"/>
-        </w:rPr>
-      </w:pPr>
-    </w:p>
-    <w:p>
-      <w:pPr>
-        <w:pStyle w:val="Estilo1"/>
-        <w:rPr>
-          <w:u w:val="single"/>
-        </w:rPr>
-      </w:pPr>
-    </w:p>
-    <w:p>
-      <w:pPr>
-        <w:pStyle w:val="Estilo1"/>
-        <w:rPr>
-          <w:u w:val="single"/>
-        </w:rPr>
-      </w:pPr>
-    </w:p>
-    <w:p>
-      <w:pPr>
-        <w:pStyle w:val="Estilo1"/>
-        <w:rPr>
-          <w:u w:val="single"/>
-        </w:rPr>
-      </w:pPr>
-    </w:p>
-    <w:p>
-      <w:pPr>
-        <w:pStyle w:val="Estilo1"/>
-        <w:rPr>
-          <w:u w:val="single"/>
-        </w:rPr>
-      </w:pPr>
-    </w:p>
-    <w:p>
-      <w:pPr>
-        <w:pStyle w:val="Estilo1"/>
-        <w:rPr>
-          <w:u w:val="single"/>
-        </w:rPr>
-      </w:pPr>
-    </w:p>
-    <w:p>
-      <w:pPr>
-        <w:pStyle w:val="Estilo1"/>
-        <w:rPr>
-          <w:lang w:val="en-US"/>
-        </w:rPr>
-      </w:pPr>
-      <w:proofErr w:type="spellStart"/>
-      <w:r>
-        <w:rPr>
-          <w:lang w:val="en-US"/>
-        </w:rPr>
-        <w:lastRenderedPageBreak/>
-        <w:t>D</w:t>
-      </w:r>
-      <w:r>
-        <w:rPr>
-          <w:lang w:val="en-US"/>
-        </w:rPr>
-        <w:t>iscussão</w:t>
-      </w:r>
-      <w:proofErr w:type="spellEnd"/>
-      <w:r>
-        <w:rPr>
-          <w:lang w:val="en-US"/>
-        </w:rPr>
-        <w:t xml:space="preserve"> e </w:t>
-      </w:r>
-      <w:proofErr w:type="spellStart"/>
-      <w:r>
-        <w:rPr>
-          <w:lang w:val="en-US"/>
-        </w:rPr>
-        <w:t>Considerações</w:t>
-      </w:r>
-      <w:proofErr w:type="spellEnd"/>
-      <w:r>
-        <w:rPr>
-          <w:lang w:val="en-US"/>
-        </w:rPr>
-        <w:t xml:space="preserve"> </w:t>
-      </w:r>
-      <w:proofErr w:type="spellStart"/>
-      <w:r>
-        <w:rPr>
-          <w:lang w:val="en-US"/>
-        </w:rPr>
-        <w:t>Finais</w:t>
-      </w:r>
-      <w:proofErr w:type="spellEnd"/>
+        <w:t>Finalmente, pedimos para a IA implementar o que ela achasse que faria sentido ser adicionado ao nosso projeto, porém o resultado foi o mesmo do anterior...</w:t>
+      </w:r>
+    </w:p>
+    <w:p>
+      <w:pPr>
+        <w:pStyle w:val="Estilo1"/>
+        <w:rPr>
+          <w:i w:val="0"/>
+          <w:iCs/>
+        </w:rPr>
+      </w:pPr>
+    </w:p>
+    <w:p>
+      <w:pPr>
+        <w:pStyle w:val="Estilo1"/>
+        <w:rPr>
+          <w:i w:val="0"/>
+          <w:iCs/>
+        </w:rPr>
+      </w:pPr>
+      <w:r>
+        <w:rPr>
+          <w:i w:val="0"/>
+          <w:iCs/>
+        </w:rPr>
+        <w:t>Análise Cr</w:t>
+      </w:r>
+      <w:r>
+        <w:rPr>
+          <w:i w:val="0"/>
+          <w:iCs/>
+        </w:rPr>
+        <w:t>í</w:t>
+      </w:r>
+      <w:r>
+        <w:rPr>
+          <w:i w:val="0"/>
+          <w:iCs/>
+        </w:rPr>
+        <w:t>tica dos Resultados</w:t>
+      </w:r>
+    </w:p>
+    <w:p>
+      <w:pPr>
+        <w:pStyle w:val="Estilo1"/>
+        <w:rPr>
+          <w:i w:val="0"/>
+          <w:iCs/>
+          <w:lang w:val="pt-BR"/>
+        </w:rPr>
+      </w:pPr>
+    </w:p>
+    <w:p>
+      <w:pPr>
+        <w:pStyle w:val="Estilo1"/>
+        <w:rPr>
+          <w:i w:val="0"/>
+          <w:iCs/>
+          <w:lang w:val="pt-BR"/>
+        </w:rPr>
+      </w:pPr>
+    </w:p>
+    <w:p>
+      <w:pPr>
+        <w:pStyle w:val="Estilo1"/>
+        <w:rPr>
+          <w:i w:val="0"/>
+          <w:iCs/>
+          <w:lang w:val="pt-BR"/>
+        </w:rPr>
+      </w:pPr>
+    </w:p>
+    <w:p>
+      <w:pPr>
+        <w:pStyle w:val="Estilo1"/>
+        <w:rPr>
+          <w:i w:val="0"/>
+          <w:iCs/>
+          <w:lang w:val="pt-BR"/>
+        </w:rPr>
+      </w:pPr>
+    </w:p>
+    <w:p>
+      <w:pPr>
+        <w:pStyle w:val="Estilo1"/>
+        <w:rPr>
+          <w:i w:val="0"/>
+          <w:iCs/>
+          <w:lang w:val="pt-BR"/>
+        </w:rPr>
+      </w:pPr>
+    </w:p>
+    <w:p>
+      <w:pPr>
+        <w:pStyle w:val="Estilo1"/>
+        <w:rPr>
+          <w:i w:val="0"/>
+          <w:iCs/>
+          <w:lang w:val="pt-BR"/>
+        </w:rPr>
+      </w:pPr>
+    </w:p>
+    <w:p>
+      <w:pPr>
+        <w:pStyle w:val="Estilo1"/>
+        <w:rPr>
+          <w:i w:val="0"/>
+          <w:iCs/>
+          <w:lang w:val="pt-BR"/>
+        </w:rPr>
+      </w:pPr>
+    </w:p>
+    <w:p>
+      <w:pPr>
+        <w:pStyle w:val="Estilo1"/>
+        <w:rPr>
+          <w:i w:val="0"/>
+          <w:iCs/>
+          <w:lang w:val="pt-BR"/>
+        </w:rPr>
+      </w:pPr>
+    </w:p>
+    <w:p>
+      <w:pPr>
+        <w:pStyle w:val="Estilo1"/>
+        <w:rPr>
+          <w:i w:val="0"/>
+          <w:iCs/>
+          <w:lang w:val="pt-BR"/>
+        </w:rPr>
+      </w:pPr>
+    </w:p>
+    <w:p>
+      <w:pPr>
+        <w:pStyle w:val="Estilo1"/>
+        <w:rPr>
+          <w:i w:val="0"/>
+          <w:iCs/>
+          <w:lang w:val="pt-BR"/>
+        </w:rPr>
+      </w:pPr>
+    </w:p>
+    <w:p>
+      <w:pPr>
+        <w:pStyle w:val="Estilo1"/>
+        <w:rPr>
+          <w:i w:val="0"/>
+          <w:iCs/>
+          <w:lang w:val="pt-BR"/>
+        </w:rPr>
+      </w:pPr>
+    </w:p>
+    <w:p>
+      <w:pPr>
+        <w:pStyle w:val="Estilo1"/>
+        <w:rPr>
+          <w:i w:val="0"/>
+          <w:iCs/>
+          <w:lang w:val="pt-BR"/>
+        </w:rPr>
+      </w:pPr>
+    </w:p>
+    <w:p>
+      <w:pPr>
+        <w:pStyle w:val="Estilo1"/>
+        <w:rPr>
+          <w:i w:val="0"/>
+          <w:iCs/>
+          <w:lang w:val="pt-BR"/>
+        </w:rPr>
+      </w:pPr>
+    </w:p>
+    <w:p>
+      <w:pPr>
+        <w:pStyle w:val="Estilo1"/>
+        <w:rPr>
+          <w:i w:val="0"/>
+          <w:iCs/>
+          <w:lang w:val="pt-BR"/>
+        </w:rPr>
+      </w:pPr>
+    </w:p>
+    <w:p>
+      <w:pPr>
+        <w:pStyle w:val="Estilo1"/>
+        <w:rPr>
+          <w:i w:val="0"/>
+          <w:iCs/>
+          <w:lang w:val="pt-BR"/>
+        </w:rPr>
+      </w:pPr>
+      <w:r>
+        <w:rPr>
+          <w:i w:val="0"/>
+          <w:iCs/>
+          <w:lang w:val="pt-BR"/>
+        </w:rPr>
+        <w:t>Considerações Finais</w:t>
+      </w:r>
     </w:p>
     <w:sectPr>
       <w:pgSz w:w="11906" w:h="16838"/>
@@ -1977,7 +4009,7 @@
 </file>
 
 <file path=word/endnotes.xml><?xml version="1.0" encoding="utf-8"?>
-<w:endnotes xmlns:wpc="http://schemas.microsoft.com/office/word/2010/wordprocessingCanvas" xmlns:cx="http://schemas.microsoft.com/office/drawing/2014/chartex" xmlns:cx1="http://schemas.microsoft.com/office/drawing/2015/9/8/chartex" xmlns:cx2="http://schemas.microsoft.com/office/drawing/2015/10/21/chartex" xmlns:cx3="http://schemas.microsoft.com/office/drawing/2016/5/9/chartex" xmlns:cx4="http://schemas.microsoft.com/office/drawing/2016/5/10/chartex" xmlns:cx5="http://schemas.microsoft.com/office/drawing/2016/5/11/chartex" xmlns:cx6="http://schemas.microsoft.com/office/drawing/2016/5/12/chartex" xmlns:cx7="http://schemas.microsoft.com/office/drawing/2016/5/13/chartex" xmlns:cx8="http://schemas.microsoft.com/office/drawing/2016/5/14/chartex" xmlns:mc="http://schemas.openxmlformats.org/markup-compatibility/2006" xmlns:aink="http://schemas.microsoft.com/office/drawing/2016/ink" xmlns:am3d="http://schemas.microsoft.com/office/drawing/2017/model3d" xmlns:o="urn:schemas-microsoft-com:office:office" xmlns:r="http://schemas.openxmlformats.org/officeDocument/2006/relationships" xmlns:m="http://schemas.openxmlformats.org/officeDocument/2006/math" xmlns:v="urn:schemas-microsoft-com:vml" xmlns:wp14="http://schemas.microsoft.com/office/word/2010/wordprocessingDrawing" xmlns:wp="http://schemas.openxmlformats.org/drawingml/2006/wordprocessingDrawing" xmlns:w10="urn:schemas-microsoft-com:office:word" xmlns:w="http://schemas.openxmlformats.org/wordprocessingml/2006/main" xmlns:w14="http://schemas.microsoft.com/office/word/2010/wordml" xmlns:w15="http://schemas.microsoft.com/office/word/2012/wordml" xmlns:w16cex="http://schemas.microsoft.com/office/word/2018/wordml/cex" xmlns:w16cid="http://schemas.microsoft.com/office/word/2016/wordml/cid" xmlns:w16="http://schemas.microsoft.com/office/word/2018/wordml" xmlns:w16sdtdh="http://schemas.microsoft.com/office/word/2020/wordml/sdtdatahash" xmlns:w16se="http://schemas.microsoft.com/office/word/2015/wordml/symex" xmlns:wpg="http://schemas.microsoft.com/office/word/2010/wordprocessingGroup" xmlns:wpi="http://schemas.microsoft.com/office/word/2010/wordprocessingInk" xmlns:wne="http://schemas.microsoft.com/office/word/2006/wordml" xmlns:wps="http://schemas.microsoft.com/office/word/2010/wordprocessingShape" mc:Ignorable="w14 w15 w16se w16cid w16 w16cex w16sdtdh wp14">
+<w:endnotes xmlns:wpc="http://schemas.microsoft.com/office/word/2010/wordprocessingCanvas" xmlns:cx="http://schemas.microsoft.com/office/drawing/2014/chartex" xmlns:cx1="http://schemas.microsoft.com/office/drawing/2015/9/8/chartex" xmlns:cx2="http://schemas.microsoft.com/office/drawing/2015/10/21/chartex" xmlns:cx3="http://schemas.microsoft.com/office/drawing/2016/5/9/chartex" xmlns:cx4="http://schemas.microsoft.com/office/drawing/2016/5/10/chartex" xmlns:cx5="http://schemas.microsoft.com/office/drawing/2016/5/11/chartex" xmlns:cx6="http://schemas.microsoft.com/office/drawing/2016/5/12/chartex" xmlns:cx7="http://schemas.microsoft.com/office/drawing/2016/5/13/chartex" xmlns:cx8="http://schemas.microsoft.com/office/drawing/2016/5/14/chartex" xmlns:mc="http://schemas.openxmlformats.org/markup-compatibility/2006" xmlns:aink="http://schemas.microsoft.com/office/drawing/2016/ink" xmlns:am3d="http://schemas.microsoft.com/office/drawing/2017/model3d" xmlns:o="urn:schemas-microsoft-com:office:office" xmlns:oel="http://schemas.microsoft.com/office/2019/extlst" xmlns:r="http://schemas.openxmlformats.org/officeDocument/2006/relationships" xmlns:m="http://schemas.openxmlformats.org/officeDocument/2006/math" xmlns:v="urn:schemas-microsoft-com:vml" xmlns:wp14="http://schemas.microsoft.com/office/word/2010/wordprocessingDrawing" xmlns:wp="http://schemas.openxmlformats.org/drawingml/2006/wordprocessingDrawing" xmlns:w10="urn:schemas-microsoft-com:office:word" xmlns:w="http://schemas.openxmlformats.org/wordprocessingml/2006/main" xmlns:w14="http://schemas.microsoft.com/office/word/2010/wordml" xmlns:w15="http://schemas.microsoft.com/office/word/2012/wordml" xmlns:w16cex="http://schemas.microsoft.com/office/word/2018/wordml/cex" xmlns:w16cid="http://schemas.microsoft.com/office/word/2016/wordml/cid" xmlns:w16="http://schemas.microsoft.com/office/word/2018/wordml" xmlns:w16sdtdh="http://schemas.microsoft.com/office/word/2020/wordml/sdtdatahash" xmlns:w16se="http://schemas.microsoft.com/office/word/2015/wordml/symex" xmlns:wpg="http://schemas.microsoft.com/office/word/2010/wordprocessingGroup" xmlns:wpi="http://schemas.microsoft.com/office/word/2010/wordprocessingInk" xmlns:wne="http://schemas.microsoft.com/office/word/2006/wordml" xmlns:wps="http://schemas.microsoft.com/office/word/2010/wordprocessingShape" mc:Ignorable="w14 w15 w16se w16cid w16 w16cex w16sdtdh wp14">
   <w:endnote w:type="separator" w:id="-1">
     <w:p>
       <w:pPr>
@@ -2002,7 +4034,7 @@
 </file>
 
 <file path=word/footer1.xml><?xml version="1.0" encoding="utf-8"?>
-<w:ftr xmlns:wpc="http://schemas.microsoft.com/office/word/2010/wordprocessingCanvas" xmlns:cx="http://schemas.microsoft.com/office/drawing/2014/chartex" xmlns:cx1="http://schemas.microsoft.com/office/drawing/2015/9/8/chartex" xmlns:cx2="http://schemas.microsoft.com/office/drawing/2015/10/21/chartex" xmlns:cx3="http://schemas.microsoft.com/office/drawing/2016/5/9/chartex" xmlns:cx4="http://schemas.microsoft.com/office/drawing/2016/5/10/chartex" xmlns:cx5="http://schemas.microsoft.com/office/drawing/2016/5/11/chartex" xmlns:cx6="http://schemas.microsoft.com/office/drawing/2016/5/12/chartex" xmlns:cx7="http://schemas.microsoft.com/office/drawing/2016/5/13/chartex" xmlns:cx8="http://schemas.microsoft.com/office/drawing/2016/5/14/chartex" xmlns:mc="http://schemas.openxmlformats.org/markup-compatibility/2006" xmlns:aink="http://schemas.microsoft.com/office/drawing/2016/ink" xmlns:am3d="http://schemas.microsoft.com/office/drawing/2017/model3d" xmlns:o="urn:schemas-microsoft-com:office:office" xmlns:r="http://schemas.openxmlformats.org/officeDocument/2006/relationships" xmlns:m="http://schemas.openxmlformats.org/officeDocument/2006/math" xmlns:v="urn:schemas-microsoft-com:vml" xmlns:wp14="http://schemas.microsoft.com/office/word/2010/wordprocessingDrawing" xmlns:wp="http://schemas.openxmlformats.org/drawingml/2006/wordprocessingDrawing" xmlns:w10="urn:schemas-microsoft-com:office:word" xmlns:w="http://schemas.openxmlformats.org/wordprocessingml/2006/main" xmlns:w14="http://schemas.microsoft.com/office/word/2010/wordml" xmlns:w15="http://schemas.microsoft.com/office/word/2012/wordml" xmlns:w16cex="http://schemas.microsoft.com/office/word/2018/wordml/cex" xmlns:w16cid="http://schemas.microsoft.com/office/word/2016/wordml/cid" xmlns:w16="http://schemas.microsoft.com/office/word/2018/wordml" xmlns:w16sdtdh="http://schemas.microsoft.com/office/word/2020/wordml/sdtdatahash" xmlns:w16se="http://schemas.microsoft.com/office/word/2015/wordml/symex" xmlns:wpg="http://schemas.microsoft.com/office/word/2010/wordprocessingGroup" xmlns:wpi="http://schemas.microsoft.com/office/word/2010/wordprocessingInk" xmlns:wne="http://schemas.microsoft.com/office/word/2006/wordml" xmlns:wps="http://schemas.microsoft.com/office/word/2010/wordprocessingShape" mc:Ignorable="w14 w15 w16se w16cid w16 w16cex w16sdtdh wp14">
+<w:ftr xmlns:wpc="http://schemas.microsoft.com/office/word/2010/wordprocessingCanvas" xmlns:cx="http://schemas.microsoft.com/office/drawing/2014/chartex" xmlns:cx1="http://schemas.microsoft.com/office/drawing/2015/9/8/chartex" xmlns:cx2="http://schemas.microsoft.com/office/drawing/2015/10/21/chartex" xmlns:cx3="http://schemas.microsoft.com/office/drawing/2016/5/9/chartex" xmlns:cx4="http://schemas.microsoft.com/office/drawing/2016/5/10/chartex" xmlns:cx5="http://schemas.microsoft.com/office/drawing/2016/5/11/chartex" xmlns:cx6="http://schemas.microsoft.com/office/drawing/2016/5/12/chartex" xmlns:cx7="http://schemas.microsoft.com/office/drawing/2016/5/13/chartex" xmlns:cx8="http://schemas.microsoft.com/office/drawing/2016/5/14/chartex" xmlns:mc="http://schemas.openxmlformats.org/markup-compatibility/2006" xmlns:aink="http://schemas.microsoft.com/office/drawing/2016/ink" xmlns:am3d="http://schemas.microsoft.com/office/drawing/2017/model3d" xmlns:o="urn:schemas-microsoft-com:office:office" xmlns:oel="http://schemas.microsoft.com/office/2019/extlst" xmlns:r="http://schemas.openxmlformats.org/officeDocument/2006/relationships" xmlns:m="http://schemas.openxmlformats.org/officeDocument/2006/math" xmlns:v="urn:schemas-microsoft-com:vml" xmlns:wp14="http://schemas.microsoft.com/office/word/2010/wordprocessingDrawing" xmlns:wp="http://schemas.openxmlformats.org/drawingml/2006/wordprocessingDrawing" xmlns:w10="urn:schemas-microsoft-com:office:word" xmlns:w="http://schemas.openxmlformats.org/wordprocessingml/2006/main" xmlns:w14="http://schemas.microsoft.com/office/word/2010/wordml" xmlns:w15="http://schemas.microsoft.com/office/word/2012/wordml" xmlns:w16cex="http://schemas.microsoft.com/office/word/2018/wordml/cex" xmlns:w16cid="http://schemas.microsoft.com/office/word/2016/wordml/cid" xmlns:w16="http://schemas.microsoft.com/office/word/2018/wordml" xmlns:w16sdtdh="http://schemas.microsoft.com/office/word/2020/wordml/sdtdatahash" xmlns:w16se="http://schemas.microsoft.com/office/word/2015/wordml/symex" xmlns:wpg="http://schemas.microsoft.com/office/word/2010/wordprocessingGroup" xmlns:wpi="http://schemas.microsoft.com/office/word/2010/wordprocessingInk" xmlns:wne="http://schemas.microsoft.com/office/word/2006/wordml" xmlns:wps="http://schemas.microsoft.com/office/word/2010/wordprocessingShape" mc:Ignorable="w14 w15 w16se w16cid w16 w16cex w16sdtdh wp14">
   <w:sdt>
     <w:sdtPr>
       <w:rPr>
@@ -2014,11 +4046,10 @@
         <w:docPartUnique/>
       </w:docPartObj>
     </w:sdtPr>
-    <w:sdtEndPr/>
     <w:sdtContent>
       <w:p>
         <w:pPr>
-          <w:pStyle w:val="Footer"/>
+          <w:pStyle w:val="Rodap"/>
           <w:jc w:val="right"/>
           <w:rPr>
             <w:rFonts w:ascii="Century Schoolbook" w:hAnsi="Century Schoolbook"/>
@@ -2073,17 +4104,17 @@
   </w:sdt>
   <w:p>
     <w:pPr>
-      <w:pStyle w:val="Footer"/>
+      <w:pStyle w:val="Rodap"/>
     </w:pPr>
   </w:p>
 </w:ftr>
 </file>
 
 <file path=word/footer2.xml><?xml version="1.0" encoding="utf-8"?>
-<w:ftr xmlns:wpc="http://schemas.microsoft.com/office/word/2010/wordprocessingCanvas" xmlns:cx="http://schemas.microsoft.com/office/drawing/2014/chartex" xmlns:cx1="http://schemas.microsoft.com/office/drawing/2015/9/8/chartex" xmlns:cx2="http://schemas.microsoft.com/office/drawing/2015/10/21/chartex" xmlns:cx3="http://schemas.microsoft.com/office/drawing/2016/5/9/chartex" xmlns:cx4="http://schemas.microsoft.com/office/drawing/2016/5/10/chartex" xmlns:cx5="http://schemas.microsoft.com/office/drawing/2016/5/11/chartex" xmlns:cx6="http://schemas.microsoft.com/office/drawing/2016/5/12/chartex" xmlns:cx7="http://schemas.microsoft.com/office/drawing/2016/5/13/chartex" xmlns:cx8="http://schemas.microsoft.com/office/drawing/2016/5/14/chartex" xmlns:mc="http://schemas.openxmlformats.org/markup-compatibility/2006" xmlns:aink="http://schemas.microsoft.com/office/drawing/2016/ink" xmlns:am3d="http://schemas.microsoft.com/office/drawing/2017/model3d" xmlns:o="urn:schemas-microsoft-com:office:office" xmlns:r="http://schemas.openxmlformats.org/officeDocument/2006/relationships" xmlns:m="http://schemas.openxmlformats.org/officeDocument/2006/math" xmlns:v="urn:schemas-microsoft-com:vml" xmlns:wp14="http://schemas.microsoft.com/office/word/2010/wordprocessingDrawing" xmlns:wp="http://schemas.openxmlformats.org/drawingml/2006/wordprocessingDrawing" xmlns:w10="urn:schemas-microsoft-com:office:word" xmlns:w="http://schemas.openxmlformats.org/wordprocessingml/2006/main" xmlns:w14="http://schemas.microsoft.com/office/word/2010/wordml" xmlns:w15="http://schemas.microsoft.com/office/word/2012/wordml" xmlns:w16cex="http://schemas.microsoft.com/office/word/2018/wordml/cex" xmlns:w16cid="http://schemas.microsoft.com/office/word/2016/wordml/cid" xmlns:w16="http://schemas.microsoft.com/office/word/2018/wordml" xmlns:w16sdtdh="http://schemas.microsoft.com/office/word/2020/wordml/sdtdatahash" xmlns:w16se="http://schemas.microsoft.com/office/word/2015/wordml/symex" xmlns:wpg="http://schemas.microsoft.com/office/word/2010/wordprocessingGroup" xmlns:wpi="http://schemas.microsoft.com/office/word/2010/wordprocessingInk" xmlns:wne="http://schemas.microsoft.com/office/word/2006/wordml" xmlns:wps="http://schemas.microsoft.com/office/word/2010/wordprocessingShape" mc:Ignorable="w14 w15 w16se w16cid w16 w16cex w16sdtdh wp14">
+<w:ftr xmlns:wpc="http://schemas.microsoft.com/office/word/2010/wordprocessingCanvas" xmlns:cx="http://schemas.microsoft.com/office/drawing/2014/chartex" xmlns:cx1="http://schemas.microsoft.com/office/drawing/2015/9/8/chartex" xmlns:cx2="http://schemas.microsoft.com/office/drawing/2015/10/21/chartex" xmlns:cx3="http://schemas.microsoft.com/office/drawing/2016/5/9/chartex" xmlns:cx4="http://schemas.microsoft.com/office/drawing/2016/5/10/chartex" xmlns:cx5="http://schemas.microsoft.com/office/drawing/2016/5/11/chartex" xmlns:cx6="http://schemas.microsoft.com/office/drawing/2016/5/12/chartex" xmlns:cx7="http://schemas.microsoft.com/office/drawing/2016/5/13/chartex" xmlns:cx8="http://schemas.microsoft.com/office/drawing/2016/5/14/chartex" xmlns:mc="http://schemas.openxmlformats.org/markup-compatibility/2006" xmlns:aink="http://schemas.microsoft.com/office/drawing/2016/ink" xmlns:am3d="http://schemas.microsoft.com/office/drawing/2017/model3d" xmlns:o="urn:schemas-microsoft-com:office:office" xmlns:oel="http://schemas.microsoft.com/office/2019/extlst" xmlns:r="http://schemas.openxmlformats.org/officeDocument/2006/relationships" xmlns:m="http://schemas.openxmlformats.org/officeDocument/2006/math" xmlns:v="urn:schemas-microsoft-com:vml" xmlns:wp14="http://schemas.microsoft.com/office/word/2010/wordprocessingDrawing" xmlns:wp="http://schemas.openxmlformats.org/drawingml/2006/wordprocessingDrawing" xmlns:w10="urn:schemas-microsoft-com:office:word" xmlns:w="http://schemas.openxmlformats.org/wordprocessingml/2006/main" xmlns:w14="http://schemas.microsoft.com/office/word/2010/wordml" xmlns:w15="http://schemas.microsoft.com/office/word/2012/wordml" xmlns:w16cex="http://schemas.microsoft.com/office/word/2018/wordml/cex" xmlns:w16cid="http://schemas.microsoft.com/office/word/2016/wordml/cid" xmlns:w16="http://schemas.microsoft.com/office/word/2018/wordml" xmlns:w16sdtdh="http://schemas.microsoft.com/office/word/2020/wordml/sdtdatahash" xmlns:w16se="http://schemas.microsoft.com/office/word/2015/wordml/symex" xmlns:wpg="http://schemas.microsoft.com/office/word/2010/wordprocessingGroup" xmlns:wpi="http://schemas.microsoft.com/office/word/2010/wordprocessingInk" xmlns:wne="http://schemas.microsoft.com/office/word/2006/wordml" xmlns:wps="http://schemas.microsoft.com/office/word/2010/wordprocessingShape" mc:Ignorable="w14 w15 w16se w16cid w16 w16cex w16sdtdh wp14">
   <w:p>
     <w:pPr>
-      <w:pStyle w:val="Footer"/>
+      <w:pStyle w:val="Rodap"/>
     </w:pPr>
     <w:r>
       <w:rPr>
@@ -2170,7 +4201,7 @@
 </file>
 
 <file path=word/footnotes.xml><?xml version="1.0" encoding="utf-8"?>
-<w:footnotes xmlns:wpc="http://schemas.microsoft.com/office/word/2010/wordprocessingCanvas" xmlns:cx="http://schemas.microsoft.com/office/drawing/2014/chartex" xmlns:cx1="http://schemas.microsoft.com/office/drawing/2015/9/8/chartex" xmlns:cx2="http://schemas.microsoft.com/office/drawing/2015/10/21/chartex" xmlns:cx3="http://schemas.microsoft.com/office/drawing/2016/5/9/chartex" xmlns:cx4="http://schemas.microsoft.com/office/drawing/2016/5/10/chartex" xmlns:cx5="http://schemas.microsoft.com/office/drawing/2016/5/11/chartex" xmlns:cx6="http://schemas.microsoft.com/office/drawing/2016/5/12/chartex" xmlns:cx7="http://schemas.microsoft.com/office/drawing/2016/5/13/chartex" xmlns:cx8="http://schemas.microsoft.com/office/drawing/2016/5/14/chartex" xmlns:mc="http://schemas.openxmlformats.org/markup-compatibility/2006" xmlns:aink="http://schemas.microsoft.com/office/drawing/2016/ink" xmlns:am3d="http://schemas.microsoft.com/office/drawing/2017/model3d" xmlns:o="urn:schemas-microsoft-com:office:office" xmlns:r="http://schemas.openxmlformats.org/officeDocument/2006/relationships" xmlns:m="http://schemas.openxmlformats.org/officeDocument/2006/math" xmlns:v="urn:schemas-microsoft-com:vml" xmlns:wp14="http://schemas.microsoft.com/office/word/2010/wordprocessingDrawing" xmlns:wp="http://schemas.openxmlformats.org/drawingml/2006/wordprocessingDrawing" xmlns:w10="urn:schemas-microsoft-com:office:word" xmlns:w="http://schemas.openxmlformats.org/wordprocessingml/2006/main" xmlns:w14="http://schemas.microsoft.com/office/word/2010/wordml" xmlns:w15="http://schemas.microsoft.com/office/word/2012/wordml" xmlns:w16cex="http://schemas.microsoft.com/office/word/2018/wordml/cex" xmlns:w16cid="http://schemas.microsoft.com/office/word/2016/wordml/cid" xmlns:w16="http://schemas.microsoft.com/office/word/2018/wordml" xmlns:w16sdtdh="http://schemas.microsoft.com/office/word/2020/wordml/sdtdatahash" xmlns:w16se="http://schemas.microsoft.com/office/word/2015/wordml/symex" xmlns:wpg="http://schemas.microsoft.com/office/word/2010/wordprocessingGroup" xmlns:wpi="http://schemas.microsoft.com/office/word/2010/wordprocessingInk" xmlns:wne="http://schemas.microsoft.com/office/word/2006/wordml" xmlns:wps="http://schemas.microsoft.com/office/word/2010/wordprocessingShape" mc:Ignorable="w14 w15 w16se w16cid w16 w16cex w16sdtdh wp14">
+<w:footnotes xmlns:wpc="http://schemas.microsoft.com/office/word/2010/wordprocessingCanvas" xmlns:cx="http://schemas.microsoft.com/office/drawing/2014/chartex" xmlns:cx1="http://schemas.microsoft.com/office/drawing/2015/9/8/chartex" xmlns:cx2="http://schemas.microsoft.com/office/drawing/2015/10/21/chartex" xmlns:cx3="http://schemas.microsoft.com/office/drawing/2016/5/9/chartex" xmlns:cx4="http://schemas.microsoft.com/office/drawing/2016/5/10/chartex" xmlns:cx5="http://schemas.microsoft.com/office/drawing/2016/5/11/chartex" xmlns:cx6="http://schemas.microsoft.com/office/drawing/2016/5/12/chartex" xmlns:cx7="http://schemas.microsoft.com/office/drawing/2016/5/13/chartex" xmlns:cx8="http://schemas.microsoft.com/office/drawing/2016/5/14/chartex" xmlns:mc="http://schemas.openxmlformats.org/markup-compatibility/2006" xmlns:aink="http://schemas.microsoft.com/office/drawing/2016/ink" xmlns:am3d="http://schemas.microsoft.com/office/drawing/2017/model3d" xmlns:o="urn:schemas-microsoft-com:office:office" xmlns:oel="http://schemas.microsoft.com/office/2019/extlst" xmlns:r="http://schemas.openxmlformats.org/officeDocument/2006/relationships" xmlns:m="http://schemas.openxmlformats.org/officeDocument/2006/math" xmlns:v="urn:schemas-microsoft-com:vml" xmlns:wp14="http://schemas.microsoft.com/office/word/2010/wordprocessingDrawing" xmlns:wp="http://schemas.openxmlformats.org/drawingml/2006/wordprocessingDrawing" xmlns:w10="urn:schemas-microsoft-com:office:word" xmlns:w="http://schemas.openxmlformats.org/wordprocessingml/2006/main" xmlns:w14="http://schemas.microsoft.com/office/word/2010/wordml" xmlns:w15="http://schemas.microsoft.com/office/word/2012/wordml" xmlns:w16cex="http://schemas.microsoft.com/office/word/2018/wordml/cex" xmlns:w16cid="http://schemas.microsoft.com/office/word/2016/wordml/cid" xmlns:w16="http://schemas.microsoft.com/office/word/2018/wordml" xmlns:w16sdtdh="http://schemas.microsoft.com/office/word/2020/wordml/sdtdatahash" xmlns:w16se="http://schemas.microsoft.com/office/word/2015/wordml/symex" xmlns:wpg="http://schemas.microsoft.com/office/word/2010/wordprocessingGroup" xmlns:wpi="http://schemas.microsoft.com/office/word/2010/wordprocessingInk" xmlns:wne="http://schemas.microsoft.com/office/word/2006/wordml" xmlns:wps="http://schemas.microsoft.com/office/word/2010/wordprocessingShape" mc:Ignorable="w14 w15 w16se w16cid w16 w16cex w16sdtdh wp14">
   <w:footnote w:type="separator" w:id="-1">
     <w:p>
       <w:pPr>
@@ -2195,10 +4226,10 @@
 </file>
 
 <file path=word/header1.xml><?xml version="1.0" encoding="utf-8"?>
-<w:hdr xmlns:wpc="http://schemas.microsoft.com/office/word/2010/wordprocessingCanvas" xmlns:cx="http://schemas.microsoft.com/office/drawing/2014/chartex" xmlns:cx1="http://schemas.microsoft.com/office/drawing/2015/9/8/chartex" xmlns:cx2="http://schemas.microsoft.com/office/drawing/2015/10/21/chartex" xmlns:cx3="http://schemas.microsoft.com/office/drawing/2016/5/9/chartex" xmlns:cx4="http://schemas.microsoft.com/office/drawing/2016/5/10/chartex" xmlns:cx5="http://schemas.microsoft.com/office/drawing/2016/5/11/chartex" xmlns:cx6="http://schemas.microsoft.com/office/drawing/2016/5/12/chartex" xmlns:cx7="http://schemas.microsoft.com/office/drawing/2016/5/13/chartex" xmlns:cx8="http://schemas.microsoft.com/office/drawing/2016/5/14/chartex" xmlns:mc="http://schemas.openxmlformats.org/markup-compatibility/2006" xmlns:aink="http://schemas.microsoft.com/office/drawing/2016/ink" xmlns:am3d="http://schemas.microsoft.com/office/drawing/2017/model3d" xmlns:o="urn:schemas-microsoft-com:office:office" xmlns:r="http://schemas.openxmlformats.org/officeDocument/2006/relationships" xmlns:m="http://schemas.openxmlformats.org/officeDocument/2006/math" xmlns:v="urn:schemas-microsoft-com:vml" xmlns:wp14="http://schemas.microsoft.com/office/word/2010/wordprocessingDrawing" xmlns:wp="http://schemas.openxmlformats.org/drawingml/2006/wordprocessingDrawing" xmlns:w10="urn:schemas-microsoft-com:office:word" xmlns:w="http://schemas.openxmlformats.org/wordprocessingml/2006/main" xmlns:w14="http://schemas.microsoft.com/office/word/2010/wordml" xmlns:w15="http://schemas.microsoft.com/office/word/2012/wordml" xmlns:w16cex="http://schemas.microsoft.com/office/word/2018/wordml/cex" xmlns:w16cid="http://schemas.microsoft.com/office/word/2016/wordml/cid" xmlns:w16="http://schemas.microsoft.com/office/word/2018/wordml" xmlns:w16sdtdh="http://schemas.microsoft.com/office/word/2020/wordml/sdtdatahash" xmlns:w16se="http://schemas.microsoft.com/office/word/2015/wordml/symex" xmlns:wpg="http://schemas.microsoft.com/office/word/2010/wordprocessingGroup" xmlns:wpi="http://schemas.microsoft.com/office/word/2010/wordprocessingInk" xmlns:wne="http://schemas.microsoft.com/office/word/2006/wordml" xmlns:wps="http://schemas.microsoft.com/office/word/2010/wordprocessingShape" mc:Ignorable="w14 w15 w16se w16cid w16 w16cex w16sdtdh wp14">
+<w:hdr xmlns:wpc="http://schemas.microsoft.com/office/word/2010/wordprocessingCanvas" xmlns:cx="http://schemas.microsoft.com/office/drawing/2014/chartex" xmlns:cx1="http://schemas.microsoft.com/office/drawing/2015/9/8/chartex" xmlns:cx2="http://schemas.microsoft.com/office/drawing/2015/10/21/chartex" xmlns:cx3="http://schemas.microsoft.com/office/drawing/2016/5/9/chartex" xmlns:cx4="http://schemas.microsoft.com/office/drawing/2016/5/10/chartex" xmlns:cx5="http://schemas.microsoft.com/office/drawing/2016/5/11/chartex" xmlns:cx6="http://schemas.microsoft.com/office/drawing/2016/5/12/chartex" xmlns:cx7="http://schemas.microsoft.com/office/drawing/2016/5/13/chartex" xmlns:cx8="http://schemas.microsoft.com/office/drawing/2016/5/14/chartex" xmlns:mc="http://schemas.openxmlformats.org/markup-compatibility/2006" xmlns:aink="http://schemas.microsoft.com/office/drawing/2016/ink" xmlns:am3d="http://schemas.microsoft.com/office/drawing/2017/model3d" xmlns:o="urn:schemas-microsoft-com:office:office" xmlns:oel="http://schemas.microsoft.com/office/2019/extlst" xmlns:r="http://schemas.openxmlformats.org/officeDocument/2006/relationships" xmlns:m="http://schemas.openxmlformats.org/officeDocument/2006/math" xmlns:v="urn:schemas-microsoft-com:vml" xmlns:wp14="http://schemas.microsoft.com/office/word/2010/wordprocessingDrawing" xmlns:wp="http://schemas.openxmlformats.org/drawingml/2006/wordprocessingDrawing" xmlns:w10="urn:schemas-microsoft-com:office:word" xmlns:w="http://schemas.openxmlformats.org/wordprocessingml/2006/main" xmlns:w14="http://schemas.microsoft.com/office/word/2010/wordml" xmlns:w15="http://schemas.microsoft.com/office/word/2012/wordml" xmlns:w16cex="http://schemas.microsoft.com/office/word/2018/wordml/cex" xmlns:w16cid="http://schemas.microsoft.com/office/word/2016/wordml/cid" xmlns:w16="http://schemas.microsoft.com/office/word/2018/wordml" xmlns:w16sdtdh="http://schemas.microsoft.com/office/word/2020/wordml/sdtdatahash" xmlns:w16se="http://schemas.microsoft.com/office/word/2015/wordml/symex" xmlns:wpg="http://schemas.microsoft.com/office/word/2010/wordprocessingGroup" xmlns:wpi="http://schemas.microsoft.com/office/word/2010/wordprocessingInk" xmlns:wne="http://schemas.microsoft.com/office/word/2006/wordml" xmlns:wps="http://schemas.microsoft.com/office/word/2010/wordprocessingShape" mc:Ignorable="w14 w15 w16se w16cid w16 w16cex w16sdtdh wp14">
   <w:p>
     <w:pPr>
-      <w:pStyle w:val="Header"/>
+      <w:pStyle w:val="Cabealho"/>
     </w:pPr>
     <w:r>
       <w:rPr>
@@ -2285,7 +4316,7 @@
 </file>
 
 <file path=word/numbering.xml><?xml version="1.0" encoding="utf-8"?>
-<w:numbering xmlns:wpc="http://schemas.microsoft.com/office/word/2010/wordprocessingCanvas" xmlns:cx="http://schemas.microsoft.com/office/drawing/2014/chartex" xmlns:cx1="http://schemas.microsoft.com/office/drawing/2015/9/8/chartex" xmlns:cx2="http://schemas.microsoft.com/office/drawing/2015/10/21/chartex" xmlns:cx3="http://schemas.microsoft.com/office/drawing/2016/5/9/chartex" xmlns:cx4="http://schemas.microsoft.com/office/drawing/2016/5/10/chartex" xmlns:cx5="http://schemas.microsoft.com/office/drawing/2016/5/11/chartex" xmlns:cx6="http://schemas.microsoft.com/office/drawing/2016/5/12/chartex" xmlns:cx7="http://schemas.microsoft.com/office/drawing/2016/5/13/chartex" xmlns:cx8="http://schemas.microsoft.com/office/drawing/2016/5/14/chartex" xmlns:mc="http://schemas.openxmlformats.org/markup-compatibility/2006" xmlns:aink="http://schemas.microsoft.com/office/drawing/2016/ink" xmlns:am3d="http://schemas.microsoft.com/office/drawing/2017/model3d" xmlns:o="urn:schemas-microsoft-com:office:office" xmlns:r="http://schemas.openxmlformats.org/officeDocument/2006/relationships" xmlns:m="http://schemas.openxmlformats.org/officeDocument/2006/math" xmlns:v="urn:schemas-microsoft-com:vml" xmlns:wp14="http://schemas.microsoft.com/office/word/2010/wordprocessingDrawing" xmlns:wp="http://schemas.openxmlformats.org/drawingml/2006/wordprocessingDrawing" xmlns:w10="urn:schemas-microsoft-com:office:word" xmlns:w="http://schemas.openxmlformats.org/wordprocessingml/2006/main" xmlns:w14="http://schemas.microsoft.com/office/word/2010/wordml" xmlns:w15="http://schemas.microsoft.com/office/word/2012/wordml" xmlns:w16cex="http://schemas.microsoft.com/office/word/2018/wordml/cex" xmlns:w16cid="http://schemas.microsoft.com/office/word/2016/wordml/cid" xmlns:w16="http://schemas.microsoft.com/office/word/2018/wordml" xmlns:w16sdtdh="http://schemas.microsoft.com/office/word/2020/wordml/sdtdatahash" xmlns:w16se="http://schemas.microsoft.com/office/word/2015/wordml/symex" xmlns:wpg="http://schemas.microsoft.com/office/word/2010/wordprocessingGroup" xmlns:wpi="http://schemas.microsoft.com/office/word/2010/wordprocessingInk" xmlns:wne="http://schemas.microsoft.com/office/word/2006/wordml" xmlns:wps="http://schemas.microsoft.com/office/word/2010/wordprocessingShape" mc:Ignorable="w14 w15 w16se w16cid w16 w16cex w16sdtdh wp14">
+<w:numbering xmlns:wpc="http://schemas.microsoft.com/office/word/2010/wordprocessingCanvas" xmlns:cx="http://schemas.microsoft.com/office/drawing/2014/chartex" xmlns:cx1="http://schemas.microsoft.com/office/drawing/2015/9/8/chartex" xmlns:cx2="http://schemas.microsoft.com/office/drawing/2015/10/21/chartex" xmlns:cx3="http://schemas.microsoft.com/office/drawing/2016/5/9/chartex" xmlns:cx4="http://schemas.microsoft.com/office/drawing/2016/5/10/chartex" xmlns:cx5="http://schemas.microsoft.com/office/drawing/2016/5/11/chartex" xmlns:cx6="http://schemas.microsoft.com/office/drawing/2016/5/12/chartex" xmlns:cx7="http://schemas.microsoft.com/office/drawing/2016/5/13/chartex" xmlns:cx8="http://schemas.microsoft.com/office/drawing/2016/5/14/chartex" xmlns:mc="http://schemas.openxmlformats.org/markup-compatibility/2006" xmlns:aink="http://schemas.microsoft.com/office/drawing/2016/ink" xmlns:am3d="http://schemas.microsoft.com/office/drawing/2017/model3d" xmlns:o="urn:schemas-microsoft-com:office:office" xmlns:oel="http://schemas.microsoft.com/office/2019/extlst" xmlns:r="http://schemas.openxmlformats.org/officeDocument/2006/relationships" xmlns:m="http://schemas.openxmlformats.org/officeDocument/2006/math" xmlns:v="urn:schemas-microsoft-com:vml" xmlns:wp14="http://schemas.microsoft.com/office/word/2010/wordprocessingDrawing" xmlns:wp="http://schemas.openxmlformats.org/drawingml/2006/wordprocessingDrawing" xmlns:w10="urn:schemas-microsoft-com:office:word" xmlns:w="http://schemas.openxmlformats.org/wordprocessingml/2006/main" xmlns:w14="http://schemas.microsoft.com/office/word/2010/wordml" xmlns:w15="http://schemas.microsoft.com/office/word/2012/wordml" xmlns:w16cex="http://schemas.microsoft.com/office/word/2018/wordml/cex" xmlns:w16cid="http://schemas.microsoft.com/office/word/2016/wordml/cid" xmlns:w16="http://schemas.microsoft.com/office/word/2018/wordml" xmlns:w16sdtdh="http://schemas.microsoft.com/office/word/2020/wordml/sdtdatahash" xmlns:w16se="http://schemas.microsoft.com/office/word/2015/wordml/symex" xmlns:wpg="http://schemas.microsoft.com/office/word/2010/wordprocessingGroup" xmlns:wpi="http://schemas.microsoft.com/office/word/2010/wordprocessingInk" xmlns:wne="http://schemas.microsoft.com/office/word/2006/wordml" xmlns:wps="http://schemas.microsoft.com/office/word/2010/wordprocessingShape" mc:Ignorable="w14 w15 w16se w16cid w16 w16cex w16sdtdh wp14">
   <w:abstractNum w:abstractNumId="0" w15:restartNumberingAfterBreak="0">
     <w:nsid w:val="1255028B"/>
     <w:multiLevelType w:val="hybridMultilevel"/>
@@ -3190,28 +5221,28 @@
       </w:rPr>
     </w:lvl>
   </w:abstractNum>
-  <w:num w:numId="1">
+  <w:num w:numId="1" w16cid:durableId="103577410">
     <w:abstractNumId w:val="1"/>
   </w:num>
-  <w:num w:numId="2">
+  <w:num w:numId="2" w16cid:durableId="1650741839">
     <w:abstractNumId w:val="7"/>
   </w:num>
-  <w:num w:numId="3">
+  <w:num w:numId="3" w16cid:durableId="183985247">
     <w:abstractNumId w:val="4"/>
   </w:num>
-  <w:num w:numId="4">
+  <w:num w:numId="4" w16cid:durableId="747264268">
     <w:abstractNumId w:val="0"/>
   </w:num>
-  <w:num w:numId="5">
+  <w:num w:numId="5" w16cid:durableId="1577861372">
     <w:abstractNumId w:val="5"/>
   </w:num>
-  <w:num w:numId="6">
+  <w:num w:numId="6" w16cid:durableId="839155184">
     <w:abstractNumId w:val="3"/>
   </w:num>
-  <w:num w:numId="7">
+  <w:num w:numId="7" w16cid:durableId="1597403194">
     <w:abstractNumId w:val="6"/>
   </w:num>
-  <w:num w:numId="8">
+  <w:num w:numId="8" w16cid:durableId="135954164">
     <w:abstractNumId w:val="2"/>
   </w:num>
 </w:numbering>
@@ -3340,6 +5371,7 @@
     <w:lsdException w:name="HTML Sample" w:semiHidden="1" w:unhideWhenUsed="1"/>
     <w:lsdException w:name="HTML Typewriter" w:semiHidden="1" w:unhideWhenUsed="1"/>
     <w:lsdException w:name="HTML Variable" w:semiHidden="1" w:unhideWhenUsed="1"/>
+    <w:lsdException w:name="Normal Table" w:semiHidden="1" w:unhideWhenUsed="1"/>
     <w:lsdException w:name="annotation subject" w:semiHidden="1" w:unhideWhenUsed="1"/>
     <w:lsdException w:name="No List" w:semiHidden="1" w:unhideWhenUsed="1"/>
     <w:lsdException w:name="Outline List 1" w:semiHidden="1" w:unhideWhenUsed="1"/>
@@ -3385,9 +5417,11 @@
     <w:lsdException w:name="Table Subtle 1" w:semiHidden="1" w:unhideWhenUsed="1"/>
     <w:lsdException w:name="Table Subtle 2" w:semiHidden="1" w:unhideWhenUsed="1"/>
     <w:lsdException w:name="Table Web 1" w:semiHidden="1" w:unhideWhenUsed="1"/>
+    <w:lsdException w:name="Table Web 2" w:semiHidden="1" w:unhideWhenUsed="1"/>
     <w:lsdException w:name="Table Web 3" w:semiHidden="1" w:unhideWhenUsed="1"/>
     <w:lsdException w:name="Balloon Text" w:semiHidden="1" w:unhideWhenUsed="1"/>
     <w:lsdException w:name="Table Grid" w:uiPriority="39"/>
+    <w:lsdException w:name="Table Theme" w:semiHidden="1" w:unhideWhenUsed="1"/>
     <w:lsdException w:name="Placeholder Text" w:semiHidden="1"/>
     <w:lsdException w:name="No Spacing" w:uiPriority="1" w:qFormat="1"/>
     <w:lsdException w:name="Light Shading" w:uiPriority="60"/>
@@ -3614,11 +5648,11 @@
     <w:qFormat/>
     <w:rsid w:val="00F70248"/>
   </w:style>
-  <w:style w:type="paragraph" w:styleId="Heading1">
+  <w:style w:type="paragraph" w:styleId="Ttulo1">
     <w:name w:val="heading 1"/>
     <w:basedOn w:val="Normal"/>
     <w:next w:val="Normal"/>
-    <w:link w:val="Heading1Char"/>
+    <w:link w:val="Ttulo1Char"/>
     <w:uiPriority w:val="9"/>
     <w:qFormat/>
     <w:rsid w:val="00515BC7"/>
@@ -3635,10 +5669,10 @@
       <w:szCs w:val="32"/>
     </w:rPr>
   </w:style>
-  <w:style w:type="paragraph" w:styleId="Heading2">
+  <w:style w:type="paragraph" w:styleId="Ttulo2">
     <w:name w:val="heading 2"/>
     <w:basedOn w:val="Normal"/>
-    <w:link w:val="Heading2Char"/>
+    <w:link w:val="Ttulo2Char"/>
     <w:uiPriority w:val="9"/>
     <w:qFormat/>
     <w:rsid w:val="00195781"/>
@@ -3655,13 +5689,13 @@
       <w:lang w:eastAsia="pt-PT"/>
     </w:rPr>
   </w:style>
-  <w:style w:type="character" w:default="1" w:styleId="DefaultParagraphFont">
+  <w:style w:type="character" w:default="1" w:styleId="Fontepargpadro">
     <w:name w:val="Default Paragraph Font"/>
     <w:uiPriority w:val="1"/>
     <w:semiHidden/>
     <w:unhideWhenUsed/>
   </w:style>
-  <w:style w:type="table" w:default="1" w:styleId="TableNormal">
+  <w:style w:type="table" w:default="1" w:styleId="Tabelanormal">
     <w:name w:val="Normal Table"/>
     <w:uiPriority w:val="99"/>
     <w:semiHidden/>
@@ -3676,16 +5710,16 @@
       </w:tblCellMar>
     </w:tblPr>
   </w:style>
-  <w:style w:type="numbering" w:default="1" w:styleId="NoList">
+  <w:style w:type="numbering" w:default="1" w:styleId="Semlista">
     <w:name w:val="No List"/>
     <w:uiPriority w:val="99"/>
     <w:semiHidden/>
     <w:unhideWhenUsed/>
   </w:style>
-  <w:style w:type="paragraph" w:styleId="Header">
+  <w:style w:type="paragraph" w:styleId="Cabealho">
     <w:name w:val="header"/>
     <w:basedOn w:val="Normal"/>
-    <w:link w:val="HeaderChar"/>
+    <w:link w:val="CabealhoChar"/>
     <w:uiPriority w:val="99"/>
     <w:unhideWhenUsed/>
     <w:rsid w:val="00F70248"/>
@@ -3697,17 +5731,17 @@
       <w:spacing w:after="0" w:line="240" w:lineRule="auto"/>
     </w:pPr>
   </w:style>
-  <w:style w:type="character" w:customStyle="1" w:styleId="HeaderChar">
-    <w:name w:val="Header Char"/>
-    <w:basedOn w:val="DefaultParagraphFont"/>
-    <w:link w:val="Header"/>
+  <w:style w:type="character" w:customStyle="1" w:styleId="CabealhoChar">
+    <w:name w:val="Cabeçalho Char"/>
+    <w:basedOn w:val="Fontepargpadro"/>
+    <w:link w:val="Cabealho"/>
     <w:uiPriority w:val="99"/>
     <w:rsid w:val="00F70248"/>
   </w:style>
-  <w:style w:type="paragraph" w:styleId="Footer">
+  <w:style w:type="paragraph" w:styleId="Rodap">
     <w:name w:val="footer"/>
     <w:basedOn w:val="Normal"/>
-    <w:link w:val="FooterChar"/>
+    <w:link w:val="RodapChar"/>
     <w:uiPriority w:val="99"/>
     <w:unhideWhenUsed/>
     <w:rsid w:val="00F70248"/>
@@ -3719,16 +5753,16 @@
       <w:spacing w:after="0" w:line="240" w:lineRule="auto"/>
     </w:pPr>
   </w:style>
-  <w:style w:type="character" w:customStyle="1" w:styleId="FooterChar">
-    <w:name w:val="Footer Char"/>
-    <w:basedOn w:val="DefaultParagraphFont"/>
-    <w:link w:val="Footer"/>
+  <w:style w:type="character" w:customStyle="1" w:styleId="RodapChar">
+    <w:name w:val="Rodapé Char"/>
+    <w:basedOn w:val="Fontepargpadro"/>
+    <w:link w:val="Rodap"/>
     <w:uiPriority w:val="99"/>
     <w:rsid w:val="00F70248"/>
   </w:style>
   <w:style w:type="character" w:styleId="Hyperlink">
     <w:name w:val="Hyperlink"/>
-    <w:basedOn w:val="DefaultParagraphFont"/>
+    <w:basedOn w:val="Fontepargpadro"/>
     <w:uiPriority w:val="99"/>
     <w:unhideWhenUsed/>
     <w:rsid w:val="00F70248"/>
@@ -3737,9 +5771,9 @@
       <w:u w:val="single"/>
     </w:rPr>
   </w:style>
-  <w:style w:type="character" w:styleId="Mention">
+  <w:style w:type="character" w:styleId="Meno">
     <w:name w:val="Mention"/>
-    <w:basedOn w:val="DefaultParagraphFont"/>
+    <w:basedOn w:val="Fontepargpadro"/>
     <w:uiPriority w:val="99"/>
     <w:semiHidden/>
     <w:unhideWhenUsed/>
@@ -3751,7 +5785,7 @@
   </w:style>
   <w:style w:type="paragraph" w:customStyle="1" w:styleId="Estilo1">
     <w:name w:val="Estilo1"/>
-    <w:basedOn w:val="Title"/>
+    <w:basedOn w:val="Ttulo"/>
     <w:link w:val="Estilo1Char"/>
     <w:qFormat/>
     <w:rsid w:val="00F70248"/>
@@ -3763,7 +5797,7 @@
   </w:style>
   <w:style w:type="character" w:customStyle="1" w:styleId="Estilo1Char">
     <w:name w:val="Estilo1 Char"/>
-    <w:basedOn w:val="TitleChar"/>
+    <w:basedOn w:val="TtuloChar"/>
     <w:link w:val="Estilo1"/>
     <w:rsid w:val="00F70248"/>
     <w:rPr>
@@ -3775,11 +5809,11 @@
       <w:szCs w:val="56"/>
     </w:rPr>
   </w:style>
-  <w:style w:type="paragraph" w:styleId="Title">
+  <w:style w:type="paragraph" w:styleId="Ttulo">
     <w:name w:val="Title"/>
     <w:basedOn w:val="Normal"/>
     <w:next w:val="Normal"/>
-    <w:link w:val="TitleChar"/>
+    <w:link w:val="TtuloChar"/>
     <w:uiPriority w:val="10"/>
     <w:qFormat/>
     <w:rsid w:val="00F70248"/>
@@ -3795,10 +5829,10 @@
       <w:szCs w:val="56"/>
     </w:rPr>
   </w:style>
-  <w:style w:type="character" w:customStyle="1" w:styleId="TitleChar">
-    <w:name w:val="Title Char"/>
-    <w:basedOn w:val="DefaultParagraphFont"/>
-    <w:link w:val="Title"/>
+  <w:style w:type="character" w:customStyle="1" w:styleId="TtuloChar">
+    <w:name w:val="Título Char"/>
+    <w:basedOn w:val="Fontepargpadro"/>
+    <w:link w:val="Ttulo"/>
     <w:uiPriority w:val="10"/>
     <w:rsid w:val="00F70248"/>
     <w:rPr>
@@ -3809,7 +5843,7 @@
       <w:szCs w:val="56"/>
     </w:rPr>
   </w:style>
-  <w:style w:type="paragraph" w:styleId="ListParagraph">
+  <w:style w:type="paragraph" w:styleId="PargrafodaLista">
     <w:name w:val="List Paragraph"/>
     <w:basedOn w:val="Normal"/>
     <w:uiPriority w:val="34"/>
@@ -3820,10 +5854,10 @@
       <w:contextualSpacing/>
     </w:pPr>
   </w:style>
-  <w:style w:type="character" w:customStyle="1" w:styleId="Heading2Char">
-    <w:name w:val="Heading 2 Char"/>
-    <w:basedOn w:val="DefaultParagraphFont"/>
-    <w:link w:val="Heading2"/>
+  <w:style w:type="character" w:customStyle="1" w:styleId="Ttulo2Char">
+    <w:name w:val="Título 2 Char"/>
+    <w:basedOn w:val="Fontepargpadro"/>
+    <w:link w:val="Ttulo2"/>
     <w:uiPriority w:val="9"/>
     <w:rsid w:val="00195781"/>
     <w:rPr>
@@ -3837,13 +5871,13 @@
   </w:style>
   <w:style w:type="character" w:customStyle="1" w:styleId="apple-converted-space">
     <w:name w:val="apple-converted-space"/>
-    <w:basedOn w:val="DefaultParagraphFont"/>
+    <w:basedOn w:val="Fontepargpadro"/>
     <w:rsid w:val="00195781"/>
   </w:style>
-  <w:style w:type="character" w:customStyle="1" w:styleId="Heading1Char">
-    <w:name w:val="Heading 1 Char"/>
-    <w:basedOn w:val="DefaultParagraphFont"/>
-    <w:link w:val="Heading1"/>
+  <w:style w:type="character" w:customStyle="1" w:styleId="Ttulo1Char">
+    <w:name w:val="Título 1 Char"/>
+    <w:basedOn w:val="Fontepargpadro"/>
+    <w:link w:val="Ttulo1"/>
     <w:uiPriority w:val="9"/>
     <w:rsid w:val="00515BC7"/>
     <w:rPr>
@@ -3853,9 +5887,9 @@
       <w:szCs w:val="32"/>
     </w:rPr>
   </w:style>
-  <w:style w:type="paragraph" w:styleId="TOCHeading">
+  <w:style w:type="paragraph" w:styleId="CabealhodoSumrio">
     <w:name w:val="TOC Heading"/>
-    <w:basedOn w:val="Heading1"/>
+    <w:basedOn w:val="Ttulo1"/>
     <w:next w:val="Normal"/>
     <w:uiPriority w:val="39"/>
     <w:unhideWhenUsed/>
@@ -3867,6 +5901,40 @@
     <w:rPr>
       <w:lang w:val="en-US"/>
     </w:rPr>
+  </w:style>
+  <w:style w:type="paragraph" w:customStyle="1" w:styleId="paragraph">
+    <w:name w:val="paragraph"/>
+    <w:basedOn w:val="Normal"/>
+    <w:rsid w:val="007D7743"/>
+    <w:pPr>
+      <w:spacing w:before="100" w:beforeAutospacing="1" w:after="100" w:afterAutospacing="1" w:line="240" w:lineRule="auto"/>
+    </w:pPr>
+    <w:rPr>
+      <w:rFonts w:ascii="Times New Roman" w:eastAsia="Times New Roman" w:hAnsi="Times New Roman" w:cs="Times New Roman"/>
+      <w:sz w:val="24"/>
+      <w:szCs w:val="24"/>
+      <w:lang w:val="en-GB" w:eastAsia="en-GB"/>
+    </w:rPr>
+  </w:style>
+  <w:style w:type="character" w:customStyle="1" w:styleId="normaltextrun">
+    <w:name w:val="normaltextrun"/>
+    <w:basedOn w:val="Fontepargpadro"/>
+    <w:rsid w:val="007D7743"/>
+  </w:style>
+  <w:style w:type="character" w:customStyle="1" w:styleId="eop">
+    <w:name w:val="eop"/>
+    <w:basedOn w:val="Fontepargpadro"/>
+    <w:rsid w:val="007D7743"/>
+  </w:style>
+  <w:style w:type="character" w:customStyle="1" w:styleId="scxw203071706">
+    <w:name w:val="scxw203071706"/>
+    <w:basedOn w:val="Fontepargpadro"/>
+    <w:rsid w:val="007D7743"/>
+  </w:style>
+  <w:style w:type="character" w:customStyle="1" w:styleId="tabchar">
+    <w:name w:val="tabchar"/>
+    <w:basedOn w:val="Fontepargpadro"/>
+    <w:rsid w:val="007D7743"/>
   </w:style>
 </w:styles>
 </file>

</xml_diff>